<commit_message>
rent was paid defense first draft
</commit_message>
<xml_diff>
--- a/docassemble/MOHUDEvictionProject/data/templates/answer_defenses.docx
+++ b/docassemble/MOHUDEvictionProject/data/templates/answer_defenses.docx
@@ -1055,7 +1055,31 @@
         <w:rPr>
           <w:rFonts w:eastAsia="Times New Roman"/>
         </w:rPr>
-        <w:t>Defendant has paid all, or a portion of the amounts allegedly owed.</w:t>
+        <w:t>Defendant has</w:t>
+      </w:r>
+      <w:r>
+        <w:rPr>
+          <w:rFonts w:eastAsia="Times New Roman"/>
+        </w:rPr>
+        <w:t xml:space="preserve"> paid</w:t>
+      </w:r>
+      <w:r>
+        <w:rPr>
+          <w:rFonts w:eastAsia="Times New Roman"/>
+        </w:rPr>
+        <w:t xml:space="preserve"> </w:t>
+      </w:r>
+      <w:r>
+        <w:rPr>
+          <w:rFonts w:eastAsia="Times New Roman"/>
+        </w:rPr>
+        <w:t>{{ rent_amount_paid }}</w:t>
+      </w:r>
+      <w:r>
+        <w:rPr>
+          <w:rFonts w:eastAsia="Times New Roman"/>
+        </w:rPr>
+        <w:t>of the amounts allegedly owed.</w:t>
       </w:r>
       <w:r>
         <w:rPr>
@@ -4401,15 +4425,6 @@
 </file>
 
 <file path=customXml/item2.xml><?xml version="1.0" encoding="utf-8"?>
-<?mso-contentType ?>
-<FormTemplates xmlns="http://schemas.microsoft.com/sharepoint/v3/contenttype/forms">
-  <Display>DocumentLibraryForm</Display>
-  <Edit>DocumentLibraryForm</Edit>
-  <New>DocumentLibraryForm</New>
-</FormTemplates>
-</file>
-
-<file path=customXml/item3.xml><?xml version="1.0" encoding="utf-8"?>
 <ct:contentTypeSchema xmlns:ct="http://schemas.microsoft.com/office/2006/metadata/contentType" xmlns:ma="http://schemas.microsoft.com/office/2006/metadata/properties/metaAttributes" ct:_="" ma:_="" ma:contentTypeName="Document" ma:contentTypeID="0x0101009044A84E23759B4B87F3709C73402C4A" ma:contentTypeVersion="15" ma:contentTypeDescription="Create a new document." ma:contentTypeScope="" ma:versionID="9233f4bb4215c73a510003a9f072f138">
   <xsd:schema xmlns:xsd="http://www.w3.org/2001/XMLSchema" xmlns:xs="http://www.w3.org/2001/XMLSchema" xmlns:p="http://schemas.microsoft.com/office/2006/metadata/properties" xmlns:ns2="7562f8c3-e17b-4183-af27-c0ef091db4fe" xmlns:ns3="15335165-7242-4578-b7f0-21dda5d4421e" targetNamespace="http://schemas.microsoft.com/office/2006/metadata/properties" ma:root="true" ma:fieldsID="2cbbccbe6583eca55ddc0605d4581f42" ns2:_="" ns3:_="">
     <xsd:import namespace="7562f8c3-e17b-4183-af27-c0ef091db4fe"/>
@@ -4646,6 +4661,15 @@
 </ct:contentTypeSchema>
 </file>
 
+<file path=customXml/item3.xml><?xml version="1.0" encoding="utf-8"?>
+<?mso-contentType ?>
+<FormTemplates xmlns="http://schemas.microsoft.com/sharepoint/v3/contenttype/forms">
+  <Display>DocumentLibraryForm</Display>
+  <Edit>DocumentLibraryForm</Edit>
+  <New>DocumentLibraryForm</New>
+</FormTemplates>
+</file>
+
 <file path=customXml/itemProps1.xml><?xml version="1.0" encoding="utf-8"?>
 <ds:datastoreItem xmlns:ds="http://schemas.openxmlformats.org/officeDocument/2006/customXml" ds:itemID="{AD826A6C-AB54-46EB-AC51-6A1582017EB3}">
   <ds:schemaRefs>
@@ -4658,14 +4682,6 @@
 </file>
 
 <file path=customXml/itemProps2.xml><?xml version="1.0" encoding="utf-8"?>
-<ds:datastoreItem xmlns:ds="http://schemas.openxmlformats.org/officeDocument/2006/customXml" ds:itemID="{5A7A17BE-93CD-48DA-8753-D75523D5D3B7}">
-  <ds:schemaRefs>
-    <ds:schemaRef ds:uri="http://schemas.microsoft.com/sharepoint/v3/contenttype/forms"/>
-  </ds:schemaRefs>
-</ds:datastoreItem>
-</file>
-
-<file path=customXml/itemProps3.xml><?xml version="1.0" encoding="utf-8"?>
 <ds:datastoreItem xmlns:ds="http://schemas.openxmlformats.org/officeDocument/2006/customXml" ds:itemID="{2B8A3456-6D53-47F5-AB4F-F05DE7CFF232}">
   <ds:schemaRefs>
     <ds:schemaRef ds:uri="http://schemas.microsoft.com/office/2006/metadata/contentType"/>
@@ -4682,4 +4698,12 @@
     <ds:schemaRef ds:uri="http://schemas.microsoft.com/internal/obd"/>
   </ds:schemaRefs>
 </ds:datastoreItem>
+</file>
+
+<file path=customXml/itemProps3.xml><?xml version="1.0" encoding="utf-8"?>
+<ds:datastoreItem xmlns:ds="http://schemas.openxmlformats.org/officeDocument/2006/customXml" ds:itemID="{5A7A17BE-93CD-48DA-8753-D75523D5D3B7}">
+  <ds:schemaRefs>
+    <ds:schemaRef ds:uri="http://schemas.microsoft.com/sharepoint/v3/contenttype/forms"/>
+  </ds:schemaRefs>
+</ds:datastoreItem>
 </file>
</xml_diff>

<commit_message>
orphan control and typo fix in answer template
</commit_message>
<xml_diff>
--- a/docassemble/MOHUDEvictionProject/data/templates/answer_defenses.docx
+++ b/docassemble/MOHUDEvictionProject/data/templates/answer_defenses.docx
@@ -479,7 +479,13 @@
         <w:t xml:space="preserve">failed </w:t>
       </w:r>
       <w:r>
-        <w:t>to state a claim</w:t>
+        <w:t xml:space="preserve">to </w:t>
+      </w:r>
+      <w:r>
+        <w:t>state</w:t>
+      </w:r>
+      <w:r>
+        <w:t xml:space="preserve"> a claim</w:t>
       </w:r>
       <w:r>
         <w:t xml:space="preserve"> for rent and possession</w:t>
@@ -1570,6 +1576,12 @@
           <w:rFonts w:ascii="Garamond" w:eastAsia="Times New Roman" w:hAnsi="Garamond"/>
         </w:rPr>
         <w:t>{{ rent_amount_paid }}</w:t>
+      </w:r>
+      <w:r>
+        <w:rPr>
+          <w:rFonts w:ascii="Garamond" w:eastAsia="Times New Roman" w:hAnsi="Garamond"/>
+        </w:rPr>
+        <w:t xml:space="preserve"> </w:t>
       </w:r>
       <w:r>
         <w:rPr>
@@ -4798,8 +4810,9 @@
     <w:basedOn w:val="Normal"/>
     <w:link w:val="AnswersubsectionChar"/>
     <w:qFormat/>
-    <w:rsid w:val="00AB23E9"/>
+    <w:rsid w:val="00CA1581"/>
     <w:pPr>
+      <w:keepLines/>
       <w:spacing w:before="240"/>
     </w:pPr>
     <w:rPr>
@@ -4826,7 +4839,7 @@
     <w:name w:val="Answer subsection Char"/>
     <w:basedOn w:val="DefaultParagraphFont"/>
     <w:link w:val="Answersubsection"/>
-    <w:rsid w:val="00AB23E9"/>
+    <w:rsid w:val="00CA1581"/>
     <w:rPr>
       <w:rFonts w:ascii="Garamond" w:hAnsi="Garamond"/>
       <w:b/>

</xml_diff>

<commit_message>
fixed doc saying petition does not contain terms of the lease when lease is attached. template only change
</commit_message>
<xml_diff>
--- a/docassemble/MOHUDEvictionProject/data/templates/answer_defenses.docx
+++ b/docassemble/MOHUDEvictionProject/data/templates/answer_defenses.docx
@@ -972,6 +972,12 @@
           <w:rFonts w:ascii="Garamond" w:hAnsi="Garamond"/>
         </w:rPr>
         <w:t>terms_of_lease</w:t>
+      </w:r>
+      <w:r>
+        <w:rPr>
+          <w:rFonts w:ascii="Garamond" w:hAnsi="Garamond"/>
+        </w:rPr>
+        <w:t xml:space="preserve"> and not lease_attached</w:t>
       </w:r>
       <w:r>
         <w:rPr>

</xml_diff>

<commit_message>
Finish rename of trial_court attributes
</commit_message>
<xml_diff>
--- a/docassemble/MOHUDEvictionProject/data/templates/answer_defenses.docx
+++ b/docassemble/MOHUDEvictionProject/data/templates/answer_defenses.docx
@@ -1,6 +1,6 @@
 
 <file path=word/document.xml><?xml version="1.0" encoding="utf-8"?>
-<w:document xmlns:wpc="http://schemas.microsoft.com/office/word/2010/wordprocessingCanvas" xmlns:cx="http://schemas.microsoft.com/office/drawing/2014/chartex" xmlns:cx1="http://schemas.microsoft.com/office/drawing/2015/9/8/chartex" xmlns:cx2="http://schemas.microsoft.com/office/drawing/2015/10/21/chartex" xmlns:cx3="http://schemas.microsoft.com/office/drawing/2016/5/9/chartex" xmlns:cx4="http://schemas.microsoft.com/office/drawing/2016/5/10/chartex" xmlns:cx5="http://schemas.microsoft.com/office/drawing/2016/5/11/chartex" xmlns:cx6="http://schemas.microsoft.com/office/drawing/2016/5/12/chartex" xmlns:cx7="http://schemas.microsoft.com/office/drawing/2016/5/13/chartex" xmlns:cx8="http://schemas.microsoft.com/office/drawing/2016/5/14/chartex" xmlns:mc="http://schemas.openxmlformats.org/markup-compatibility/2006" xmlns:aink="http://schemas.microsoft.com/office/drawing/2016/ink" xmlns:am3d="http://schemas.microsoft.com/office/drawing/2017/model3d" xmlns:o="urn:schemas-microsoft-com:office:office" xmlns:oel="http://schemas.microsoft.com/office/2019/extlst" xmlns:r="http://schemas.openxmlformats.org/officeDocument/2006/relationships" xmlns:m="http://schemas.openxmlformats.org/officeDocument/2006/math" xmlns:v="urn:schemas-microsoft-com:vml" xmlns:wp14="http://schemas.microsoft.com/office/word/2010/wordprocessingDrawing" xmlns:wp="http://schemas.openxmlformats.org/drawingml/2006/wordprocessingDrawing" xmlns:w10="urn:schemas-microsoft-com:office:word" xmlns:w="http://schemas.openxmlformats.org/wordprocessingml/2006/main" xmlns:w14="http://schemas.microsoft.com/office/word/2010/wordml" xmlns:w15="http://schemas.microsoft.com/office/word/2012/wordml" xmlns:w16cex="http://schemas.microsoft.com/office/word/2018/wordml/cex" xmlns:w16cid="http://schemas.microsoft.com/office/word/2016/wordml/cid" xmlns:w16="http://schemas.microsoft.com/office/word/2018/wordml" xmlns:w16sdtdh="http://schemas.microsoft.com/office/word/2020/wordml/sdtdatahash" xmlns:w16se="http://schemas.microsoft.com/office/word/2015/wordml/symex" xmlns:wpg="http://schemas.microsoft.com/office/word/2010/wordprocessingGroup" xmlns:wpi="http://schemas.microsoft.com/office/word/2010/wordprocessingInk" xmlns:wne="http://schemas.microsoft.com/office/word/2006/wordml" xmlns:wps="http://schemas.microsoft.com/office/word/2010/wordprocessingShape" mc:Ignorable="w14 w15 w16se w16cid w16 w16cex w16sdtdh wp14">
+<w:document xmlns:wpc="http://schemas.microsoft.com/office/word/2010/wordprocessingCanvas" xmlns:cx="http://schemas.microsoft.com/office/drawing/2014/chartex" xmlns:cx1="http://schemas.microsoft.com/office/drawing/2015/9/8/chartex" xmlns:cx2="http://schemas.microsoft.com/office/drawing/2015/10/21/chartex" xmlns:cx3="http://schemas.microsoft.com/office/drawing/2016/5/9/chartex" xmlns:cx4="http://schemas.microsoft.com/office/drawing/2016/5/10/chartex" xmlns:cx5="http://schemas.microsoft.com/office/drawing/2016/5/11/chartex" xmlns:cx6="http://schemas.microsoft.com/office/drawing/2016/5/12/chartex" xmlns:cx7="http://schemas.microsoft.com/office/drawing/2016/5/13/chartex" xmlns:cx8="http://schemas.microsoft.com/office/drawing/2016/5/14/chartex" xmlns:mc="http://schemas.openxmlformats.org/markup-compatibility/2006" xmlns:aink="http://schemas.microsoft.com/office/drawing/2016/ink" xmlns:am3d="http://schemas.microsoft.com/office/drawing/2017/model3d" xmlns:o="urn:schemas-microsoft-com:office:office" xmlns:r="http://schemas.openxmlformats.org/officeDocument/2006/relationships" xmlns:m="http://schemas.openxmlformats.org/officeDocument/2006/math" xmlns:v="urn:schemas-microsoft-com:vml" xmlns:wp14="http://schemas.microsoft.com/office/word/2010/wordprocessingDrawing" xmlns:wp="http://schemas.openxmlformats.org/drawingml/2006/wordprocessingDrawing" xmlns:w10="urn:schemas-microsoft-com:office:word" xmlns:w="http://schemas.openxmlformats.org/wordprocessingml/2006/main" xmlns:w14="http://schemas.microsoft.com/office/word/2010/wordml" xmlns:w15="http://schemas.microsoft.com/office/word/2012/wordml" xmlns:w16cid="http://schemas.microsoft.com/office/word/2016/wordml/cid" xmlns:w16se="http://schemas.microsoft.com/office/word/2015/wordml/symex" xmlns:wpg="http://schemas.microsoft.com/office/word/2010/wordprocessingGroup" xmlns:wpi="http://schemas.microsoft.com/office/word/2010/wordprocessingInk" xmlns:wne="http://schemas.microsoft.com/office/word/2006/wordml" xmlns:wps="http://schemas.microsoft.com/office/word/2010/wordprocessingShape" mc:Ignorable="w14 w15 w16se w16cid wp14">
   <w:body>
     <w:p>
       <w:pPr>
@@ -1122,6 +1122,8 @@
         </w:rPr>
         <w:t>{%p endif %}</w:t>
       </w:r>
+      <w:bookmarkStart w:id="0" w:name="_GoBack"/>
+      <w:bookmarkEnd w:id="0"/>
     </w:p>
     <w:p>
       <w:pPr>
@@ -1145,7 +1147,19 @@
         <w:rPr>
           <w:rFonts w:ascii="Garamond" w:hAnsi="Garamond"/>
         </w:rPr>
-        <w:t xml:space="preserve">trial_court_county == “St. Louis County” and not </w:t>
+        <w:t>trial_court</w:t>
+      </w:r>
+      <w:r>
+        <w:rPr>
+          <w:rFonts w:ascii="Garamond" w:hAnsi="Garamond"/>
+        </w:rPr>
+        <w:t>.</w:t>
+      </w:r>
+      <w:r>
+        <w:rPr>
+          <w:rFonts w:ascii="Garamond" w:hAnsi="Garamond"/>
+        </w:rPr>
+        <w:t xml:space="preserve">county == “St. Louis County” and not </w:t>
       </w:r>
       <w:r>
         <w:rPr>
@@ -3552,7 +3566,7 @@
 </file>
 
 <file path=word/endnotes.xml><?xml version="1.0" encoding="utf-8"?>
-<w:endnotes xmlns:wpc="http://schemas.microsoft.com/office/word/2010/wordprocessingCanvas" xmlns:cx="http://schemas.microsoft.com/office/drawing/2014/chartex" xmlns:cx1="http://schemas.microsoft.com/office/drawing/2015/9/8/chartex" xmlns:cx2="http://schemas.microsoft.com/office/drawing/2015/10/21/chartex" xmlns:cx3="http://schemas.microsoft.com/office/drawing/2016/5/9/chartex" xmlns:cx4="http://schemas.microsoft.com/office/drawing/2016/5/10/chartex" xmlns:cx5="http://schemas.microsoft.com/office/drawing/2016/5/11/chartex" xmlns:cx6="http://schemas.microsoft.com/office/drawing/2016/5/12/chartex" xmlns:cx7="http://schemas.microsoft.com/office/drawing/2016/5/13/chartex" xmlns:cx8="http://schemas.microsoft.com/office/drawing/2016/5/14/chartex" xmlns:mc="http://schemas.openxmlformats.org/markup-compatibility/2006" xmlns:aink="http://schemas.microsoft.com/office/drawing/2016/ink" xmlns:am3d="http://schemas.microsoft.com/office/drawing/2017/model3d" xmlns:o="urn:schemas-microsoft-com:office:office" xmlns:oel="http://schemas.microsoft.com/office/2019/extlst" xmlns:r="http://schemas.openxmlformats.org/officeDocument/2006/relationships" xmlns:m="http://schemas.openxmlformats.org/officeDocument/2006/math" xmlns:v="urn:schemas-microsoft-com:vml" xmlns:wp14="http://schemas.microsoft.com/office/word/2010/wordprocessingDrawing" xmlns:wp="http://schemas.openxmlformats.org/drawingml/2006/wordprocessingDrawing" xmlns:w10="urn:schemas-microsoft-com:office:word" xmlns:w="http://schemas.openxmlformats.org/wordprocessingml/2006/main" xmlns:w14="http://schemas.microsoft.com/office/word/2010/wordml" xmlns:w15="http://schemas.microsoft.com/office/word/2012/wordml" xmlns:w16cex="http://schemas.microsoft.com/office/word/2018/wordml/cex" xmlns:w16cid="http://schemas.microsoft.com/office/word/2016/wordml/cid" xmlns:w16="http://schemas.microsoft.com/office/word/2018/wordml" xmlns:w16sdtdh="http://schemas.microsoft.com/office/word/2020/wordml/sdtdatahash" xmlns:w16se="http://schemas.microsoft.com/office/word/2015/wordml/symex" xmlns:wpg="http://schemas.microsoft.com/office/word/2010/wordprocessingGroup" xmlns:wpi="http://schemas.microsoft.com/office/word/2010/wordprocessingInk" xmlns:wne="http://schemas.microsoft.com/office/word/2006/wordml" xmlns:wps="http://schemas.microsoft.com/office/word/2010/wordprocessingShape" mc:Ignorable="w14 w15 w16se w16cid w16 w16cex w16sdtdh wp14">
+<w:endnotes xmlns:wpc="http://schemas.microsoft.com/office/word/2010/wordprocessingCanvas" xmlns:cx="http://schemas.microsoft.com/office/drawing/2014/chartex" xmlns:cx1="http://schemas.microsoft.com/office/drawing/2015/9/8/chartex" xmlns:cx2="http://schemas.microsoft.com/office/drawing/2015/10/21/chartex" xmlns:cx3="http://schemas.microsoft.com/office/drawing/2016/5/9/chartex" xmlns:cx4="http://schemas.microsoft.com/office/drawing/2016/5/10/chartex" xmlns:cx5="http://schemas.microsoft.com/office/drawing/2016/5/11/chartex" xmlns:cx6="http://schemas.microsoft.com/office/drawing/2016/5/12/chartex" xmlns:cx7="http://schemas.microsoft.com/office/drawing/2016/5/13/chartex" xmlns:cx8="http://schemas.microsoft.com/office/drawing/2016/5/14/chartex" xmlns:mc="http://schemas.openxmlformats.org/markup-compatibility/2006" xmlns:aink="http://schemas.microsoft.com/office/drawing/2016/ink" xmlns:am3d="http://schemas.microsoft.com/office/drawing/2017/model3d" xmlns:o="urn:schemas-microsoft-com:office:office" xmlns:r="http://schemas.openxmlformats.org/officeDocument/2006/relationships" xmlns:m="http://schemas.openxmlformats.org/officeDocument/2006/math" xmlns:v="urn:schemas-microsoft-com:vml" xmlns:wp14="http://schemas.microsoft.com/office/word/2010/wordprocessingDrawing" xmlns:wp="http://schemas.openxmlformats.org/drawingml/2006/wordprocessingDrawing" xmlns:w10="urn:schemas-microsoft-com:office:word" xmlns:w="http://schemas.openxmlformats.org/wordprocessingml/2006/main" xmlns:w14="http://schemas.microsoft.com/office/word/2010/wordml" xmlns:w15="http://schemas.microsoft.com/office/word/2012/wordml" xmlns:w16cid="http://schemas.microsoft.com/office/word/2016/wordml/cid" xmlns:w16se="http://schemas.microsoft.com/office/word/2015/wordml/symex" xmlns:wpg="http://schemas.microsoft.com/office/word/2010/wordprocessingGroup" xmlns:wpi="http://schemas.microsoft.com/office/word/2010/wordprocessingInk" xmlns:wne="http://schemas.microsoft.com/office/word/2006/wordml" xmlns:wps="http://schemas.microsoft.com/office/word/2010/wordprocessingShape" mc:Ignorable="w14 w15 w16se w16cid wp14">
   <w:endnote w:type="separator" w:id="-1">
     <w:p>
       <w:r>
@@ -3571,7 +3585,7 @@
 </file>
 
 <file path=word/footer1.xml><?xml version="1.0" encoding="utf-8"?>
-<w:ftr xmlns:wpc="http://schemas.microsoft.com/office/word/2010/wordprocessingCanvas" xmlns:cx="http://schemas.microsoft.com/office/drawing/2014/chartex" xmlns:cx1="http://schemas.microsoft.com/office/drawing/2015/9/8/chartex" xmlns:cx2="http://schemas.microsoft.com/office/drawing/2015/10/21/chartex" xmlns:cx3="http://schemas.microsoft.com/office/drawing/2016/5/9/chartex" xmlns:cx4="http://schemas.microsoft.com/office/drawing/2016/5/10/chartex" xmlns:cx5="http://schemas.microsoft.com/office/drawing/2016/5/11/chartex" xmlns:cx6="http://schemas.microsoft.com/office/drawing/2016/5/12/chartex" xmlns:cx7="http://schemas.microsoft.com/office/drawing/2016/5/13/chartex" xmlns:cx8="http://schemas.microsoft.com/office/drawing/2016/5/14/chartex" xmlns:mc="http://schemas.openxmlformats.org/markup-compatibility/2006" xmlns:aink="http://schemas.microsoft.com/office/drawing/2016/ink" xmlns:am3d="http://schemas.microsoft.com/office/drawing/2017/model3d" xmlns:o="urn:schemas-microsoft-com:office:office" xmlns:oel="http://schemas.microsoft.com/office/2019/extlst" xmlns:r="http://schemas.openxmlformats.org/officeDocument/2006/relationships" xmlns:m="http://schemas.openxmlformats.org/officeDocument/2006/math" xmlns:v="urn:schemas-microsoft-com:vml" xmlns:wp14="http://schemas.microsoft.com/office/word/2010/wordprocessingDrawing" xmlns:wp="http://schemas.openxmlformats.org/drawingml/2006/wordprocessingDrawing" xmlns:w10="urn:schemas-microsoft-com:office:word" xmlns:w="http://schemas.openxmlformats.org/wordprocessingml/2006/main" xmlns:w14="http://schemas.microsoft.com/office/word/2010/wordml" xmlns:w15="http://schemas.microsoft.com/office/word/2012/wordml" xmlns:w16cex="http://schemas.microsoft.com/office/word/2018/wordml/cex" xmlns:w16cid="http://schemas.microsoft.com/office/word/2016/wordml/cid" xmlns:w16="http://schemas.microsoft.com/office/word/2018/wordml" xmlns:w16sdtdh="http://schemas.microsoft.com/office/word/2020/wordml/sdtdatahash" xmlns:w16se="http://schemas.microsoft.com/office/word/2015/wordml/symex" xmlns:wpg="http://schemas.microsoft.com/office/word/2010/wordprocessingGroup" xmlns:wpi="http://schemas.microsoft.com/office/word/2010/wordprocessingInk" xmlns:wne="http://schemas.microsoft.com/office/word/2006/wordml" xmlns:wps="http://schemas.microsoft.com/office/word/2010/wordprocessingShape" mc:Ignorable="w14 w15 w16se w16cid w16 w16cex w16sdtdh wp14">
+<w:ftr xmlns:wpc="http://schemas.microsoft.com/office/word/2010/wordprocessingCanvas" xmlns:cx="http://schemas.microsoft.com/office/drawing/2014/chartex" xmlns:cx1="http://schemas.microsoft.com/office/drawing/2015/9/8/chartex" xmlns:cx2="http://schemas.microsoft.com/office/drawing/2015/10/21/chartex" xmlns:cx3="http://schemas.microsoft.com/office/drawing/2016/5/9/chartex" xmlns:cx4="http://schemas.microsoft.com/office/drawing/2016/5/10/chartex" xmlns:cx5="http://schemas.microsoft.com/office/drawing/2016/5/11/chartex" xmlns:cx6="http://schemas.microsoft.com/office/drawing/2016/5/12/chartex" xmlns:cx7="http://schemas.microsoft.com/office/drawing/2016/5/13/chartex" xmlns:cx8="http://schemas.microsoft.com/office/drawing/2016/5/14/chartex" xmlns:mc="http://schemas.openxmlformats.org/markup-compatibility/2006" xmlns:aink="http://schemas.microsoft.com/office/drawing/2016/ink" xmlns:am3d="http://schemas.microsoft.com/office/drawing/2017/model3d" xmlns:o="urn:schemas-microsoft-com:office:office" xmlns:r="http://schemas.openxmlformats.org/officeDocument/2006/relationships" xmlns:m="http://schemas.openxmlformats.org/officeDocument/2006/math" xmlns:v="urn:schemas-microsoft-com:vml" xmlns:wp14="http://schemas.microsoft.com/office/word/2010/wordprocessingDrawing" xmlns:wp="http://schemas.openxmlformats.org/drawingml/2006/wordprocessingDrawing" xmlns:w10="urn:schemas-microsoft-com:office:word" xmlns:w="http://schemas.openxmlformats.org/wordprocessingml/2006/main" xmlns:w14="http://schemas.microsoft.com/office/word/2010/wordml" xmlns:w15="http://schemas.microsoft.com/office/word/2012/wordml" xmlns:w16cid="http://schemas.microsoft.com/office/word/2016/wordml/cid" xmlns:w16se="http://schemas.microsoft.com/office/word/2015/wordml/symex" xmlns:wpg="http://schemas.microsoft.com/office/word/2010/wordprocessingGroup" xmlns:wpi="http://schemas.microsoft.com/office/word/2010/wordprocessingInk" xmlns:wne="http://schemas.microsoft.com/office/word/2006/wordml" xmlns:wps="http://schemas.microsoft.com/office/word/2010/wordprocessingShape" mc:Ignorable="w14 w15 w16se w16cid wp14">
   <w:p>
     <w:pPr>
       <w:pStyle w:val="Footer"/>
@@ -3618,7 +3632,7 @@
 </file>
 
 <file path=word/footnotes.xml><?xml version="1.0" encoding="utf-8"?>
-<w:footnotes xmlns:wpc="http://schemas.microsoft.com/office/word/2010/wordprocessingCanvas" xmlns:cx="http://schemas.microsoft.com/office/drawing/2014/chartex" xmlns:cx1="http://schemas.microsoft.com/office/drawing/2015/9/8/chartex" xmlns:cx2="http://schemas.microsoft.com/office/drawing/2015/10/21/chartex" xmlns:cx3="http://schemas.microsoft.com/office/drawing/2016/5/9/chartex" xmlns:cx4="http://schemas.microsoft.com/office/drawing/2016/5/10/chartex" xmlns:cx5="http://schemas.microsoft.com/office/drawing/2016/5/11/chartex" xmlns:cx6="http://schemas.microsoft.com/office/drawing/2016/5/12/chartex" xmlns:cx7="http://schemas.microsoft.com/office/drawing/2016/5/13/chartex" xmlns:cx8="http://schemas.microsoft.com/office/drawing/2016/5/14/chartex" xmlns:mc="http://schemas.openxmlformats.org/markup-compatibility/2006" xmlns:aink="http://schemas.microsoft.com/office/drawing/2016/ink" xmlns:am3d="http://schemas.microsoft.com/office/drawing/2017/model3d" xmlns:o="urn:schemas-microsoft-com:office:office" xmlns:oel="http://schemas.microsoft.com/office/2019/extlst" xmlns:r="http://schemas.openxmlformats.org/officeDocument/2006/relationships" xmlns:m="http://schemas.openxmlformats.org/officeDocument/2006/math" xmlns:v="urn:schemas-microsoft-com:vml" xmlns:wp14="http://schemas.microsoft.com/office/word/2010/wordprocessingDrawing" xmlns:wp="http://schemas.openxmlformats.org/drawingml/2006/wordprocessingDrawing" xmlns:w10="urn:schemas-microsoft-com:office:word" xmlns:w="http://schemas.openxmlformats.org/wordprocessingml/2006/main" xmlns:w14="http://schemas.microsoft.com/office/word/2010/wordml" xmlns:w15="http://schemas.microsoft.com/office/word/2012/wordml" xmlns:w16cex="http://schemas.microsoft.com/office/word/2018/wordml/cex" xmlns:w16cid="http://schemas.microsoft.com/office/word/2016/wordml/cid" xmlns:w16="http://schemas.microsoft.com/office/word/2018/wordml" xmlns:w16sdtdh="http://schemas.microsoft.com/office/word/2020/wordml/sdtdatahash" xmlns:w16se="http://schemas.microsoft.com/office/word/2015/wordml/symex" xmlns:wpg="http://schemas.microsoft.com/office/word/2010/wordprocessingGroup" xmlns:wpi="http://schemas.microsoft.com/office/word/2010/wordprocessingInk" xmlns:wne="http://schemas.microsoft.com/office/word/2006/wordml" xmlns:wps="http://schemas.microsoft.com/office/word/2010/wordprocessingShape" mc:Ignorable="w14 w15 w16se w16cid w16 w16cex w16sdtdh wp14">
+<w:footnotes xmlns:wpc="http://schemas.microsoft.com/office/word/2010/wordprocessingCanvas" xmlns:cx="http://schemas.microsoft.com/office/drawing/2014/chartex" xmlns:cx1="http://schemas.microsoft.com/office/drawing/2015/9/8/chartex" xmlns:cx2="http://schemas.microsoft.com/office/drawing/2015/10/21/chartex" xmlns:cx3="http://schemas.microsoft.com/office/drawing/2016/5/9/chartex" xmlns:cx4="http://schemas.microsoft.com/office/drawing/2016/5/10/chartex" xmlns:cx5="http://schemas.microsoft.com/office/drawing/2016/5/11/chartex" xmlns:cx6="http://schemas.microsoft.com/office/drawing/2016/5/12/chartex" xmlns:cx7="http://schemas.microsoft.com/office/drawing/2016/5/13/chartex" xmlns:cx8="http://schemas.microsoft.com/office/drawing/2016/5/14/chartex" xmlns:mc="http://schemas.openxmlformats.org/markup-compatibility/2006" xmlns:aink="http://schemas.microsoft.com/office/drawing/2016/ink" xmlns:am3d="http://schemas.microsoft.com/office/drawing/2017/model3d" xmlns:o="urn:schemas-microsoft-com:office:office" xmlns:r="http://schemas.openxmlformats.org/officeDocument/2006/relationships" xmlns:m="http://schemas.openxmlformats.org/officeDocument/2006/math" xmlns:v="urn:schemas-microsoft-com:vml" xmlns:wp14="http://schemas.microsoft.com/office/word/2010/wordprocessingDrawing" xmlns:wp="http://schemas.openxmlformats.org/drawingml/2006/wordprocessingDrawing" xmlns:w10="urn:schemas-microsoft-com:office:word" xmlns:w="http://schemas.openxmlformats.org/wordprocessingml/2006/main" xmlns:w14="http://schemas.microsoft.com/office/word/2010/wordml" xmlns:w15="http://schemas.microsoft.com/office/word/2012/wordml" xmlns:w16cid="http://schemas.microsoft.com/office/word/2016/wordml/cid" xmlns:w16se="http://schemas.microsoft.com/office/word/2015/wordml/symex" xmlns:wpg="http://schemas.microsoft.com/office/word/2010/wordprocessingGroup" xmlns:wpi="http://schemas.microsoft.com/office/word/2010/wordprocessingInk" xmlns:wne="http://schemas.microsoft.com/office/word/2006/wordml" xmlns:wps="http://schemas.microsoft.com/office/word/2010/wordprocessingShape" mc:Ignorable="w14 w15 w16se w16cid wp14">
   <w:footnote w:type="separator" w:id="-1">
     <w:p>
       <w:r>
@@ -3637,7 +3651,7 @@
 </file>
 
 <file path=word/numbering.xml><?xml version="1.0" encoding="utf-8"?>
-<w:numbering xmlns:wpc="http://schemas.microsoft.com/office/word/2010/wordprocessingCanvas" xmlns:cx="http://schemas.microsoft.com/office/drawing/2014/chartex" xmlns:cx1="http://schemas.microsoft.com/office/drawing/2015/9/8/chartex" xmlns:cx2="http://schemas.microsoft.com/office/drawing/2015/10/21/chartex" xmlns:cx3="http://schemas.microsoft.com/office/drawing/2016/5/9/chartex" xmlns:cx4="http://schemas.microsoft.com/office/drawing/2016/5/10/chartex" xmlns:cx5="http://schemas.microsoft.com/office/drawing/2016/5/11/chartex" xmlns:cx6="http://schemas.microsoft.com/office/drawing/2016/5/12/chartex" xmlns:cx7="http://schemas.microsoft.com/office/drawing/2016/5/13/chartex" xmlns:cx8="http://schemas.microsoft.com/office/drawing/2016/5/14/chartex" xmlns:mc="http://schemas.openxmlformats.org/markup-compatibility/2006" xmlns:aink="http://schemas.microsoft.com/office/drawing/2016/ink" xmlns:am3d="http://schemas.microsoft.com/office/drawing/2017/model3d" xmlns:o="urn:schemas-microsoft-com:office:office" xmlns:oel="http://schemas.microsoft.com/office/2019/extlst" xmlns:r="http://schemas.openxmlformats.org/officeDocument/2006/relationships" xmlns:m="http://schemas.openxmlformats.org/officeDocument/2006/math" xmlns:v="urn:schemas-microsoft-com:vml" xmlns:wp14="http://schemas.microsoft.com/office/word/2010/wordprocessingDrawing" xmlns:wp="http://schemas.openxmlformats.org/drawingml/2006/wordprocessingDrawing" xmlns:w10="urn:schemas-microsoft-com:office:word" xmlns:w="http://schemas.openxmlformats.org/wordprocessingml/2006/main" xmlns:w14="http://schemas.microsoft.com/office/word/2010/wordml" xmlns:w15="http://schemas.microsoft.com/office/word/2012/wordml" xmlns:w16cex="http://schemas.microsoft.com/office/word/2018/wordml/cex" xmlns:w16cid="http://schemas.microsoft.com/office/word/2016/wordml/cid" xmlns:w16="http://schemas.microsoft.com/office/word/2018/wordml" xmlns:w16sdtdh="http://schemas.microsoft.com/office/word/2020/wordml/sdtdatahash" xmlns:w16se="http://schemas.microsoft.com/office/word/2015/wordml/symex" xmlns:wpg="http://schemas.microsoft.com/office/word/2010/wordprocessingGroup" xmlns:wpi="http://schemas.microsoft.com/office/word/2010/wordprocessingInk" xmlns:wne="http://schemas.microsoft.com/office/word/2006/wordml" xmlns:wps="http://schemas.microsoft.com/office/word/2010/wordprocessingShape" mc:Ignorable="w14 w15 w16se w16cid w16 w16cex w16sdtdh wp14">
+<w:numbering xmlns:wpc="http://schemas.microsoft.com/office/word/2010/wordprocessingCanvas" xmlns:cx="http://schemas.microsoft.com/office/drawing/2014/chartex" xmlns:cx1="http://schemas.microsoft.com/office/drawing/2015/9/8/chartex" xmlns:cx2="http://schemas.microsoft.com/office/drawing/2015/10/21/chartex" xmlns:cx3="http://schemas.microsoft.com/office/drawing/2016/5/9/chartex" xmlns:cx4="http://schemas.microsoft.com/office/drawing/2016/5/10/chartex" xmlns:cx5="http://schemas.microsoft.com/office/drawing/2016/5/11/chartex" xmlns:cx6="http://schemas.microsoft.com/office/drawing/2016/5/12/chartex" xmlns:cx7="http://schemas.microsoft.com/office/drawing/2016/5/13/chartex" xmlns:cx8="http://schemas.microsoft.com/office/drawing/2016/5/14/chartex" xmlns:mc="http://schemas.openxmlformats.org/markup-compatibility/2006" xmlns:aink="http://schemas.microsoft.com/office/drawing/2016/ink" xmlns:am3d="http://schemas.microsoft.com/office/drawing/2017/model3d" xmlns:o="urn:schemas-microsoft-com:office:office" xmlns:r="http://schemas.openxmlformats.org/officeDocument/2006/relationships" xmlns:m="http://schemas.openxmlformats.org/officeDocument/2006/math" xmlns:v="urn:schemas-microsoft-com:vml" xmlns:wp14="http://schemas.microsoft.com/office/word/2010/wordprocessingDrawing" xmlns:wp="http://schemas.openxmlformats.org/drawingml/2006/wordprocessingDrawing" xmlns:w10="urn:schemas-microsoft-com:office:word" xmlns:w="http://schemas.openxmlformats.org/wordprocessingml/2006/main" xmlns:w14="http://schemas.microsoft.com/office/word/2010/wordml" xmlns:w15="http://schemas.microsoft.com/office/word/2012/wordml" xmlns:w16cid="http://schemas.microsoft.com/office/word/2016/wordml/cid" xmlns:w16se="http://schemas.microsoft.com/office/word/2015/wordml/symex" xmlns:wpg="http://schemas.microsoft.com/office/word/2010/wordprocessingGroup" xmlns:wpi="http://schemas.microsoft.com/office/word/2010/wordprocessingInk" xmlns:wne="http://schemas.microsoft.com/office/word/2006/wordml" xmlns:wps="http://schemas.microsoft.com/office/word/2010/wordprocessingShape" mc:Ignorable="w14 w15 w16se w16cid wp14">
   <w:abstractNum w:abstractNumId="0" w15:restartNumberingAfterBreak="0">
     <w:nsid w:val="5A7A52B5"/>
     <w:multiLevelType w:val="hybridMultilevel"/>
@@ -3826,17 +3840,17 @@
       </w:pPr>
     </w:lvl>
   </w:abstractNum>
-  <w:num w:numId="1" w16cid:durableId="818351952">
+  <w:num w:numId="1">
     <w:abstractNumId w:val="0"/>
   </w:num>
-  <w:num w:numId="2" w16cid:durableId="1490049745">
+  <w:num w:numId="2">
     <w:abstractNumId w:val="1"/>
   </w:num>
 </w:numbering>
 </file>
 
 <file path=word/styles.xml><?xml version="1.0" encoding="utf-8"?>
-<w:styles xmlns:mc="http://schemas.openxmlformats.org/markup-compatibility/2006" xmlns:r="http://schemas.openxmlformats.org/officeDocument/2006/relationships" xmlns:w="http://schemas.openxmlformats.org/wordprocessingml/2006/main" xmlns:w14="http://schemas.microsoft.com/office/word/2010/wordml" xmlns:w15="http://schemas.microsoft.com/office/word/2012/wordml" xmlns:w16cex="http://schemas.microsoft.com/office/word/2018/wordml/cex" xmlns:w16cid="http://schemas.microsoft.com/office/word/2016/wordml/cid" xmlns:w16="http://schemas.microsoft.com/office/word/2018/wordml" xmlns:w16sdtdh="http://schemas.microsoft.com/office/word/2020/wordml/sdtdatahash" xmlns:w16se="http://schemas.microsoft.com/office/word/2015/wordml/symex" mc:Ignorable="w14 w15 w16se w16cid w16 w16cex w16sdtdh">
+<w:styles xmlns:mc="http://schemas.openxmlformats.org/markup-compatibility/2006" xmlns:r="http://schemas.openxmlformats.org/officeDocument/2006/relationships" xmlns:w="http://schemas.openxmlformats.org/wordprocessingml/2006/main" xmlns:w14="http://schemas.microsoft.com/office/word/2010/wordml" xmlns:w15="http://schemas.microsoft.com/office/word/2012/wordml" xmlns:w16cid="http://schemas.microsoft.com/office/word/2016/wordml/cid" xmlns:w16se="http://schemas.microsoft.com/office/word/2015/wordml/symex" mc:Ignorable="w14 w15 w16se w16cid">
   <w:docDefaults>
     <w:rPrDefault>
       <w:rPr>
@@ -3848,7 +3862,7 @@
     </w:rPrDefault>
     <w:pPrDefault/>
   </w:docDefaults>
-  <w:latentStyles w:defLockedState="0" w:defUIPriority="99" w:defSemiHidden="0" w:defUnhideWhenUsed="0" w:defQFormat="0" w:count="376">
+  <w:latentStyles w:defLockedState="0" w:defUIPriority="99" w:defSemiHidden="0" w:defUnhideWhenUsed="0" w:defQFormat="0" w:count="375">
     <w:lsdException w:name="Normal" w:uiPriority="0" w:qFormat="1"/>
     <w:lsdException w:name="heading 1" w:uiPriority="9" w:qFormat="1"/>
     <w:lsdException w:name="heading 2" w:semiHidden="1" w:uiPriority="9" w:unhideWhenUsed="1" w:qFormat="1"/>
@@ -4224,7 +4238,6 @@
     <w:lsdException w:name="Smart Hyperlink" w:semiHidden="1" w:unhideWhenUsed="1"/>
     <w:lsdException w:name="Hashtag" w:semiHidden="1" w:unhideWhenUsed="1"/>
     <w:lsdException w:name="Unresolved Mention" w:semiHidden="1" w:unhideWhenUsed="1"/>
-    <w:lsdException w:name="Smart Link" w:semiHidden="1" w:unhideWhenUsed="1"/>
   </w:latentStyles>
   <w:style w:type="paragraph" w:default="1" w:styleId="Normal">
     <w:name w:val="Normal"/>
@@ -5156,7 +5169,7 @@
 </file>
 
 <file path=customXml/itemProps1.xml><?xml version="1.0" encoding="utf-8"?>
-<ds:datastoreItem xmlns:ds="http://schemas.openxmlformats.org/officeDocument/2006/customXml" ds:itemID="{BE51CC8C-5F9C-4E16-8E23-640227AAB616}">
+<ds:datastoreItem xmlns:ds="http://schemas.openxmlformats.org/officeDocument/2006/customXml" ds:itemID="{E8E83142-3641-4914-8337-DD22A218B898}">
   <ds:schemaRefs>
     <ds:schemaRef ds:uri="http://schemas.openxmlformats.org/officeDocument/2006/bibliography"/>
   </ds:schemaRefs>

</xml_diff>

<commit_message>
Updated the logos of the form, css/bootstrap needs to be updated for contrast with logo unless we get white logo
</commit_message>
<xml_diff>
--- a/docassemble/MOHUDEvictionProject/data/templates/answer_defenses.docx
+++ b/docassemble/MOHUDEvictionProject/data/templates/answer_defenses.docx
@@ -1803,37 +1803,20 @@
         <w:szCs w:val="22"/>
       </w:rPr>
     </w:pPr>
-    <w:r>
-      <w:fldChar w:fldCharType="begin"/>
-    </w:r>
-    <w:r>
-      <w:instrText>HYPERLINK "https://motenanthelp.org/"</w:instrText>
-    </w:r>
-    <w:r>
-      <w:fldChar w:fldCharType="separate"/>
-    </w:r>
-    <w:r>
-      <w:rPr>
-        <w:rStyle w:val="Hyperlink"/>
-        <w:rFonts w:ascii="Arial Nova" w:hAnsi="Arial Nova"/>
-        <w:sz w:val="22"/>
-        <w:szCs w:val="22"/>
-        <w:bdr w:val="none" w:sz="0" w:space="0" w:color="auto" w:frame="1"/>
-        <w:shd w:val="clear" w:color="auto" w:fill="FFFFFF"/>
-      </w:rPr>
-      <w:t>motenanthelp.org</w:t>
-    </w:r>
-    <w:r>
-      <w:rPr>
-        <w:rStyle w:val="Hyperlink"/>
-        <w:rFonts w:ascii="Arial Nova" w:hAnsi="Arial Nova"/>
-        <w:sz w:val="22"/>
-        <w:szCs w:val="22"/>
-        <w:bdr w:val="none" w:sz="0" w:space="0" w:color="auto" w:frame="1"/>
-        <w:shd w:val="clear" w:color="auto" w:fill="FFFFFF"/>
-      </w:rPr>
-      <w:fldChar w:fldCharType="end"/>
-    </w:r>
+    <w:hyperlink r:id="rId1" w:history="1">
+      <w:r>
+        <w:rPr>
+          <w:rStyle w:val="Hyperlink"/>
+          <w:rFonts w:ascii="Arial Nova" w:hAnsi="Arial Nova"/>
+          <w:color w:val="000000" w:themeColor="text1"/>
+          <w:sz w:val="22"/>
+          <w:szCs w:val="22"/>
+          <w:bdr w:val="none" w:sz="0" w:space="0" w:color="auto" w:frame="1"/>
+          <w:shd w:val="clear" w:color="auto" w:fill="FFFFFF"/>
+        </w:rPr>
+        <w:t>motenanthelp.org</w:t>
+      </w:r>
+    </w:hyperlink>
     <w:r>
       <w:rPr>
         <w:rStyle w:val="Hyperlink"/>
@@ -1967,22 +1950,13 @@
   <w:p>
     <w:pPr>
       <w:pStyle w:val="Header"/>
-      <w:jc w:val="right"/>
     </w:pPr>
     <w:r>
       <w:drawing>
-        <wp:anchor distT="0" distB="0" distL="114300" distR="114300" simplePos="0" relativeHeight="251658240" behindDoc="0" locked="0" layoutInCell="1" allowOverlap="1" wp14:anchorId="5EDD406A" wp14:editId="006D4C2E">
-          <wp:simplePos x="0" y="0"/>
-          <wp:positionH relativeFrom="column">
-            <wp:posOffset>5717540</wp:posOffset>
-          </wp:positionH>
-          <wp:positionV relativeFrom="paragraph">
-            <wp:posOffset>92913</wp:posOffset>
-          </wp:positionV>
-          <wp:extent cx="457200" cy="457200"/>
+        <wp:inline distT="0" distB="0" distL="0" distR="0" wp14:anchorId="029A588E" wp14:editId="4C32A482">
+          <wp:extent cx="1526224" cy="551136"/>
           <wp:effectExtent l="0" t="0" r="0" b="0"/>
-          <wp:wrapNone/>
-          <wp:docPr id="1" name="Picture 1" descr="Icon&#10;&#10;Description automatically generated"/>
+          <wp:docPr id="1464157343" name="Picture 1" descr="A picture containing font, screenshot, black, graphics&#10;&#10;Description automatically generated"/>
           <wp:cNvGraphicFramePr>
             <a:graphicFrameLocks xmlns:a="http://schemas.openxmlformats.org/drawingml/2006/main" noChangeAspect="1"/>
           </wp:cNvGraphicFramePr>
@@ -1990,7 +1964,7 @@
             <a:graphicData uri="http://schemas.openxmlformats.org/drawingml/2006/picture">
               <pic:pic xmlns:pic="http://schemas.openxmlformats.org/drawingml/2006/picture">
                 <pic:nvPicPr>
-                  <pic:cNvPr id="2" name="Picture 2" descr="Icon&#10;&#10;Description automatically generated"/>
+                  <pic:cNvPr id="1464157343" name="Picture 1" descr="A picture containing font, screenshot, black, graphics&#10;&#10;Description automatically generated"/>
                   <pic:cNvPicPr/>
                 </pic:nvPicPr>
                 <pic:blipFill>
@@ -2008,7 +1982,7 @@
                 <pic:spPr>
                   <a:xfrm>
                     <a:off x="0" y="0"/>
-                    <a:ext cx="457200" cy="457200"/>
+                    <a:ext cx="1620157" cy="585056"/>
                   </a:xfrm>
                   <a:prstGeom prst="rect">
                     <a:avLst/>
@@ -2017,24 +1991,9 @@
               </pic:pic>
             </a:graphicData>
           </a:graphic>
-          <wp14:sizeRelH relativeFrom="page">
-            <wp14:pctWidth>0</wp14:pctWidth>
-          </wp14:sizeRelH>
-          <wp14:sizeRelV relativeFrom="page">
-            <wp14:pctHeight>0</wp14:pctHeight>
-          </wp14:sizeRelV>
-        </wp:anchor>
+        </wp:inline>
       </w:drawing>
     </w:r>
-    <w:r>
-      <w:t xml:space="preserve">  </w:t>
-    </w:r>
-  </w:p>
-  <w:p>
-    <w:pPr>
-      <w:pStyle w:val="Header"/>
-      <w:jc w:val="right"/>
-    </w:pPr>
   </w:p>
 </w:hdr>
 </file>

</xml_diff>

<commit_message>
Restore to version from main
</commit_message>
<xml_diff>
--- a/docassemble/MOHUDEvictionProject/data/templates/answer_defenses.docx
+++ b/docassemble/MOHUDEvictionProject/data/templates/answer_defenses.docx
@@ -617,7 +617,7 @@
         <w:t>a</w:t>
       </w:r>
       <w:r>
-        <w:t xml:space="preserve">  proper</w:t>
+        <w:t xml:space="preserve"> proper</w:t>
       </w:r>
       <w:r>
         <w:t xml:space="preserve"> itemization of money damages that separates</w:t>
@@ -823,13 +823,13 @@
         <w:t>rent_amount_paid</w:t>
       </w:r>
       <w:r>
-        <w:t>]</w:t>
-      </w:r>
-      <w:r>
-        <w:t>['document']</w:t>
-      </w:r>
-      <w:r>
-        <w:t xml:space="preserve"> }}</w:t>
+        <w:t>]['document']</w:t>
+      </w:r>
+      <w:r>
+        <w:t xml:space="preserve"> }</w:t>
+      </w:r>
+      <w:r>
+        <w:t>}</w:t>
       </w:r>
       <w:r>
         <w:t xml:space="preserve"> </w:t>
@@ -897,6 +897,21 @@
     </w:p>
     <w:p>
       <w:pPr>
+        <w:rPr>
+          <w:b/>
+          <w:bCs/>
+        </w:rPr>
+      </w:pPr>
+      <w:r>
+        <w:rPr>
+          <w:b/>
+          <w:bCs/>
+        </w:rPr>
+        <w:t>The lease is invalid because unfair duress by Landlord caused Tenant to enter the lease</w:t>
+      </w:r>
+    </w:p>
+    <w:p>
+      <w:pPr>
         <w:pStyle w:val="ListParagraph"/>
       </w:pPr>
       <w:r>
@@ -1175,10 +1190,7 @@
         <w:t>estoppel_breaches['occupancy_permit']</w:t>
       </w:r>
       <w:r>
-        <w:t xml:space="preserve"> or </w:t>
-      </w:r>
-      <w:r>
-        <w:t>defense_breach_of_cqe or estoppel_breaches['other'] %}</w:t>
+        <w:t xml:space="preserve"> or defense_breach_of_cqe or estoppel_breaches['other'] %}</w:t>
       </w:r>
       <w:r>
         <w:t>, and/or</w:t>
@@ -1314,13 +1326,7 @@
         <w:t>{{ cqe_breaches_text[breach] }}</w:t>
       </w:r>
       <w:r>
-        <w:t>{% if loop.last</w:t>
-      </w:r>
-      <w:r>
-        <w:t xml:space="preserve"> and not cqe_breaches['other']</w:t>
-      </w:r>
-      <w:r>
-        <w:t xml:space="preserve"> and not estoppel_breaches['other'] %}.{% else %}, and{% endif %}</w:t>
+        <w:t>{% if loop.last and not cqe_breaches['other'] and not estoppel_breaches['other'] %}.{% else %}, and{% endif %}</w:t>
       </w:r>
     </w:p>
     <w:p>
@@ -1344,16 +1350,7 @@
         <w:pStyle w:val="ListParagraph"/>
       </w:pPr>
       <w:r>
-        <w:t>{%</w:t>
-      </w:r>
-      <w:r>
-        <w:t>p</w:t>
-      </w:r>
-      <w:r>
-        <w:t xml:space="preserve"> if cqe_breaches</w:t>
-      </w:r>
-      <w:r>
-        <w:t>['other'] %}</w:t>
+        <w:t>{%p if cqe_breaches['other'] %}</w:t>
       </w:r>
     </w:p>
     <w:p>
@@ -1416,9 +1413,6 @@
       </w:r>
       <w:r>
         <w:t xml:space="preserve"> }}</w:t>
-      </w:r>
-      <w:r>
-        <w:t>.</w:t>
       </w:r>
     </w:p>
     <w:p>
@@ -1623,7 +1617,7 @@
         <w:pStyle w:val="ListParagraph"/>
       </w:pPr>
       <w:r>
-        <w:t>This eviction action violates the Protecting Tenants at Foreclosure Act.</w:t>
+        <w:t>This eviction action violates the Protecting Tenants at Foreclosure Act..</w:t>
       </w:r>
     </w:p>
     <w:p>
@@ -1713,11 +1707,11 @@
         <w:pStyle w:val="ListParagraph"/>
       </w:pPr>
       <w:r>
-        <w:t xml:space="preserve">{{ landlord_doc_name }} making this rent and possession case is a fictitious entity (a trust, limited liability company, corporation, etc.) but a non-lawyer signed </w:t>
+        <w:t xml:space="preserve">{{ landlord_doc_name }} making this rent and possession case is a fictitious entity (a trust, limited liability company, corporation, etc.) but a non-lawyer </w:t>
       </w:r>
       <w:r>
         <w:lastRenderedPageBreak/>
-        <w:t>the rent and possession Petition. This non-lawyer cannot represent {{ landlord_doc_name }} in court, making the Petition a nullity.</w:t>
+        <w:t>signed the rent and possession Petition. This non-lawyer cannot represent {{ landlord_doc_name }} in court, making the Petition a nullity.</w:t>
       </w:r>
     </w:p>
     <w:p>
@@ -1945,6 +1939,7 @@
         <w:rPr>
           <w:rStyle w:val="Hyperlink"/>
           <w:rFonts w:ascii="Arial Nova" w:hAnsi="Arial Nova"/>
+          <w:color w:val="000000" w:themeColor="text1"/>
           <w:sz w:val="22"/>
           <w:szCs w:val="22"/>
           <w:bdr w:val="none" w:sz="0" w:space="0" w:color="auto" w:frame="1"/>
@@ -2086,22 +2081,13 @@
   <w:p>
     <w:pPr>
       <w:pStyle w:val="Header"/>
-      <w:jc w:val="right"/>
     </w:pPr>
     <w:r>
       <w:drawing>
-        <wp:anchor distT="0" distB="0" distL="114300" distR="114300" simplePos="0" relativeHeight="251658240" behindDoc="0" locked="0" layoutInCell="1" allowOverlap="1" wp14:anchorId="5EDD406A" wp14:editId="006D4C2E">
-          <wp:simplePos x="0" y="0"/>
-          <wp:positionH relativeFrom="column">
-            <wp:posOffset>5717540</wp:posOffset>
-          </wp:positionH>
-          <wp:positionV relativeFrom="paragraph">
-            <wp:posOffset>92913</wp:posOffset>
-          </wp:positionV>
-          <wp:extent cx="457200" cy="457200"/>
+        <wp:inline distT="0" distB="0" distL="0" distR="0" wp14:anchorId="029A588E" wp14:editId="4C32A482">
+          <wp:extent cx="1526224" cy="551136"/>
           <wp:effectExtent l="0" t="0" r="0" b="0"/>
-          <wp:wrapNone/>
-          <wp:docPr id="1" name="Picture 1" descr="Icon&#10;&#10;Description automatically generated"/>
+          <wp:docPr id="1464157343" name="Picture 1" descr="A picture containing font, screenshot, black, graphics&#10;&#10;Description automatically generated"/>
           <wp:cNvGraphicFramePr>
             <a:graphicFrameLocks xmlns:a="http://schemas.openxmlformats.org/drawingml/2006/main" noChangeAspect="1"/>
           </wp:cNvGraphicFramePr>
@@ -2109,7 +2095,7 @@
             <a:graphicData uri="http://schemas.openxmlformats.org/drawingml/2006/picture">
               <pic:pic xmlns:pic="http://schemas.openxmlformats.org/drawingml/2006/picture">
                 <pic:nvPicPr>
-                  <pic:cNvPr id="2" name="Picture 2" descr="Icon&#10;&#10;Description automatically generated"/>
+                  <pic:cNvPr id="1464157343" name="Picture 1" descr="A picture containing font, screenshot, black, graphics&#10;&#10;Description automatically generated"/>
                   <pic:cNvPicPr/>
                 </pic:nvPicPr>
                 <pic:blipFill>
@@ -2127,7 +2113,7 @@
                 <pic:spPr>
                   <a:xfrm>
                     <a:off x="0" y="0"/>
-                    <a:ext cx="457200" cy="457200"/>
+                    <a:ext cx="1620157" cy="585056"/>
                   </a:xfrm>
                   <a:prstGeom prst="rect">
                     <a:avLst/>
@@ -2136,24 +2122,9 @@
               </pic:pic>
             </a:graphicData>
           </a:graphic>
-          <wp14:sizeRelH relativeFrom="page">
-            <wp14:pctWidth>0</wp14:pctWidth>
-          </wp14:sizeRelH>
-          <wp14:sizeRelV relativeFrom="page">
-            <wp14:pctHeight>0</wp14:pctHeight>
-          </wp14:sizeRelV>
-        </wp:anchor>
+        </wp:inline>
       </w:drawing>
     </w:r>
-    <w:r>
-      <w:t xml:space="preserve">  </w:t>
-    </w:r>
-  </w:p>
-  <w:p>
-    <w:pPr>
-      <w:pStyle w:val="Header"/>
-      <w:jc w:val="right"/>
-    </w:pPr>
   </w:p>
 </w:hdr>
 </file>
@@ -2264,8 +2235,8 @@
   <w:abstractNum w:abstractNumId="1" w15:restartNumberingAfterBreak="0">
     <w:nsid w:val="5A7A52B5"/>
     <w:multiLevelType w:val="hybridMultilevel"/>
-    <w:tmpl w:val="01A68430"/>
-    <w:lvl w:ilvl="0" w:tplc="AC04BDD2">
+    <w:tmpl w:val="833E4BAE"/>
+    <w:lvl w:ilvl="0" w:tplc="C4F22FD2">
       <w:start w:val="1"/>
       <w:numFmt w:val="decimal"/>
       <w:pStyle w:val="ListParagraph"/>
@@ -3311,13 +3282,12 @@
     <w:autoRedefine/>
     <w:uiPriority w:val="34"/>
     <w:qFormat/>
-    <w:rsid w:val="00DF4AF6"/>
+    <w:rsid w:val="00285033"/>
     <w:pPr>
       <w:numPr>
         <w:numId w:val="1"/>
       </w:numPr>
       <w:spacing w:before="60" w:after="180"/>
-      <w:ind w:left="360" w:hanging="360"/>
     </w:pPr>
   </w:style>
   <w:style w:type="paragraph" w:styleId="Header">

</xml_diff>

<commit_message>
formatting in document, new title for subsidized housing, added to late fee defense
</commit_message>
<xml_diff>
--- a/docassemble/MOHUDEvictionProject/data/templates/answer_defenses.docx
+++ b/docassemble/MOHUDEvictionProject/data/templates/answer_defenses.docx
@@ -257,7 +257,16 @@
         <w:pStyle w:val="Answersubsection"/>
       </w:pPr>
       <w:r>
-        <w:t>Landlord failed to state a claim for rent and possession</w:t>
+        <w:t>{{ landlord_doc_name</w:t>
+      </w:r>
+      <w:r>
+        <w:t xml:space="preserve"> | capitalize</w:t>
+      </w:r>
+      <w:r>
+        <w:t xml:space="preserve"> }}</w:t>
+      </w:r>
+      <w:r>
+        <w:t xml:space="preserve"> failed to state a claim for rent and possession</w:t>
       </w:r>
     </w:p>
     <w:p>
@@ -292,171 +301,202 @@
     <w:p>
       <w:pPr>
         <w:pStyle w:val="ListParagraph"/>
+        <w:numPr>
+          <w:ilvl w:val="1"/>
+          <w:numId w:val="1"/>
+        </w:numPr>
         <w:rPr>
           <w:rFonts w:eastAsia="Times New Roman"/>
         </w:rPr>
       </w:pPr>
       <w:r>
+        <w:lastRenderedPageBreak/>
         <w:t>{%p if petition_alleges_nonrent %}</w:t>
       </w:r>
     </w:p>
     <w:p>
       <w:pPr>
         <w:pStyle w:val="ListParagraph"/>
-      </w:pPr>
-      <w:r>
-        <w:lastRenderedPageBreak/>
-        <w:t>it contains non-rent charges only and claims no actual rent</w:t>
-      </w:r>
-    </w:p>
-    <w:p>
-      <w:pPr>
-        <w:pStyle w:val="ListParagraph"/>
-      </w:pPr>
-      <w:r>
-        <w:t>{%p endif %}</w:t>
-      </w:r>
-    </w:p>
-    <w:p>
-      <w:pPr>
-        <w:pStyle w:val="ListParagraph"/>
+        <w:numPr>
+          <w:ilvl w:val="1"/>
+          <w:numId w:val="1"/>
+        </w:numPr>
         <w:rPr>
           <w:rFonts w:eastAsia="Times New Roman"/>
         </w:rPr>
       </w:pPr>
       <w:r>
-        <w:t xml:space="preserve">{%p if </w:t>
-      </w:r>
-      <w:r>
-        <w:t xml:space="preserve">not </w:t>
-      </w:r>
-      <w:r>
-        <w:t xml:space="preserve">petition_states_rent_amount or </w:t>
-      </w:r>
-      <w:r>
-        <w:t xml:space="preserve">not </w:t>
-      </w:r>
-      <w:r>
-        <w:t>petition_states_rent_periods or</w:t>
-      </w:r>
-      <w:r>
-        <w:t xml:space="preserve"> </w:t>
-      </w:r>
-      <w:r>
-        <w:t xml:space="preserve">not </w:t>
-      </w:r>
-      <w:r>
-        <w:t xml:space="preserve">petition_states_terms_of_lease or </w:t>
-      </w:r>
-      <w:r>
-        <w:t xml:space="preserve">not </w:t>
-      </w:r>
-      <w:r>
-        <w:t>petition_states_demand_made</w:t>
-      </w:r>
-      <w:r>
-        <w:t xml:space="preserve"> or (trial_court_c</w:t>
-      </w:r>
-      <w:r>
-        <w:t>ircuit</w:t>
-      </w:r>
-      <w:r>
-        <w:t xml:space="preserve"> == </w:t>
-      </w:r>
-      <w:r>
-        <w:t>21</w:t>
-      </w:r>
-      <w:r>
-        <w:t xml:space="preserve"> and not petition_separates_nonrent)</w:t>
-      </w:r>
-      <w:r>
-        <w:t xml:space="preserve"> </w:t>
-      </w:r>
-      <w:r>
-        <w:t>%}</w:t>
-      </w:r>
-    </w:p>
-    <w:p>
-      <w:pPr>
-        <w:pStyle w:val="ListParagraph"/>
-      </w:pPr>
-      <w:r>
-        <w:t>it does not contain</w:t>
-      </w:r>
-      <w:r>
-        <w:t>:</w:t>
-      </w:r>
-    </w:p>
-    <w:p>
-      <w:pPr>
-        <w:pStyle w:val="ListParagraph"/>
-      </w:pPr>
-      <w:r>
-        <w:t xml:space="preserve">{%p if </w:t>
-      </w:r>
-      <w:r>
-        <w:t xml:space="preserve">not </w:t>
-      </w:r>
-      <w:r>
-        <w:t>petition</w:t>
-      </w:r>
-      <w:r>
-        <w:t>_states_rent_amount %}</w:t>
-      </w:r>
-    </w:p>
-    <w:p>
-      <w:pPr>
-        <w:pStyle w:val="ListParagraph"/>
-      </w:pPr>
-      <w:r>
-        <w:t xml:space="preserve">the </w:t>
-      </w:r>
-      <w:r>
-        <w:t xml:space="preserve">amount of </w:t>
-      </w:r>
-      <w:r>
-        <w:t>rent due at the time of filing</w:t>
-      </w:r>
-    </w:p>
-    <w:p>
-      <w:pPr>
-        <w:pStyle w:val="ListParagraph"/>
-      </w:pPr>
-      <w:r>
-        <w:t>{%p endif %}</w:t>
-      </w:r>
-    </w:p>
-    <w:p>
-      <w:pPr>
-        <w:pStyle w:val="ListParagraph"/>
+        <w:t>it contains non-rent charges only and claims no actual rent</w:t>
+      </w:r>
+    </w:p>
+    <w:p>
+      <w:pPr>
+        <w:pStyle w:val="ListParagraph"/>
+        <w:numPr>
+          <w:ilvl w:val="1"/>
+          <w:numId w:val="1"/>
+        </w:numPr>
         <w:rPr>
           <w:rFonts w:eastAsia="Times New Roman"/>
         </w:rPr>
       </w:pPr>
       <w:r>
-        <w:t>{%p if</w:t>
-      </w:r>
-      <w:r>
-        <w:t xml:space="preserve"> not</w:t>
-      </w:r>
-      <w:r>
-        <w:t xml:space="preserve"> </w:t>
-      </w:r>
-      <w:r>
-        <w:t>petition</w:t>
-      </w:r>
-      <w:r>
-        <w:t>_states_rent_periods %}</w:t>
-      </w:r>
-    </w:p>
-    <w:p>
-      <w:pPr>
-        <w:pStyle w:val="ListParagraph"/>
+        <w:t>{%p endif %}</w:t>
+      </w:r>
+    </w:p>
+    <w:p>
+      <w:pPr>
+        <w:pStyle w:val="ListParagraph"/>
+        <w:numPr>
+          <w:ilvl w:val="1"/>
+          <w:numId w:val="1"/>
+        </w:numPr>
         <w:rPr>
           <w:rFonts w:eastAsia="Times New Roman"/>
         </w:rPr>
       </w:pPr>
       <w:r>
+        <w:t xml:space="preserve">{%p if </w:t>
+      </w:r>
+      <w:r>
+        <w:t xml:space="preserve">not </w:t>
+      </w:r>
+      <w:r>
+        <w:t xml:space="preserve">petition_states_rent_amount or </w:t>
+      </w:r>
+      <w:r>
+        <w:t xml:space="preserve">not </w:t>
+      </w:r>
+      <w:r>
+        <w:t>petition_states_rent_periods or</w:t>
+      </w:r>
+      <w:r>
+        <w:t xml:space="preserve"> </w:t>
+      </w:r>
+      <w:r>
+        <w:t xml:space="preserve">not </w:t>
+      </w:r>
+      <w:r>
+        <w:t xml:space="preserve">petition_states_terms_of_lease or </w:t>
+      </w:r>
+      <w:r>
+        <w:t xml:space="preserve">not </w:t>
+      </w:r>
+      <w:r>
+        <w:t>petition_states_demand_made</w:t>
+      </w:r>
+      <w:r>
+        <w:t xml:space="preserve"> or (trial_court_c</w:t>
+      </w:r>
+      <w:r>
+        <w:t>ircuit</w:t>
+      </w:r>
+      <w:r>
+        <w:t xml:space="preserve"> == </w:t>
+      </w:r>
+      <w:r>
+        <w:t>21</w:t>
+      </w:r>
+      <w:r>
+        <w:t xml:space="preserve"> and not petition_separates_nonrent)</w:t>
+      </w:r>
+      <w:r>
+        <w:t xml:space="preserve"> </w:t>
+      </w:r>
+      <w:r>
+        <w:t>%}</w:t>
+      </w:r>
+    </w:p>
+    <w:p>
+      <w:pPr>
+        <w:pStyle w:val="ListParagraph"/>
+        <w:numPr>
+          <w:ilvl w:val="1"/>
+          <w:numId w:val="1"/>
+        </w:numPr>
+      </w:pPr>
+      <w:r>
+        <w:t>it does not contain</w:t>
+      </w:r>
+      <w:r>
+        <w:t>:</w:t>
+      </w:r>
+    </w:p>
+    <w:p>
+      <w:pPr>
+        <w:pStyle w:val="ListParagraph"/>
+        <w:numPr>
+          <w:ilvl w:val="2"/>
+          <w:numId w:val="1"/>
+        </w:numPr>
+      </w:pPr>
+      <w:r>
+        <w:t>{%p if not petition_states_rent_amount %}</w:t>
+      </w:r>
+    </w:p>
+    <w:p>
+      <w:pPr>
+        <w:pStyle w:val="ListParagraph"/>
+        <w:numPr>
+          <w:ilvl w:val="2"/>
+          <w:numId w:val="1"/>
+        </w:numPr>
+      </w:pPr>
+      <w:r>
+        <w:t xml:space="preserve">the </w:t>
+      </w:r>
+      <w:r>
+        <w:t xml:space="preserve">amount of </w:t>
+      </w:r>
+      <w:r>
+        <w:t>rent due at the time of filing</w:t>
+      </w:r>
+    </w:p>
+    <w:p>
+      <w:pPr>
+        <w:pStyle w:val="ListParagraph"/>
+        <w:numPr>
+          <w:ilvl w:val="2"/>
+          <w:numId w:val="1"/>
+        </w:numPr>
+      </w:pPr>
+      <w:r>
+        <w:t>{%p endif %}</w:t>
+      </w:r>
+    </w:p>
+    <w:p>
+      <w:pPr>
+        <w:pStyle w:val="ListParagraph"/>
+        <w:numPr>
+          <w:ilvl w:val="2"/>
+          <w:numId w:val="1"/>
+        </w:numPr>
+      </w:pPr>
+      <w:r>
+        <w:t>{%p if</w:t>
+      </w:r>
+      <w:r>
+        <w:t xml:space="preserve"> not</w:t>
+      </w:r>
+      <w:r>
+        <w:t xml:space="preserve"> </w:t>
+      </w:r>
+      <w:r>
+        <w:t>petition</w:t>
+      </w:r>
+      <w:r>
+        <w:t>_states_rent_periods %}</w:t>
+      </w:r>
+    </w:p>
+    <w:p>
+      <w:pPr>
+        <w:pStyle w:val="ListParagraph"/>
+        <w:numPr>
+          <w:ilvl w:val="2"/>
+          <w:numId w:val="1"/>
+        </w:numPr>
+      </w:pPr>
+      <w:r>
         <w:t>the rental periods</w:t>
       </w:r>
       <w:r>
@@ -470,6 +510,218 @@
       </w:r>
       <w:r>
         <w:t xml:space="preserve"> rent owed</w:t>
+      </w:r>
+    </w:p>
+    <w:p>
+      <w:pPr>
+        <w:pStyle w:val="ListParagraph"/>
+        <w:numPr>
+          <w:ilvl w:val="2"/>
+          <w:numId w:val="1"/>
+        </w:numPr>
+      </w:pPr>
+      <w:r>
+        <w:t>{%p endif %}</w:t>
+      </w:r>
+    </w:p>
+    <w:p>
+      <w:pPr>
+        <w:pStyle w:val="ListParagraph"/>
+        <w:numPr>
+          <w:ilvl w:val="2"/>
+          <w:numId w:val="1"/>
+        </w:numPr>
+      </w:pPr>
+      <w:r>
+        <w:t xml:space="preserve">{%p if </w:t>
+      </w:r>
+      <w:r>
+        <w:t>not petition_states_rent_amount or (not has_written_lease and not petition_states_terms_of_lease) or (has_written_lease and not lease_attached and not petition_states_terms_of_lease)</w:t>
+      </w:r>
+      <w:r>
+        <w:t xml:space="preserve"> %}</w:t>
+      </w:r>
+    </w:p>
+    <w:p>
+      <w:pPr>
+        <w:pStyle w:val="ListParagraph"/>
+        <w:numPr>
+          <w:ilvl w:val="2"/>
+          <w:numId w:val="1"/>
+        </w:numPr>
+      </w:pPr>
+      <w:r>
+        <w:t>t</w:t>
+      </w:r>
+      <w:r>
+        <w:t>he terms of the lease</w:t>
+      </w:r>
+    </w:p>
+    <w:p>
+      <w:pPr>
+        <w:pStyle w:val="ListParagraph"/>
+        <w:numPr>
+          <w:ilvl w:val="2"/>
+          <w:numId w:val="1"/>
+        </w:numPr>
+      </w:pPr>
+      <w:r>
+        <w:t>{%p endif %}</w:t>
+      </w:r>
+    </w:p>
+    <w:p>
+      <w:pPr>
+        <w:pStyle w:val="ListParagraph"/>
+        <w:numPr>
+          <w:ilvl w:val="2"/>
+          <w:numId w:val="1"/>
+        </w:numPr>
+      </w:pPr>
+      <w:r>
+        <w:t xml:space="preserve">{%p if </w:t>
+      </w:r>
+      <w:r>
+        <w:t xml:space="preserve">not </w:t>
+      </w:r>
+      <w:r>
+        <w:t>petition_states_</w:t>
+      </w:r>
+      <w:r>
+        <w:t>demand_made</w:t>
+      </w:r>
+      <w:r>
+        <w:t xml:space="preserve"> %}</w:t>
+      </w:r>
+    </w:p>
+    <w:p>
+      <w:pPr>
+        <w:pStyle w:val="ListParagraph"/>
+        <w:numPr>
+          <w:ilvl w:val="2"/>
+          <w:numId w:val="1"/>
+        </w:numPr>
+      </w:pPr>
+      <w:r>
+        <w:t>a</w:t>
+      </w:r>
+      <w:r>
+        <w:t xml:space="preserve"> statement that ac</w:t>
+      </w:r>
+      <w:r>
+        <w:t>t</w:t>
+      </w:r>
+      <w:r>
+        <w:t>ual demand for rent was made to the {{ tenant_doc_name }} or occupant of the premises</w:t>
+      </w:r>
+    </w:p>
+    <w:p>
+      <w:pPr>
+        <w:pStyle w:val="ListParagraph"/>
+        <w:numPr>
+          <w:ilvl w:val="2"/>
+          <w:numId w:val="1"/>
+        </w:numPr>
+      </w:pPr>
+      <w:r>
+        <w:lastRenderedPageBreak/>
+        <w:t>{%p endif %}</w:t>
+      </w:r>
+    </w:p>
+    <w:p>
+      <w:pPr>
+        <w:pStyle w:val="ListParagraph"/>
+        <w:numPr>
+          <w:ilvl w:val="2"/>
+          <w:numId w:val="1"/>
+        </w:numPr>
+      </w:pPr>
+      <w:r>
+        <w:t xml:space="preserve">{%p if </w:t>
+      </w:r>
+      <w:r>
+        <w:t>trial_court</w:t>
+      </w:r>
+      <w:r>
+        <w:t>.</w:t>
+      </w:r>
+      <w:r>
+        <w:t xml:space="preserve">county == “St. Louis County” and not </w:t>
+      </w:r>
+      <w:r>
+        <w:t>petition</w:t>
+      </w:r>
+      <w:r>
+        <w:t>_separates_nonrent %}</w:t>
+      </w:r>
+    </w:p>
+    <w:p>
+      <w:pPr>
+        <w:pStyle w:val="ListParagraph"/>
+        <w:numPr>
+          <w:ilvl w:val="2"/>
+          <w:numId w:val="1"/>
+        </w:numPr>
+      </w:pPr>
+      <w:r>
+        <w:t>a</w:t>
+      </w:r>
+      <w:r>
+        <w:t xml:space="preserve"> proper</w:t>
+      </w:r>
+      <w:r>
+        <w:t xml:space="preserve"> itemization of money damages that separates</w:t>
+      </w:r>
+      <w:r>
+        <w:t xml:space="preserve"> the non-rent </w:t>
+      </w:r>
+      <w:r>
+        <w:t xml:space="preserve">claims (such as late fees, interest, utilities, parking fees, and other non-rent items) </w:t>
+      </w:r>
+      <w:r>
+        <w:t xml:space="preserve">from the </w:t>
+      </w:r>
+      <w:r>
+        <w:t>total actual rent</w:t>
+      </w:r>
+      <w:r>
+        <w:t xml:space="preserve"> </w:t>
+      </w:r>
+      <w:r>
+        <w:t>{{ landlord_doc_name }}</w:t>
+      </w:r>
+      <w:r>
+        <w:t xml:space="preserve"> is demanding</w:t>
+      </w:r>
+      <w:r>
+        <w:t>.</w:t>
+      </w:r>
+    </w:p>
+    <w:p>
+      <w:pPr>
+        <w:pStyle w:val="ListParagraph"/>
+        <w:numPr>
+          <w:ilvl w:val="2"/>
+          <w:numId w:val="1"/>
+        </w:numPr>
+      </w:pPr>
+      <w:r>
+        <w:t>{%p endif %}</w:t>
+      </w:r>
+    </w:p>
+    <w:p>
+      <w:pPr>
+        <w:pStyle w:val="ListParagraph"/>
+      </w:pPr>
+      <w:r>
+        <w:t>{%p endif %}</w:t>
+      </w:r>
+    </w:p>
+    <w:p>
+      <w:pPr>
+        <w:pStyle w:val="ListParagraph"/>
+      </w:pPr>
+      <w:r>
+        <w:t>{%p endif %}</w:t>
       </w:r>
     </w:p>
     <w:p>
@@ -480,7 +732,30 @@
         </w:rPr>
       </w:pPr>
       <w:r>
-        <w:t>{%p endif %}</w:t>
+        <w:t xml:space="preserve">{%p if </w:t>
+      </w:r>
+      <w:r>
+        <w:t>defense_lease_not_attached</w:t>
+      </w:r>
+      <w:r>
+        <w:t xml:space="preserve"> %}</w:t>
+      </w:r>
+    </w:p>
+    <w:p>
+      <w:pPr>
+        <w:pStyle w:val="Answersubsection"/>
+      </w:pPr>
+      <w:r>
+        <w:t>{{ landlord_doc_name</w:t>
+      </w:r>
+      <w:r>
+        <w:t xml:space="preserve"> | capitalize</w:t>
+      </w:r>
+      <w:r>
+        <w:t xml:space="preserve"> }}</w:t>
+      </w:r>
+      <w:r>
+        <w:t xml:space="preserve"> has failed to comply with M.R.C.P. § 55.22</w:t>
       </w:r>
     </w:p>
     <w:p>
@@ -491,33 +766,28 @@
         </w:rPr>
       </w:pPr>
       <w:r>
-        <w:t xml:space="preserve">{%p if </w:t>
-      </w:r>
-      <w:r>
-        <w:t xml:space="preserve">not </w:t>
-      </w:r>
-      <w:r>
-        <w:t>petition_states_</w:t>
-      </w:r>
-      <w:r>
-        <w:t>terms_of_lease</w:t>
-      </w:r>
-      <w:r>
-        <w:t xml:space="preserve"> and not lease_attached</w:t>
-      </w:r>
-      <w:r>
-        <w:t xml:space="preserve"> %}</w:t>
-      </w:r>
-    </w:p>
-    <w:p>
-      <w:pPr>
-        <w:pStyle w:val="ListParagraph"/>
-      </w:pPr>
-      <w:r>
-        <w:t>t</w:t>
-      </w:r>
-      <w:r>
-        <w:t>he terms of the lease</w:t>
+        <w:t>{{ landlord_doc_name</w:t>
+      </w:r>
+      <w:r>
+        <w:t xml:space="preserve"> | capitalize</w:t>
+      </w:r>
+      <w:r>
+        <w:t xml:space="preserve"> }}</w:t>
+      </w:r>
+      <w:r>
+        <w:t xml:space="preserve">’s statement (the Petition) is missing all terms of or an attachment of the written lease or other written instrument(s) </w:t>
+      </w:r>
+      <w:r>
+        <w:t>{{ landlord_doc_name</w:t>
+      </w:r>
+      <w:r>
+        <w:t xml:space="preserve"> | capitalize</w:t>
+      </w:r>
+      <w:r>
+        <w:t xml:space="preserve"> }}</w:t>
+      </w:r>
+      <w:r>
+        <w:t>’s claims rely upon, in violation of MRCP 55.22.</w:t>
       </w:r>
     </w:p>
     <w:p>
@@ -534,49 +804,193 @@
     <w:p>
       <w:pPr>
         <w:pStyle w:val="ListParagraph"/>
+      </w:pPr>
+      <w:r>
+        <w:t>{%p if defense_tender_refused %}</w:t>
+      </w:r>
+    </w:p>
+    <w:p>
+      <w:pPr>
+        <w:pStyle w:val="Answersubsection"/>
+      </w:pPr>
+      <w:r>
+        <w:t>{{ landlord_doc_name</w:t>
+      </w:r>
+      <w:r>
+        <w:t xml:space="preserve"> | capitalize</w:t>
+      </w:r>
+      <w:r>
+        <w:t xml:space="preserve"> }}</w:t>
+      </w:r>
+      <w:r>
+        <w:t xml:space="preserve"> refused </w:t>
+      </w:r>
+      <w:r>
+        <w:t xml:space="preserve">{{ </w:t>
+      </w:r>
+      <w:r>
+        <w:t>tenant</w:t>
+      </w:r>
+      <w:r>
+        <w:t>_doc_name</w:t>
+      </w:r>
+      <w:r>
+        <w:t xml:space="preserve"> | capitalize</w:t>
+      </w:r>
+      <w:r>
+        <w:t xml:space="preserve"> }}</w:t>
+      </w:r>
+      <w:r>
+        <w:t>’s tender of rent</w:t>
+      </w:r>
+    </w:p>
+    <w:p>
+      <w:pPr>
+        <w:pStyle w:val="ListParagraph"/>
+      </w:pPr>
+      <w:r>
+        <w:t>{{ landlord_doc_name</w:t>
+      </w:r>
+      <w:r>
+        <w:t xml:space="preserve"> | capitalize</w:t>
+      </w:r>
+      <w:r>
+        <w:t xml:space="preserve"> }}</w:t>
+      </w:r>
+      <w:r>
+        <w:t>  refused to accept all or some of the rent alleged due in this case.</w:t>
+      </w:r>
+    </w:p>
+    <w:p>
+      <w:pPr>
+        <w:pStyle w:val="ListParagraph"/>
+      </w:pPr>
+      <w:r>
+        <w:t>{%p for offer_attempt in offer_attempts %}</w:t>
+      </w:r>
+    </w:p>
+    <w:p>
+      <w:pPr>
+        <w:pStyle w:val="ListParagraph"/>
+      </w:pPr>
+      <w:r>
+        <w:lastRenderedPageBreak/>
+        <w:t>{{ tenant_doc_name }} attempted to pay rent {{ "in full " if offer_attempt.was_attempt_full }}on {{ offer_attempt.</w:t>
+      </w:r>
+      <w:r>
+        <w:t>attempt_</w:t>
+      </w:r>
+      <w:r>
+        <w:t>date.format() }}, but {{ landlord_doc_name }} refused to accept the payment.</w:t>
+      </w:r>
+    </w:p>
+    <w:p>
+      <w:pPr>
+        <w:pStyle w:val="ListParagraph"/>
+      </w:pPr>
+      <w:r>
+        <w:t>{%p endfor %}</w:t>
+      </w:r>
+    </w:p>
+    <w:p>
+      <w:pPr>
+        <w:pStyle w:val="ListParagraph"/>
         <w:rPr>
           <w:rFonts w:eastAsia="Times New Roman"/>
         </w:rPr>
       </w:pPr>
       <w:r>
-        <w:t xml:space="preserve">{%p if </w:t>
-      </w:r>
-      <w:r>
-        <w:t xml:space="preserve">not </w:t>
-      </w:r>
-      <w:r>
-        <w:t>petition_states_</w:t>
-      </w:r>
-      <w:r>
-        <w:t>demand_made</w:t>
-      </w:r>
-      <w:r>
-        <w:t xml:space="preserve"> %}</w:t>
-      </w:r>
-    </w:p>
-    <w:p>
-      <w:pPr>
-        <w:pStyle w:val="ListParagraph"/>
-      </w:pPr>
-      <w:r>
-        <w:t>a</w:t>
-      </w:r>
-      <w:r>
-        <w:t xml:space="preserve"> statement that ac</w:t>
-      </w:r>
-      <w:r>
-        <w:t>t</w:t>
-      </w:r>
-      <w:r>
-        <w:t>ual demand for rent was made to the {{ tenant_doc_name }} or occupant of the premises</w:t>
-      </w:r>
-    </w:p>
-    <w:p>
-      <w:pPr>
-        <w:pStyle w:val="ListParagraph"/>
-      </w:pPr>
-      <w:r>
         <w:t>{%p endif %}</w:t>
+      </w:r>
+    </w:p>
+    <w:p>
+      <w:pPr>
+        <w:pStyle w:val="ListParagraph"/>
+      </w:pPr>
+      <w:r>
+        <w:t>{%p if defense_rent_payment %}</w:t>
+      </w:r>
+    </w:p>
+    <w:p>
+      <w:pPr>
+        <w:pStyle w:val="Answersubsection"/>
+      </w:pPr>
+      <w:r>
+        <w:t xml:space="preserve">{{ </w:t>
+      </w:r>
+      <w:r>
+        <w:t>tenant</w:t>
+      </w:r>
+      <w:r>
+        <w:t>_doc_name</w:t>
+      </w:r>
+      <w:r>
+        <w:t xml:space="preserve"> | capitalize</w:t>
+      </w:r>
+      <w:r>
+        <w:t xml:space="preserve"> }}</w:t>
+      </w:r>
+      <w:r>
+        <w:t xml:space="preserve"> has paid the rent allegedly owed</w:t>
+      </w:r>
+    </w:p>
+    <w:p>
+      <w:pPr>
+        <w:pStyle w:val="ListParagraph"/>
+      </w:pPr>
+      <w:r>
+        <w:t xml:space="preserve">{{ </w:t>
+      </w:r>
+      <w:r>
+        <w:t>tenant</w:t>
+      </w:r>
+      <w:r>
+        <w:t>_doc_name</w:t>
+      </w:r>
+      <w:r>
+        <w:t xml:space="preserve"> | capitalize</w:t>
+      </w:r>
+      <w:r>
+        <w:t xml:space="preserve"> }}</w:t>
+      </w:r>
+      <w:r>
+        <w:t xml:space="preserve"> has</w:t>
+      </w:r>
+      <w:r>
+        <w:t xml:space="preserve"> paid</w:t>
+      </w:r>
+      <w:r>
+        <w:t xml:space="preserve"> </w:t>
+      </w:r>
+      <w:r>
+        <w:t xml:space="preserve">{{ </w:t>
+      </w:r>
+      <w:r>
+        <w:t>rent_amount_paid_text[</w:t>
+      </w:r>
+      <w:r>
+        <w:t>rent_amount_paid</w:t>
+      </w:r>
+      <w:r>
+        <w:t>]['document']</w:t>
+      </w:r>
+      <w:r>
+        <w:t>.strip()</w:t>
+      </w:r>
+      <w:r>
+        <w:t xml:space="preserve"> }</w:t>
+      </w:r>
+      <w:r>
+        <w:t>}</w:t>
+      </w:r>
+      <w:r>
+        <w:t xml:space="preserve"> </w:t>
+      </w:r>
+      <w:r>
+        <w:t>of the amounts allegedly owed.</w:t>
+      </w:r>
+      <w:r>
+        <w:tab/>
       </w:r>
     </w:p>
     <w:p>
@@ -587,71 +1001,6 @@
         </w:rPr>
       </w:pPr>
       <w:r>
-        <w:t xml:space="preserve">{%p if </w:t>
-      </w:r>
-      <w:r>
-        <w:t>trial_court</w:t>
-      </w:r>
-      <w:r>
-        <w:t>.</w:t>
-      </w:r>
-      <w:r>
-        <w:t xml:space="preserve">county == “St. Louis County” and not </w:t>
-      </w:r>
-      <w:r>
-        <w:t>petition</w:t>
-      </w:r>
-      <w:r>
-        <w:t>_separates_nonrent %}</w:t>
-      </w:r>
-    </w:p>
-    <w:p>
-      <w:pPr>
-        <w:pStyle w:val="ListParagraph"/>
-        <w:rPr>
-          <w:rFonts w:eastAsia="Times New Roman"/>
-        </w:rPr>
-      </w:pPr>
-      <w:r>
-        <w:lastRenderedPageBreak/>
-        <w:t>a</w:t>
-      </w:r>
-      <w:r>
-        <w:t xml:space="preserve"> proper</w:t>
-      </w:r>
-      <w:r>
-        <w:t xml:space="preserve"> itemization of money damages that separates</w:t>
-      </w:r>
-      <w:r>
-        <w:t xml:space="preserve"> the non-rent </w:t>
-      </w:r>
-      <w:r>
-        <w:t xml:space="preserve">claims (such as late fees, interest, utilities, parking fees, and other non-rent items) </w:t>
-      </w:r>
-      <w:r>
-        <w:t xml:space="preserve">from the </w:t>
-      </w:r>
-      <w:r>
-        <w:t>total actual rent</w:t>
-      </w:r>
-      <w:r>
-        <w:t xml:space="preserve"> </w:t>
-      </w:r>
-      <w:r>
-        <w:t>{{ landlord_doc_name }}</w:t>
-      </w:r>
-      <w:r>
-        <w:t xml:space="preserve"> is demanding</w:t>
-      </w:r>
-      <w:r>
-        <w:t>.</w:t>
-      </w:r>
-    </w:p>
-    <w:p>
-      <w:pPr>
-        <w:pStyle w:val="ListParagraph"/>
-      </w:pPr>
-      <w:r>
         <w:t>{%p endif %}</w:t>
       </w:r>
     </w:p>
@@ -660,32 +1009,7 @@
         <w:pStyle w:val="ListParagraph"/>
       </w:pPr>
       <w:r>
-        <w:t>{%p endif %}</w:t>
-      </w:r>
-    </w:p>
-    <w:p>
-      <w:pPr>
-        <w:pStyle w:val="ListParagraph"/>
-      </w:pPr>
-      <w:r>
-        <w:t>{%p endif %}</w:t>
-      </w:r>
-    </w:p>
-    <w:p>
-      <w:pPr>
-        <w:pStyle w:val="ListParagraph"/>
-        <w:rPr>
-          <w:rFonts w:eastAsia="Times New Roman"/>
-        </w:rPr>
-      </w:pPr>
-      <w:r>
-        <w:t xml:space="preserve">{%p if </w:t>
-      </w:r>
-      <w:r>
-        <w:t>defense_lease_not_attached</w:t>
-      </w:r>
-      <w:r>
-        <w:t xml:space="preserve"> %}</w:t>
+        <w:t>{%p if defense_settlement %}</w:t>
       </w:r>
     </w:p>
     <w:p>
@@ -693,187 +1017,78 @@
         <w:pStyle w:val="Answersubsection"/>
       </w:pPr>
       <w:r>
-        <w:t>Landlord has failed to comply with M.R.C.P. § 55.22</w:t>
-      </w:r>
-    </w:p>
-    <w:p>
-      <w:pPr>
-        <w:pStyle w:val="ListParagraph"/>
-        <w:rPr>
-          <w:rFonts w:eastAsia="Times New Roman"/>
-        </w:rPr>
-      </w:pPr>
-      <w:r>
-        <w:t>Plaintiff’s statement (the Petition) is missing all terms of or an attachment of the written lease or other written instrument(s) Plaintiff’s claims rely upon, in violation of MRCP 55.22.</w:t>
-      </w:r>
-    </w:p>
-    <w:p>
-      <w:pPr>
-        <w:pStyle w:val="ListParagraph"/>
-        <w:rPr>
-          <w:rFonts w:eastAsia="Times New Roman"/>
-        </w:rPr>
-      </w:pPr>
-      <w:r>
-        <w:t>{%p endif %}</w:t>
-      </w:r>
-    </w:p>
-    <w:p>
-      <w:pPr>
-        <w:pStyle w:val="ListParagraph"/>
-      </w:pPr>
-      <w:r>
-        <w:t>{%p if defense_tender_refused %}</w:t>
-      </w:r>
-    </w:p>
-    <w:p>
-      <w:pPr>
-        <w:pStyle w:val="Answersubsection"/>
-      </w:pPr>
-      <w:r>
-        <w:t>Landlord refused Tenant’s tender of rent</w:t>
-      </w:r>
-    </w:p>
-    <w:p>
-      <w:pPr>
-        <w:pStyle w:val="ListParagraph"/>
-      </w:pPr>
-      <w:r>
-        <w:t>The Plaintiff  refused to accept all or some of the rent alleged due in this case.</w:t>
-      </w:r>
-    </w:p>
-    <w:p>
-      <w:pPr>
-        <w:pStyle w:val="ListParagraph"/>
-      </w:pPr>
-      <w:r>
-        <w:t>{%p for offer_attempt in offer_attempts %}</w:t>
-      </w:r>
-    </w:p>
-    <w:p>
-      <w:pPr>
-        <w:pStyle w:val="ListParagraph"/>
-      </w:pPr>
-      <w:r>
-        <w:t>{{ tenant_doc_name }} attempted to pay rent {{ "in full " if offer_attempt.was_attempt_full }}on {{ offer_attempt.</w:t>
-      </w:r>
-      <w:r>
-        <w:t>attempt_</w:t>
-      </w:r>
-      <w:r>
-        <w:t>date.format() }}, but {{ landlord_doc_name }} refused to accept the payment.</w:t>
-      </w:r>
-    </w:p>
-    <w:p>
-      <w:pPr>
-        <w:pStyle w:val="ListParagraph"/>
-      </w:pPr>
-      <w:r>
-        <w:t>{%p endfor %}</w:t>
-      </w:r>
-    </w:p>
-    <w:p>
-      <w:pPr>
-        <w:pStyle w:val="ListParagraph"/>
-        <w:rPr>
-          <w:rFonts w:eastAsia="Times New Roman"/>
-        </w:rPr>
-      </w:pPr>
-      <w:r>
-        <w:t>{%p endif %}</w:t>
-      </w:r>
-    </w:p>
-    <w:p>
-      <w:pPr>
-        <w:pStyle w:val="ListParagraph"/>
-      </w:pPr>
-      <w:r>
-        <w:t>{%p if defense_rent_payment %}</w:t>
-      </w:r>
-    </w:p>
-    <w:p>
-      <w:pPr>
-        <w:pStyle w:val="Answersubsection"/>
-      </w:pPr>
-      <w:r>
-        <w:t>Tenant has paid the rent allegedly owed</w:t>
-      </w:r>
-    </w:p>
-    <w:p>
-      <w:pPr>
-        <w:pStyle w:val="ListParagraph"/>
-      </w:pPr>
-      <w:r>
-        <w:lastRenderedPageBreak/>
-        <w:t>Defendant has</w:t>
-      </w:r>
-      <w:r>
-        <w:t xml:space="preserve"> paid</w:t>
-      </w:r>
-      <w:r>
-        <w:t xml:space="preserve"> </w:t>
+        <w:t>{{ landlord_doc_name</w:t>
+      </w:r>
+      <w:r>
+        <w:t xml:space="preserve"> | capitalize</w:t>
+      </w:r>
+      <w:r>
+        <w:t xml:space="preserve"> }}</w:t>
+      </w:r>
+      <w:r>
+        <w:t xml:space="preserve"> and </w:t>
       </w:r>
       <w:r>
         <w:t xml:space="preserve">{{ </w:t>
       </w:r>
       <w:r>
-        <w:t>rent_amount_paid_text[</w:t>
-      </w:r>
-      <w:r>
-        <w:t>rent_amount_paid</w:t>
-      </w:r>
-      <w:r>
-        <w:t>]['document']</w:t>
-      </w:r>
-      <w:r>
-        <w:t xml:space="preserve"> }</w:t>
-      </w:r>
-      <w:r>
-        <w:t>}</w:t>
-      </w:r>
-      <w:r>
-        <w:t xml:space="preserve"> </w:t>
-      </w:r>
-      <w:r>
-        <w:t>of the amounts allegedly owed.</w:t>
-      </w:r>
-      <w:r>
-        <w:tab/>
-      </w:r>
-    </w:p>
-    <w:p>
-      <w:pPr>
-        <w:pStyle w:val="ListParagraph"/>
-        <w:rPr>
-          <w:rFonts w:eastAsia="Times New Roman"/>
-        </w:rPr>
-      </w:pPr>
-      <w:r>
-        <w:t>{%p endif %}</w:t>
-      </w:r>
-    </w:p>
-    <w:p>
-      <w:pPr>
-        <w:pStyle w:val="ListParagraph"/>
-      </w:pPr>
-      <w:r>
-        <w:t>{%p if defense_settlement %}</w:t>
-      </w:r>
-    </w:p>
-    <w:p>
-      <w:pPr>
-        <w:pStyle w:val="Answersubsection"/>
-      </w:pPr>
-      <w:r>
-        <w:t>Landlord and Tenant entered into a settlement agreement and Tenant has complied with the settlement’s terms</w:t>
-      </w:r>
-    </w:p>
-    <w:p>
-      <w:pPr>
-        <w:pStyle w:val="ListParagraph"/>
-      </w:pPr>
-      <w:r>
-        <w:t>Plaintiff  agreed to a settlement, and Defendant complied with the terms of the settlement.</w:t>
+        <w:t>tenant</w:t>
+      </w:r>
+      <w:r>
+        <w:t>_doc_name</w:t>
+      </w:r>
+      <w:r>
+        <w:t xml:space="preserve"> | capitalize</w:t>
+      </w:r>
+      <w:r>
+        <w:t xml:space="preserve"> }}</w:t>
+      </w:r>
+      <w:r>
+        <w:t xml:space="preserve">entered into a settlement agreement and </w:t>
+      </w:r>
+      <w:r>
+        <w:t xml:space="preserve">{{ </w:t>
+      </w:r>
+      <w:r>
+        <w:t>tenant</w:t>
+      </w:r>
+      <w:r>
+        <w:t>_doc_name</w:t>
+      </w:r>
+      <w:r>
+        <w:t xml:space="preserve"> | capitalize</w:t>
+      </w:r>
+      <w:r>
+        <w:t xml:space="preserve"> }}</w:t>
+      </w:r>
+      <w:r>
+        <w:t xml:space="preserve"> has complied with the settlement’s terms</w:t>
+      </w:r>
+    </w:p>
+    <w:p>
+      <w:pPr>
+        <w:pStyle w:val="ListParagraph"/>
+      </w:pPr>
+      <w:r>
+        <w:t xml:space="preserve">Plaintiff  agreed to a settlement, and </w:t>
+      </w:r>
+      <w:r>
+        <w:t xml:space="preserve">{{ </w:t>
+      </w:r>
+      <w:r>
+        <w:t>tenant</w:t>
+      </w:r>
+      <w:r>
+        <w:t>_doc_name</w:t>
+      </w:r>
+      <w:r>
+        <w:t xml:space="preserve"> | capitalize</w:t>
+      </w:r>
+      <w:r>
+        <w:t xml:space="preserve"> }}</w:t>
+      </w:r>
+      <w:r>
+        <w:t xml:space="preserve"> complied with the terms of the settlement.</w:t>
       </w:r>
     </w:p>
     <w:p>
@@ -907,15 +1122,73 @@
           <w:b/>
           <w:bCs/>
         </w:rPr>
-        <w:t>The lease is invalid because unfair duress by Landlord caused Tenant to enter the lease</w:t>
-      </w:r>
-    </w:p>
-    <w:p>
-      <w:pPr>
-        <w:pStyle w:val="ListParagraph"/>
-      </w:pPr>
-      <w:r>
-        <w:t>Unfair duress by {{ landlord_doc_name }} caused {{ tenant_doc_name }} to sign the lease.</w:t>
+        <w:t>The</w:t>
+      </w:r>
+      <w:r>
+        <w:rPr>
+          <w:b/>
+          <w:bCs/>
+        </w:rPr>
+        <w:t xml:space="preserve"> lease is invalid because unfair duress by Landlord caused </w:t>
+      </w:r>
+      <w:r>
+        <w:rPr>
+          <w:b/>
+          <w:bCs/>
+        </w:rPr>
+        <w:t>{{ tenant_doc_name | capitalize }}</w:t>
+      </w:r>
+      <w:r>
+        <w:rPr>
+          <w:b/>
+          <w:bCs/>
+        </w:rPr>
+        <w:t xml:space="preserve"> </w:t>
+      </w:r>
+      <w:r>
+        <w:rPr>
+          <w:b/>
+          <w:bCs/>
+        </w:rPr>
+        <w:t>to enter the lease</w:t>
+      </w:r>
+    </w:p>
+    <w:p>
+      <w:pPr>
+        <w:pStyle w:val="ListParagraph"/>
+      </w:pPr>
+      <w:r>
+        <w:t xml:space="preserve">Unfair duress by </w:t>
+      </w:r>
+      <w:r>
+        <w:t>{{ landlord_doc_name</w:t>
+      </w:r>
+      <w:r>
+        <w:t xml:space="preserve"> | capitalize</w:t>
+      </w:r>
+      <w:r>
+        <w:t xml:space="preserve"> }}</w:t>
+      </w:r>
+      <w:r>
+        <w:t xml:space="preserve"> caused </w:t>
+      </w:r>
+      <w:r>
+        <w:t xml:space="preserve">{{ </w:t>
+      </w:r>
+      <w:r>
+        <w:t>tenant</w:t>
+      </w:r>
+      <w:r>
+        <w:t>_doc_name</w:t>
+      </w:r>
+      <w:r>
+        <w:t xml:space="preserve"> | capitalize</w:t>
+      </w:r>
+      <w:r>
+        <w:t xml:space="preserve"> }}</w:t>
+      </w:r>
+      <w:r>
+        <w:t xml:space="preserve"> to sign the lease.</w:t>
       </w:r>
     </w:p>
     <w:p>
@@ -934,6 +1207,7 @@
         <w:pStyle w:val="ListParagraph"/>
       </w:pPr>
       <w:r>
+        <w:lastRenderedPageBreak/>
         <w:t>{%p if defense_fraud_lease %}</w:t>
       </w:r>
     </w:p>
@@ -942,7 +1216,22 @@
         <w:pStyle w:val="Answersubsection"/>
       </w:pPr>
       <w:r>
-        <w:t>Landlord’s fraudulent promises induced Tenant to enter the lease</w:t>
+        <w:t>{{ landlord_doc_name</w:t>
+      </w:r>
+      <w:r>
+        <w:t xml:space="preserve"> | capita</w:t>
+      </w:r>
+      <w:r>
+        <w:t>lize }}</w:t>
+      </w:r>
+      <w:r>
+        <w:t xml:space="preserve">’s fraudulent promises induced </w:t>
+      </w:r>
+      <w:r>
+        <w:t>{{ tenant_doc_name | capitalize }}</w:t>
+      </w:r>
+      <w:r>
+        <w:t xml:space="preserve"> to enter the lease</w:t>
       </w:r>
     </w:p>
     <w:p>
@@ -982,6 +1271,10 @@
     <w:p>
       <w:pPr>
         <w:pStyle w:val="ListParagraph"/>
+        <w:numPr>
+          <w:ilvl w:val="1"/>
+          <w:numId w:val="1"/>
+        </w:numPr>
       </w:pPr>
       <w:r>
         <w:t>{%p for statement in false_</w:t>
@@ -996,6 +1289,10 @@
     <w:p>
       <w:pPr>
         <w:pStyle w:val="ListParagraph"/>
+        <w:numPr>
+          <w:ilvl w:val="1"/>
+          <w:numId w:val="1"/>
+        </w:numPr>
       </w:pPr>
       <w:r>
         <w:t xml:space="preserve">{{ </w:t>
@@ -1016,6 +1313,10 @@
     <w:p>
       <w:pPr>
         <w:pStyle w:val="ListParagraph"/>
+        <w:numPr>
+          <w:ilvl w:val="1"/>
+          <w:numId w:val="1"/>
+        </w:numPr>
       </w:pPr>
       <w:r>
         <w:t>{%p endfor %}</w:t>
@@ -1026,7 +1327,6 @@
         <w:pStyle w:val="ListParagraph"/>
       </w:pPr>
       <w:r>
-        <w:lastRenderedPageBreak/>
         <w:t>{{ landlord_doc_name }}</w:t>
       </w:r>
       <w:r>
@@ -1107,15 +1407,72 @@
         <w:pStyle w:val="Answersubsection"/>
       </w:pPr>
       <w:r>
-        <w:t>The late fees attached to the Landlord’s Petition are an unfair penalty</w:t>
-      </w:r>
-    </w:p>
-    <w:p>
-      <w:pPr>
-        <w:pStyle w:val="ListParagraph"/>
-      </w:pPr>
-      <w:r>
-        <w:t>The late fees being requested, are an unfair penalty and not liquidated damages. Therefore, {{ landlord_doc_name }} is not entitled to the late fees. </w:t>
+        <w:t>The late fees attached to the</w:t>
+      </w:r>
+      <w:r>
+        <w:t xml:space="preserve"> </w:t>
+      </w:r>
+      <w:r>
+        <w:t xml:space="preserve">{{ </w:t>
+      </w:r>
+      <w:r>
+        <w:t>landlord</w:t>
+      </w:r>
+      <w:r>
+        <w:t>_doc_name | capitalize }}</w:t>
+      </w:r>
+      <w:r>
+        <w:t>’s Petition are</w:t>
+      </w:r>
+      <w:r>
+        <w:t>{% if late_fees_penalty %}</w:t>
+      </w:r>
+      <w:r>
+        <w:t xml:space="preserve"> </w:t>
+      </w:r>
+      <w:r>
+        <w:t>an unfair penalty</w:t>
+      </w:r>
+      <w:r>
+        <w:t>{% if late_fees_lease_provision %} and{% endif %}{% endif %}{% if late_fees_lease_provision %} an illegal charge under the lease{% endif %}</w:t>
+      </w:r>
+    </w:p>
+    <w:p>
+      <w:pPr>
+        <w:pStyle w:val="ListParagraph"/>
+      </w:pPr>
+      <w:r>
+        <w:t>{% if late_fees_penalty %}</w:t>
+      </w:r>
+      <w:r>
+        <w:t>The late fees being requested are an unfair penalty and not liquidated damages.</w:t>
+      </w:r>
+      <w:r>
+        <w:t xml:space="preserve">{% endif %}{% if late_fees_lease_provision %} There is no written lease provision allowing the late fees charged by </w:t>
+      </w:r>
+      <w:r>
+        <w:t xml:space="preserve">{{ landlord_doc_name </w:t>
+      </w:r>
+      <w:r>
+        <w:t>| capitalize</w:t>
+      </w:r>
+      <w:r>
+        <w:t>}}</w:t>
+      </w:r>
+      <w:r>
+        <w:t>.</w:t>
+      </w:r>
+      <w:r>
+        <w:t>{% endif %}</w:t>
+      </w:r>
+      <w:r>
+        <w:t xml:space="preserve"> Therefore, {{ landlord_doc_name </w:t>
+      </w:r>
+      <w:r>
+        <w:t>| capitalize</w:t>
+      </w:r>
+      <w:r>
+        <w:t>}} is not entitled to the late fees. </w:t>
       </w:r>
     </w:p>
     <w:p>
@@ -1126,263 +1483,6 @@
         </w:rPr>
       </w:pPr>
       <w:r>
-        <w:t>{%p endif %}</w:t>
-      </w:r>
-    </w:p>
-    <w:p>
-      <w:pPr>
-        <w:pStyle w:val="ListParagraph"/>
-      </w:pPr>
-      <w:r>
-        <w:t>{%p if defense_estoppel_illegality %}</w:t>
-      </w:r>
-    </w:p>
-    <w:p>
-      <w:pPr>
-        <w:pStyle w:val="Answersubsection"/>
-      </w:pPr>
-      <w:r>
-        <w:t>Landlord is estopped from enforcement of the lease because it has violated Missouri law</w:t>
-      </w:r>
-    </w:p>
-    <w:p>
-      <w:pPr>
-        <w:pStyle w:val="ListParagraph"/>
-      </w:pPr>
-      <w:r>
-        <w:t>{{ landlord_doc_name }}</w:t>
-      </w:r>
-      <w:r>
-        <w:t xml:space="preserve"> should not benefit from the lease when </w:t>
-      </w:r>
-      <w:r>
-        <w:t>{{ landlord_doc_name }}</w:t>
-      </w:r>
-      <w:r>
-        <w:t xml:space="preserve"> has not followed applicable codes, regulations, ordinances, and statutes. </w:t>
-      </w:r>
-      <w:r>
-        <w:t>{{ landlord_doc_name }}'</w:t>
-      </w:r>
-      <w:r>
-        <w:t>s failures to comply with residential housing requirements include, but are not limited to:</w:t>
-      </w:r>
-    </w:p>
-    <w:p>
-      <w:pPr>
-        <w:pStyle w:val="ListParagraph"/>
-      </w:pPr>
-      <w:r>
-        <w:t>{%p if estoppel_breaches['not_up_to_code'] %}</w:t>
-      </w:r>
-    </w:p>
-    <w:p>
-      <w:pPr>
-        <w:pStyle w:val="ListParagraph"/>
-      </w:pPr>
-      <w:r>
-        <w:t>The premises is not “up to code” in certain respects</w:t>
-      </w:r>
-      <w:r>
-        <w:t xml:space="preserve">{% if estoppel_breaches['violated_law'] or </w:t>
-      </w:r>
-      <w:r>
-        <w:t>estoppel_breaches['occupancy_permit']</w:t>
-      </w:r>
-      <w:r>
-        <w:t xml:space="preserve"> or defense_breach_of_cqe or estoppel_breaches['other'] %}</w:t>
-      </w:r>
-      <w:r>
-        <w:t>, and/or</w:t>
-      </w:r>
-      <w:r>
-        <w:t>{% else %}.{% endif %}</w:t>
-      </w:r>
-    </w:p>
-    <w:p>
-      <w:pPr>
-        <w:pStyle w:val="ListParagraph"/>
-      </w:pPr>
-      <w:r>
-        <w:t>{%p endif %}</w:t>
-      </w:r>
-    </w:p>
-    <w:p>
-      <w:pPr>
-        <w:pStyle w:val="ListParagraph"/>
-      </w:pPr>
-      <w:r>
-        <w:t>{%p if estoppel_breaches['violated_law'] %}</w:t>
-      </w:r>
-    </w:p>
-    <w:p>
-      <w:pPr>
-        <w:pStyle w:val="ListParagraph"/>
-      </w:pPr>
-      <w:r>
-        <w:lastRenderedPageBreak/>
-        <w:t>The Plaintiff has failed to comply with city, county, or state ordinances, regulations, or laws relating to the condition of the premises</w:t>
-      </w:r>
-      <w:r>
-        <w:t xml:space="preserve">{% if </w:t>
-      </w:r>
-      <w:r>
-        <w:t>estoppel_breaches['occupancy_permit']</w:t>
-      </w:r>
-      <w:r>
-        <w:t xml:space="preserve"> or defense_breach_of_cqe or estoppel_breaches['other'] %}</w:t>
-      </w:r>
-      <w:r>
-        <w:t>, and/or</w:t>
-      </w:r>
-      <w:r>
-        <w:t>{% else %}.{% endif %}</w:t>
-      </w:r>
-    </w:p>
-    <w:p>
-      <w:pPr>
-        <w:pStyle w:val="ListParagraph"/>
-      </w:pPr>
-      <w:r>
-        <w:t>{%p endif %}</w:t>
-      </w:r>
-    </w:p>
-    <w:p>
-      <w:pPr>
-        <w:pStyle w:val="ListParagraph"/>
-      </w:pPr>
-      <w:r>
-        <w:t>{%p if estoppel_breaches['occupancy_permit'] %}</w:t>
-      </w:r>
-    </w:p>
-    <w:p>
-      <w:pPr>
-        <w:pStyle w:val="ListParagraph"/>
-      </w:pPr>
-      <w:r>
-        <w:t>The Plaintiff has not obtained a valid occupancy permit, or has allowed the pre-existing permit to lapse during the tenancy</w:t>
-      </w:r>
-      <w:r>
-        <w:t>{% if defense_breach_of_cqe or estoppel_breaches['other'] %}</w:t>
-      </w:r>
-      <w:r>
-        <w:t>, and/or</w:t>
-      </w:r>
-      <w:r>
-        <w:t>{% else %}.{% endif %}</w:t>
-      </w:r>
-    </w:p>
-    <w:p>
-      <w:pPr>
-        <w:pStyle w:val="ListParagraph"/>
-      </w:pPr>
-      <w:r>
-        <w:t>{%p endif %}</w:t>
-      </w:r>
-    </w:p>
-    <w:p>
-      <w:pPr>
-        <w:pStyle w:val="ListParagraph"/>
-      </w:pPr>
-      <w:r>
-        <w:t>{%p if defense_breach_of_cqe %}</w:t>
-      </w:r>
-    </w:p>
-    <w:p>
-      <w:pPr>
-        <w:pStyle w:val="ListParagraph"/>
-      </w:pPr>
-      <w:r>
-        <w:t>The Plaintiff breached the implied Covenant of Quiet Enjoyment with the Tenant because they:</w:t>
-      </w:r>
-    </w:p>
-    <w:p>
-      <w:pPr>
-        <w:pStyle w:val="ListParagraph"/>
-      </w:pPr>
-      <w:r>
-        <w:t>{%p for breach in cqe_breaches.true_values() %}</w:t>
-      </w:r>
-    </w:p>
-    <w:p>
-      <w:pPr>
-        <w:pStyle w:val="ListParagraph"/>
-      </w:pPr>
-      <w:r>
-        <w:t xml:space="preserve">{%p if </w:t>
-      </w:r>
-      <w:r>
-        <w:t xml:space="preserve">not </w:t>
-      </w:r>
-      <w:r>
-        <w:t>breach == "other" %}</w:t>
-      </w:r>
-    </w:p>
-    <w:p>
-      <w:pPr>
-        <w:pStyle w:val="ListParagraph"/>
-      </w:pPr>
-      <w:r>
-        <w:t>{{ cqe_breaches_text[breach] }}</w:t>
-      </w:r>
-      <w:r>
-        <w:t>{% if loop.last and not cqe_breaches['other'] and not estoppel_breaches['other'] %}.{% else %}, and{% endif %}</w:t>
-      </w:r>
-    </w:p>
-    <w:p>
-      <w:pPr>
-        <w:pStyle w:val="ListParagraph"/>
-      </w:pPr>
-      <w:r>
-        <w:t>{%p endif %}</w:t>
-      </w:r>
-    </w:p>
-    <w:p>
-      <w:pPr>
-        <w:pStyle w:val="ListParagraph"/>
-      </w:pPr>
-      <w:r>
-        <w:t>{%p endfor %}</w:t>
-      </w:r>
-    </w:p>
-    <w:p>
-      <w:pPr>
-        <w:pStyle w:val="ListParagraph"/>
-      </w:pPr>
-      <w:r>
-        <w:t>{%p if cqe_breaches['other'] %}</w:t>
-      </w:r>
-    </w:p>
-    <w:p>
-      <w:pPr>
-        <w:pStyle w:val="ListParagraph"/>
-      </w:pPr>
-      <w:r>
-        <w:t>{{ other_cqe_breach }}</w:t>
-      </w:r>
-      <w:r>
-        <w:t>{% if loop.last and not estoppel_breaches['other'] %}.{% else %}, and{% endif %}</w:t>
-      </w:r>
-    </w:p>
-    <w:p>
-      <w:pPr>
-        <w:pStyle w:val="ListParagraph"/>
-      </w:pPr>
-      <w:r>
-        <w:t>{%p e</w:t>
-      </w:r>
-      <w:r>
-        <w:t>ndif</w:t>
-      </w:r>
-      <w:r>
-        <w:t xml:space="preserve"> %}</w:t>
-      </w:r>
-    </w:p>
-    <w:p>
-      <w:pPr>
-        <w:pStyle w:val="ListParagraph"/>
-      </w:pPr>
-      <w:r>
         <w:lastRenderedPageBreak/>
         <w:t>{%p endif %}</w:t>
       </w:r>
@@ -1392,12 +1492,360 @@
         <w:pStyle w:val="ListParagraph"/>
       </w:pPr>
       <w:r>
+        <w:t>{%p if defense_estoppel_illegality %}</w:t>
+      </w:r>
+    </w:p>
+    <w:p>
+      <w:pPr>
+        <w:pStyle w:val="Answersubsection"/>
+      </w:pPr>
+      <w:r>
+        <w:t xml:space="preserve">{{ </w:t>
+      </w:r>
+      <w:r>
+        <w:t>landlord</w:t>
+      </w:r>
+      <w:r>
+        <w:t>_doc_name | capitalize }}</w:t>
+      </w:r>
+      <w:r>
+        <w:t xml:space="preserve"> is estopped from enforcement of the lease because it has violated Missouri law</w:t>
+      </w:r>
+    </w:p>
+    <w:p>
+      <w:pPr>
+        <w:pStyle w:val="ListParagraph"/>
+      </w:pPr>
+      <w:r>
+        <w:t>{{ landlord_doc_name }}</w:t>
+      </w:r>
+      <w:r>
+        <w:t xml:space="preserve"> should not benefit from the lease when </w:t>
+      </w:r>
+      <w:r>
+        <w:t>{{ landlord_doc_name }}</w:t>
+      </w:r>
+      <w:r>
+        <w:t xml:space="preserve"> has not followed applicable codes, regulations, ordinances, and statutes. </w:t>
+      </w:r>
+      <w:r>
+        <w:t>{{ landlord_doc_name }}'</w:t>
+      </w:r>
+      <w:r>
+        <w:t>s failures to comply with residential housing requirements include, but are not limited to:</w:t>
+      </w:r>
+    </w:p>
+    <w:p>
+      <w:pPr>
+        <w:pStyle w:val="ListParagraph"/>
+        <w:numPr>
+          <w:ilvl w:val="1"/>
+          <w:numId w:val="1"/>
+        </w:numPr>
+      </w:pPr>
+      <w:r>
+        <w:t>{%p if estoppel_breaches['not_up_to_code'] %}</w:t>
+      </w:r>
+    </w:p>
+    <w:p>
+      <w:pPr>
+        <w:pStyle w:val="ListParagraph"/>
+        <w:numPr>
+          <w:ilvl w:val="1"/>
+          <w:numId w:val="1"/>
+        </w:numPr>
+      </w:pPr>
+      <w:r>
+        <w:t>The premises is not “up to code” in certain respects</w:t>
+      </w:r>
+    </w:p>
+    <w:p>
+      <w:pPr>
+        <w:pStyle w:val="ListParagraph"/>
+        <w:numPr>
+          <w:ilvl w:val="1"/>
+          <w:numId w:val="1"/>
+        </w:numPr>
+      </w:pPr>
+      <w:r>
+        <w:t>{%p endif %}</w:t>
+      </w:r>
+    </w:p>
+    <w:p>
+      <w:pPr>
+        <w:pStyle w:val="ListParagraph"/>
+        <w:numPr>
+          <w:ilvl w:val="1"/>
+          <w:numId w:val="1"/>
+        </w:numPr>
+      </w:pPr>
+      <w:r>
+        <w:t>{%p if estoppel_breaches['violated_law'] %}</w:t>
+      </w:r>
+    </w:p>
+    <w:p>
+      <w:pPr>
+        <w:pStyle w:val="ListParagraph"/>
+        <w:numPr>
+          <w:ilvl w:val="1"/>
+          <w:numId w:val="1"/>
+        </w:numPr>
+      </w:pPr>
+      <w:r>
+        <w:t xml:space="preserve">{{ </w:t>
+      </w:r>
+      <w:r>
+        <w:t>landlord</w:t>
+      </w:r>
+      <w:r>
+        <w:t>_doc_name | capitalize }}</w:t>
+      </w:r>
+      <w:r>
+        <w:t xml:space="preserve"> has failed to comply with city, county, or state ordinances, regulations, or laws relating to the condition of the premises</w:t>
+      </w:r>
+    </w:p>
+    <w:p>
+      <w:pPr>
+        <w:pStyle w:val="ListParagraph"/>
+        <w:numPr>
+          <w:ilvl w:val="1"/>
+          <w:numId w:val="1"/>
+        </w:numPr>
+      </w:pPr>
+      <w:r>
+        <w:t>{%p endif %}</w:t>
+      </w:r>
+    </w:p>
+    <w:p>
+      <w:pPr>
+        <w:pStyle w:val="ListParagraph"/>
+        <w:numPr>
+          <w:ilvl w:val="1"/>
+          <w:numId w:val="1"/>
+        </w:numPr>
+      </w:pPr>
+      <w:r>
+        <w:t>{%p if estoppel_breaches['occupancy_permit'] %}</w:t>
+      </w:r>
+    </w:p>
+    <w:p>
+      <w:pPr>
+        <w:pStyle w:val="ListParagraph"/>
+        <w:numPr>
+          <w:ilvl w:val="1"/>
+          <w:numId w:val="1"/>
+        </w:numPr>
+      </w:pPr>
+      <w:r>
+        <w:t xml:space="preserve">{{ </w:t>
+      </w:r>
+      <w:r>
+        <w:t>landlord</w:t>
+      </w:r>
+      <w:r>
+        <w:t>_doc_name | capitalize }}</w:t>
+      </w:r>
+      <w:r>
+        <w:t xml:space="preserve"> has not obtained a valid occupancy permit, or has allowed the pre-existing permit to lapse during the tenancy</w:t>
+      </w:r>
+    </w:p>
+    <w:p>
+      <w:pPr>
+        <w:pStyle w:val="ListParagraph"/>
+        <w:numPr>
+          <w:ilvl w:val="1"/>
+          <w:numId w:val="1"/>
+        </w:numPr>
+      </w:pPr>
+      <w:r>
+        <w:t>{%p endif %}</w:t>
+      </w:r>
+    </w:p>
+    <w:p>
+      <w:pPr>
+        <w:pStyle w:val="ListParagraph"/>
+        <w:numPr>
+          <w:ilvl w:val="1"/>
+          <w:numId w:val="1"/>
+        </w:numPr>
+      </w:pPr>
+      <w:r>
+        <w:t>{%p if defense_breach_of_cqe %}</w:t>
+      </w:r>
+    </w:p>
+    <w:p>
+      <w:pPr>
+        <w:pStyle w:val="ListParagraph"/>
+        <w:numPr>
+          <w:ilvl w:val="1"/>
+          <w:numId w:val="1"/>
+        </w:numPr>
+      </w:pPr>
+      <w:r>
+        <w:t xml:space="preserve">{{ </w:t>
+      </w:r>
+      <w:r>
+        <w:t>landlord</w:t>
+      </w:r>
+      <w:r>
+        <w:t>_doc_name | capitalize }}</w:t>
+      </w:r>
+      <w:r>
+        <w:t xml:space="preserve"> breached the implied Covenant of Quiet Enjoyment with the </w:t>
+      </w:r>
+      <w:r>
+        <w:t xml:space="preserve">{{ </w:t>
+      </w:r>
+      <w:r>
+        <w:t>tenant</w:t>
+      </w:r>
+      <w:r>
+        <w:t>_doc_name | capitalize }}</w:t>
+      </w:r>
+      <w:r>
+        <w:t xml:space="preserve"> because they:</w:t>
+      </w:r>
+    </w:p>
+    <w:p>
+      <w:pPr>
+        <w:pStyle w:val="ListParagraph"/>
+        <w:numPr>
+          <w:ilvl w:val="2"/>
+          <w:numId w:val="1"/>
+        </w:numPr>
+      </w:pPr>
+      <w:r>
+        <w:lastRenderedPageBreak/>
+        <w:t>{%p for breach in cqe_breaches.true_values() %}</w:t>
+      </w:r>
+    </w:p>
+    <w:p>
+      <w:pPr>
+        <w:pStyle w:val="ListParagraph"/>
+        <w:numPr>
+          <w:ilvl w:val="2"/>
+          <w:numId w:val="1"/>
+        </w:numPr>
+      </w:pPr>
+      <w:r>
+        <w:t xml:space="preserve">{%p if </w:t>
+      </w:r>
+      <w:r>
+        <w:t xml:space="preserve">not </w:t>
+      </w:r>
+      <w:r>
+        <w:t>breach == "other" %}</w:t>
+      </w:r>
+    </w:p>
+    <w:p>
+      <w:pPr>
+        <w:pStyle w:val="ListParagraph"/>
+        <w:numPr>
+          <w:ilvl w:val="2"/>
+          <w:numId w:val="1"/>
+        </w:numPr>
+      </w:pPr>
+      <w:r>
+        <w:t>{{ cqe_breaches_text[breach] }}</w:t>
+      </w:r>
+    </w:p>
+    <w:p>
+      <w:pPr>
+        <w:pStyle w:val="ListParagraph"/>
+        <w:numPr>
+          <w:ilvl w:val="2"/>
+          <w:numId w:val="1"/>
+        </w:numPr>
+      </w:pPr>
+      <w:r>
+        <w:t>{%p endif %}</w:t>
+      </w:r>
+    </w:p>
+    <w:p>
+      <w:pPr>
+        <w:pStyle w:val="ListParagraph"/>
+        <w:numPr>
+          <w:ilvl w:val="2"/>
+          <w:numId w:val="1"/>
+        </w:numPr>
+      </w:pPr>
+      <w:r>
+        <w:t>{%p endfor %}</w:t>
+      </w:r>
+    </w:p>
+    <w:p>
+      <w:pPr>
+        <w:pStyle w:val="ListParagraph"/>
+        <w:numPr>
+          <w:ilvl w:val="2"/>
+          <w:numId w:val="1"/>
+        </w:numPr>
+      </w:pPr>
+      <w:r>
+        <w:t>{%p if cqe_breaches['other'] %}</w:t>
+      </w:r>
+    </w:p>
+    <w:p>
+      <w:pPr>
+        <w:pStyle w:val="ListParagraph"/>
+        <w:numPr>
+          <w:ilvl w:val="2"/>
+          <w:numId w:val="1"/>
+        </w:numPr>
+      </w:pPr>
+      <w:r>
+        <w:t>{{ other_cqe_breach }}</w:t>
+      </w:r>
+    </w:p>
+    <w:p>
+      <w:pPr>
+        <w:pStyle w:val="ListParagraph"/>
+        <w:numPr>
+          <w:ilvl w:val="2"/>
+          <w:numId w:val="1"/>
+        </w:numPr>
+      </w:pPr>
+      <w:r>
+        <w:t>{%p e</w:t>
+      </w:r>
+      <w:r>
+        <w:t>ndif</w:t>
+      </w:r>
+      <w:r>
+        <w:t xml:space="preserve"> %}</w:t>
+      </w:r>
+    </w:p>
+    <w:p>
+      <w:pPr>
+        <w:pStyle w:val="ListParagraph"/>
+        <w:numPr>
+          <w:ilvl w:val="1"/>
+          <w:numId w:val="1"/>
+        </w:numPr>
+      </w:pPr>
+      <w:r>
+        <w:t>{%p endif %}</w:t>
+      </w:r>
+    </w:p>
+    <w:p>
+      <w:pPr>
+        <w:pStyle w:val="ListParagraph"/>
+        <w:numPr>
+          <w:ilvl w:val="1"/>
+          <w:numId w:val="1"/>
+        </w:numPr>
+      </w:pPr>
+      <w:r>
         <w:t>{%p if estoppel_breaches['other'] %}</w:t>
       </w:r>
     </w:p>
     <w:p>
       <w:pPr>
         <w:pStyle w:val="ListParagraph"/>
+        <w:numPr>
+          <w:ilvl w:val="1"/>
+          <w:numId w:val="1"/>
+        </w:numPr>
       </w:pPr>
       <w:r>
         <w:t xml:space="preserve">{{ </w:t>
@@ -1418,6 +1866,10 @@
     <w:p>
       <w:pPr>
         <w:pStyle w:val="ListParagraph"/>
+        <w:numPr>
+          <w:ilvl w:val="1"/>
+          <w:numId w:val="1"/>
+        </w:numPr>
       </w:pPr>
       <w:r>
         <w:t>{%p endif %}</w:t>
@@ -1447,7 +1899,16 @@
         <w:pStyle w:val="Answersubsection"/>
       </w:pPr>
       <w:r>
-        <w:t>Landlord has breached the implied warranty of habitability</w:t>
+        <w:t xml:space="preserve">{{ </w:t>
+      </w:r>
+      <w:r>
+        <w:t>landlord</w:t>
+      </w:r>
+      <w:r>
+        <w:t>_doc_name | capitalize }}</w:t>
+      </w:r>
+      <w:r>
+        <w:t xml:space="preserve"> has breached the implied warranty of habitability</w:t>
       </w:r>
     </w:p>
     <w:p>
@@ -1463,12 +1924,28 @@
         <w:pStyle w:val="ListParagraph"/>
       </w:pPr>
       <w:r>
-        <w:t>The condition of the premises adversely affected Defendant’s life, health or safety and rendered the dwelling uninhabitable in whole or in part, including but not limited to the following issues:</w:t>
-      </w:r>
-    </w:p>
-    <w:p>
-      <w:pPr>
-        <w:pStyle w:val="ListParagraph"/>
+        <w:t xml:space="preserve">The condition of the premises adversely affected </w:t>
+      </w:r>
+      <w:r>
+        <w:t xml:space="preserve">{{ </w:t>
+      </w:r>
+      <w:r>
+        <w:t>tenant</w:t>
+      </w:r>
+      <w:r>
+        <w:t>_doc_name | capitalize }}</w:t>
+      </w:r>
+      <w:r>
+        <w:t>’s life, health or safety and rendered the dwelling uninhabitable in whole or in part, including but not limited to the following issues:</w:t>
+      </w:r>
+    </w:p>
+    <w:p>
+      <w:pPr>
+        <w:pStyle w:val="ListParagraph"/>
+        <w:numPr>
+          <w:ilvl w:val="1"/>
+          <w:numId w:val="1"/>
+        </w:numPr>
       </w:pPr>
       <w:r>
         <w:t>{%p for breach in warranty_breaches.true_values() %}</w:t>
@@ -1477,25 +1954,35 @@
     <w:p>
       <w:pPr>
         <w:pStyle w:val="ListParagraph"/>
-      </w:pPr>
-      <w:r>
+        <w:numPr>
+          <w:ilvl w:val="1"/>
+          <w:numId w:val="1"/>
+        </w:numPr>
+      </w:pPr>
+      <w:r>
+        <w:lastRenderedPageBreak/>
         <w:t>{%p if not breach == "other" %}</w:t>
       </w:r>
     </w:p>
     <w:p>
       <w:pPr>
         <w:pStyle w:val="ListParagraph"/>
+        <w:numPr>
+          <w:ilvl w:val="1"/>
+          <w:numId w:val="1"/>
+        </w:numPr>
       </w:pPr>
       <w:r>
         <w:t>{{ conditions_text[breach] }}</w:t>
       </w:r>
-      <w:r>
-        <w:t>{% if loop.last and not warranty_breaches['other'] %}.{% else %}, and{% endif %}</w:t>
-      </w:r>
-    </w:p>
-    <w:p>
-      <w:pPr>
-        <w:pStyle w:val="ListParagraph"/>
+    </w:p>
+    <w:p>
+      <w:pPr>
+        <w:pStyle w:val="ListParagraph"/>
+        <w:numPr>
+          <w:ilvl w:val="1"/>
+          <w:numId w:val="1"/>
+        </w:numPr>
       </w:pPr>
       <w:r>
         <w:t>{%p endif %}</w:t>
@@ -1504,6 +1991,10 @@
     <w:p>
       <w:pPr>
         <w:pStyle w:val="ListParagraph"/>
+        <w:numPr>
+          <w:ilvl w:val="1"/>
+          <w:numId w:val="1"/>
+        </w:numPr>
       </w:pPr>
       <w:r>
         <w:t>{%p endfor %}</w:t>
@@ -1512,6 +2003,10 @@
     <w:p>
       <w:pPr>
         <w:pStyle w:val="ListParagraph"/>
+        <w:numPr>
+          <w:ilvl w:val="1"/>
+          <w:numId w:val="1"/>
+        </w:numPr>
       </w:pPr>
       <w:r>
         <w:t>{%p if warranty_breaches['other'] %}</w:t>
@@ -1520,6 +2015,10 @@
     <w:p>
       <w:pPr>
         <w:pStyle w:val="ListParagraph"/>
+        <w:numPr>
+          <w:ilvl w:val="1"/>
+          <w:numId w:val="1"/>
+        </w:numPr>
       </w:pPr>
       <w:r>
         <w:t xml:space="preserve">{{ </w:t>
@@ -1540,6 +2039,10 @@
     <w:p>
       <w:pPr>
         <w:pStyle w:val="ListParagraph"/>
+        <w:numPr>
+          <w:ilvl w:val="1"/>
+          <w:numId w:val="1"/>
+        </w:numPr>
       </w:pPr>
       <w:r>
         <w:t>{%p endif %}</w:t>
@@ -1550,15 +2053,29 @@
         <w:pStyle w:val="ListParagraph"/>
       </w:pPr>
       <w:r>
+        <w:t>{%p if notice_of_breach_to_landlord %}</w:t>
+      </w:r>
+    </w:p>
+    <w:p>
+      <w:pPr>
+        <w:pStyle w:val="ListParagraph"/>
+      </w:pPr>
+      <w:r>
+        <w:t xml:space="preserve">{{ </w:t>
+      </w:r>
+      <w:r>
+        <w:t>tenant</w:t>
+      </w:r>
+      <w:r>
+        <w:t>_doc_name }}</w:t>
+      </w:r>
+      <w:r>
+        <w:t xml:space="preserve"> or another person or entity notified </w:t>
+      </w:r>
+      <w:r>
         <w:t>{{ landlord_doc_name }}</w:t>
       </w:r>
       <w:r>
-        <w:t xml:space="preserve"> or another person or entity notified </w:t>
-      </w:r>
-      <w:r>
-        <w:t>{{ landlord_doc_name }}</w:t>
-      </w:r>
-      <w:r>
         <w:t xml:space="preserve"> of the defects in habitability.</w:t>
       </w:r>
     </w:p>
@@ -1567,7 +2084,14 @@
         <w:pStyle w:val="ListParagraph"/>
       </w:pPr>
       <w:r>
-        <w:lastRenderedPageBreak/>
+        <w:t>{%p endif %}</w:t>
+      </w:r>
+    </w:p>
+    <w:p>
+      <w:pPr>
+        <w:pStyle w:val="ListParagraph"/>
+      </w:pPr>
+      <w:r>
         <w:t>{{ landlord_doc_name }}</w:t>
       </w:r>
       <w:r>
@@ -1609,7 +2133,19 @@
         <w:pStyle w:val="Answersubsection"/>
       </w:pPr>
       <w:r>
-        <w:t>The premises have been foreclosed upon but the Landlord has not followed proper procedures</w:t>
+        <w:t xml:space="preserve">The premises have been foreclosed upon but the </w:t>
+      </w:r>
+      <w:r>
+        <w:t xml:space="preserve">{{ </w:t>
+      </w:r>
+      <w:r>
+        <w:t>landlord</w:t>
+      </w:r>
+      <w:r>
+        <w:t>_doc_name | capitalize }}</w:t>
+      </w:r>
+      <w:r>
+        <w:t xml:space="preserve"> has not followed proper procedures</w:t>
       </w:r>
     </w:p>
     <w:p>
@@ -1650,6 +2186,7 @@
         <w:pStyle w:val="ListParagraph"/>
       </w:pPr>
       <w:r>
+        <w:lastRenderedPageBreak/>
         <w:t>{%p if defense_new_owner_failed_to_provide_notice_of_sale %}</w:t>
       </w:r>
     </w:p>
@@ -1658,7 +2195,31 @@
         <w:pStyle w:val="Answersubsection"/>
       </w:pPr>
       <w:r>
-        <w:t>The premises have been sold but the prior Landlord has not provided Tenant the required notices and therefore no rent is owed</w:t>
+        <w:t xml:space="preserve">The premises have been sold but the prior </w:t>
+      </w:r>
+      <w:r>
+        <w:t xml:space="preserve">{{ </w:t>
+      </w:r>
+      <w:r>
+        <w:t>landlord</w:t>
+      </w:r>
+      <w:r>
+        <w:t>_doc_name | capitalize }}</w:t>
+      </w:r>
+      <w:r>
+        <w:t xml:space="preserve"> has not provided </w:t>
+      </w:r>
+      <w:r>
+        <w:t xml:space="preserve">{{ </w:t>
+      </w:r>
+      <w:r>
+        <w:t>tenant</w:t>
+      </w:r>
+      <w:r>
+        <w:t>_doc_name | capitalize }}</w:t>
+      </w:r>
+      <w:r>
+        <w:t xml:space="preserve"> the required notices and therefore no rent is owed</w:t>
       </w:r>
     </w:p>
     <w:p>
@@ -1699,19 +2260,24 @@
         <w:pStyle w:val="Answersubsection"/>
       </w:pPr>
       <w:r>
-        <w:t>The Landlord is required to have an attorney in this case and it must be dismissed</w:t>
-      </w:r>
-    </w:p>
-    <w:p>
-      <w:pPr>
-        <w:pStyle w:val="ListParagraph"/>
-      </w:pPr>
-      <w:r>
-        <w:t xml:space="preserve">{{ landlord_doc_name }} making this rent and possession case is a fictitious entity (a trust, limited liability company, corporation, etc.) but a non-lawyer </w:t>
-      </w:r>
-      <w:r>
-        <w:lastRenderedPageBreak/>
-        <w:t>signed the rent and possession Petition. This non-lawyer cannot represent {{ landlord_doc_name }} in court, making the Petition a nullity.</w:t>
+        <w:t xml:space="preserve">{{ </w:t>
+      </w:r>
+      <w:r>
+        <w:t>landlord</w:t>
+      </w:r>
+      <w:r>
+        <w:t>_doc_name | capitalize }}</w:t>
+      </w:r>
+      <w:r>
+        <w:t xml:space="preserve"> is required to have an attorney in this case and it must be dismissed</w:t>
+      </w:r>
+    </w:p>
+    <w:p>
+      <w:pPr>
+        <w:pStyle w:val="ListParagraph"/>
+      </w:pPr>
+      <w:r>
+        <w:t>{{ landlord_doc_name }} making this rent and possession case is a fictitious entity (a trust, limited liability company, corporation, etc.) but a non-lawyer signed the rent and possession Petition. This non-lawyer cannot represent {{ landlord_doc_name }} in court, making the Petition a nullity.</w:t>
       </w:r>
     </w:p>
     <w:p>
@@ -1773,14 +2339,45 @@
         <w:pStyle w:val="Answersubsection"/>
       </w:pPr>
       <w:r>
-        <w:t>The Landlord has charged the Tenant rent that is not owed according to the Housing Choice Voucher Program contract entered into by the Landlord and the Tenant</w:t>
-      </w:r>
-    </w:p>
-    <w:p>
-      <w:pPr>
-        <w:pStyle w:val="ListParagraph"/>
-      </w:pPr>
-      <w:r>
+        <w:t xml:space="preserve">{{ </w:t>
+      </w:r>
+      <w:r>
+        <w:t>landlord</w:t>
+      </w:r>
+      <w:r>
+        <w:t>_doc_name | capitalize }}</w:t>
+      </w:r>
+      <w:r>
+        <w:t xml:space="preserve"> has charged </w:t>
+      </w:r>
+      <w:r>
+        <w:t xml:space="preserve">{{ </w:t>
+      </w:r>
+      <w:r>
+        <w:t>tenant</w:t>
+      </w:r>
+      <w:r>
+        <w:t>_doc_name | capitalize }}</w:t>
+      </w:r>
+      <w:r>
+        <w:t xml:space="preserve"> </w:t>
+      </w:r>
+      <w:r>
+        <w:t xml:space="preserve">excessive </w:t>
+      </w:r>
+      <w:r>
+        <w:t xml:space="preserve">rent </w:t>
+      </w:r>
+      <w:r>
+        <w:t>in violation of the housing subsidy</w:t>
+      </w:r>
+    </w:p>
+    <w:p>
+      <w:pPr>
+        <w:pStyle w:val="ListParagraph"/>
+      </w:pPr>
+      <w:r>
+        <w:lastRenderedPageBreak/>
         <w:t>{{ tenant_doc_name }}’s rent is subsidized and {{ landlord_doc_name }} illegally charged {{ tenant_doc_name }} excessive rent, or rent owed by the Housing Authority or HUD and not {{ tenant_doc_name }}.</w:t>
       </w:r>
     </w:p>
@@ -2234,19 +2831,19 @@
   </w:abstractNum>
   <w:abstractNum w:abstractNumId="1" w15:restartNumberingAfterBreak="0">
     <w:nsid w:val="5A7A52B5"/>
-    <w:multiLevelType w:val="hybridMultilevel"/>
-    <w:tmpl w:val="833E4BAE"/>
-    <w:lvl w:ilvl="0" w:tplc="C4F22FD2">
+    <w:multiLevelType w:val="multilevel"/>
+    <w:tmpl w:val="641AC2A6"/>
+    <w:lvl w:ilvl="0">
       <w:start w:val="1"/>
       <w:numFmt w:val="decimal"/>
       <w:pStyle w:val="ListParagraph"/>
-      <w:lvlText w:val="%1"/>
+      <w:lvlText w:val="%1."/>
       <w:lvlJc w:val="left"/>
       <w:pPr>
         <w:tabs>
           <w:tab w:val="num" w:pos="360"/>
         </w:tabs>
-        <w:ind w:left="720" w:hanging="720"/>
+        <w:ind w:left="0" w:firstLine="0"/>
       </w:pPr>
       <w:rPr>
         <w:rFonts w:hint="default"/>
@@ -2254,7 +2851,7 @@
         <w:bCs/>
       </w:rPr>
     </w:lvl>
-    <w:lvl w:ilvl="1" w:tplc="A6B05FD0">
+    <w:lvl w:ilvl="1">
       <w:start w:val="1"/>
       <w:numFmt w:val="lowerLetter"/>
       <w:lvlText w:val="%2."/>
@@ -2266,7 +2863,7 @@
         <w:rFonts w:hint="default"/>
       </w:rPr>
     </w:lvl>
-    <w:lvl w:ilvl="2" w:tplc="3340A2FC">
+    <w:lvl w:ilvl="2">
       <w:start w:val="1"/>
       <w:numFmt w:val="lowerRoman"/>
       <w:lvlText w:val="%3."/>
@@ -2278,7 +2875,7 @@
         <w:rFonts w:hint="default"/>
       </w:rPr>
     </w:lvl>
-    <w:lvl w:ilvl="3" w:tplc="FFFFFFFF">
+    <w:lvl w:ilvl="3">
       <w:start w:val="1"/>
       <w:numFmt w:val="decimal"/>
       <w:lvlText w:val="%4."/>
@@ -2286,8 +2883,11 @@
       <w:pPr>
         <w:ind w:left="2880" w:hanging="360"/>
       </w:pPr>
+      <w:rPr>
+        <w:rFonts w:hint="default"/>
+      </w:rPr>
     </w:lvl>
-    <w:lvl w:ilvl="4" w:tplc="04090019" w:tentative="1">
+    <w:lvl w:ilvl="4">
       <w:start w:val="1"/>
       <w:numFmt w:val="lowerLetter"/>
       <w:lvlText w:val="%5."/>
@@ -2295,8 +2895,11 @@
       <w:pPr>
         <w:ind w:left="3600" w:hanging="360"/>
       </w:pPr>
+      <w:rPr>
+        <w:rFonts w:hint="default"/>
+      </w:rPr>
     </w:lvl>
-    <w:lvl w:ilvl="5" w:tplc="0409001B" w:tentative="1">
+    <w:lvl w:ilvl="5">
       <w:start w:val="1"/>
       <w:numFmt w:val="lowerRoman"/>
       <w:lvlText w:val="%6."/>
@@ -2304,8 +2907,11 @@
       <w:pPr>
         <w:ind w:left="4320" w:hanging="180"/>
       </w:pPr>
+      <w:rPr>
+        <w:rFonts w:hint="default"/>
+      </w:rPr>
     </w:lvl>
-    <w:lvl w:ilvl="6" w:tplc="0409000F" w:tentative="1">
+    <w:lvl w:ilvl="6">
       <w:start w:val="1"/>
       <w:numFmt w:val="decimal"/>
       <w:lvlText w:val="%7."/>
@@ -2313,8 +2919,11 @@
       <w:pPr>
         <w:ind w:left="5040" w:hanging="360"/>
       </w:pPr>
+      <w:rPr>
+        <w:rFonts w:hint="default"/>
+      </w:rPr>
     </w:lvl>
-    <w:lvl w:ilvl="7" w:tplc="04090019" w:tentative="1">
+    <w:lvl w:ilvl="7">
       <w:start w:val="1"/>
       <w:numFmt w:val="lowerLetter"/>
       <w:lvlText w:val="%8."/>
@@ -2322,8 +2931,11 @@
       <w:pPr>
         <w:ind w:left="5760" w:hanging="360"/>
       </w:pPr>
+      <w:rPr>
+        <w:rFonts w:hint="default"/>
+      </w:rPr>
     </w:lvl>
-    <w:lvl w:ilvl="8" w:tplc="0409001B" w:tentative="1">
+    <w:lvl w:ilvl="8">
       <w:start w:val="1"/>
       <w:numFmt w:val="lowerRoman"/>
       <w:lvlText w:val="%9."/>
@@ -2331,6 +2943,9 @@
       <w:pPr>
         <w:ind w:left="6480" w:hanging="180"/>
       </w:pPr>
+      <w:rPr>
+        <w:rFonts w:hint="default"/>
+      </w:rPr>
     </w:lvl>
   </w:abstractNum>
   <w:abstractNum w:abstractNumId="2" w15:restartNumberingAfterBreak="0">
@@ -3282,7 +3897,7 @@
     <w:autoRedefine/>
     <w:uiPriority w:val="34"/>
     <w:qFormat/>
-    <w:rsid w:val="00285033"/>
+    <w:rsid w:val="00F721E3"/>
     <w:pPr>
       <w:numPr>
         <w:numId w:val="1"/>

</xml_diff>

<commit_message>
made requested language change to late fee defense
</commit_message>
<xml_diff>
--- a/docassemble/MOHUDEvictionProject/data/templates/answer_defenses.docx
+++ b/docassemble/MOHUDEvictionProject/data/templates/answer_defenses.docx
@@ -1448,7 +1448,13 @@
         <w:t>The late fees being requested are an unfair penalty and not liquidated damages.</w:t>
       </w:r>
       <w:r>
-        <w:t xml:space="preserve">{% endif %}{% if late_fees_lease_provision %} There is no written lease provision allowing the late fees charged by </w:t>
+        <w:t xml:space="preserve">{% endif %}{% if late_fees_lease_provision %} There is no written lease provision </w:t>
+      </w:r>
+      <w:r>
+        <w:t>properly authorizing</w:t>
+      </w:r>
+      <w:r>
+        <w:t xml:space="preserve"> the late fees charged by </w:t>
       </w:r>
       <w:r>
         <w:t xml:space="preserve">{{ landlord_doc_name </w:t>

</xml_diff>

<commit_message>
Make rent defense conditional
</commit_message>
<xml_diff>
--- a/docassemble/MOHUDEvictionProject/data/templates/answer_defenses.docx
+++ b/docassemble/MOHUDEvictionProject/data/templates/answer_defenses.docx
@@ -964,10 +964,113 @@
         <w:pStyle w:val="ListParagraph"/>
       </w:pPr>
       <w:r>
+        <w:t>{%p endif %} {# detailed request #}</w:t>
+      </w:r>
+    </w:p>
+    <w:p>
+      <w:pPr>
+        <w:pStyle w:val="ListParagraph"/>
+      </w:pPr>
+      <w:r>
         <w:t>{%p endif %}</w:t>
       </w:r>
       <w:r>
-        <w:t xml:space="preserve"> {# detailed request #}</w:t>
+        <w:t xml:space="preserve"> {# RA defense #}</w:t>
+      </w:r>
+    </w:p>
+    <w:p>
+      <w:pPr>
+        <w:pStyle w:val="ListParagraph"/>
+      </w:pPr>
+      <w:r>
+        <w:t>{%p if defense_vawa %}</w:t>
+      </w:r>
+    </w:p>
+    <w:p>
+      <w:pPr>
+        <w:pStyle w:val="Answersubsection"/>
+      </w:pPr>
+      <w:r>
+        <w:t xml:space="preserve">I </w:t>
+      </w:r>
+      <w:r>
+        <w:t xml:space="preserve">have a defense </w:t>
+      </w:r>
+      <w:r>
+        <w:t xml:space="preserve">under the provisions of the Violence Against Women Act, </w:t>
+      </w:r>
+      <w:r>
+        <w:t xml:space="preserve">34 U.S.C. </w:t>
+      </w:r>
+      <w:r>
+        <w:t xml:space="preserve">§ </w:t>
+      </w:r>
+      <w:r>
+        <w:t>12491, et seq.</w:t>
+      </w:r>
+    </w:p>
+    <w:p>
+      <w:pPr>
+        <w:pStyle w:val="ListParagraph"/>
+      </w:pPr>
+      <w:r>
+        <w:t>I live in federally subsidized housing that is covered by the Violence Against Women Act. The kind of housing I have is: {{</w:t>
+      </w:r>
+      <w:r>
+        <w:t>subsidized_housing_text</w:t>
+      </w:r>
+      <w:r>
+        <w:t>[</w:t>
+      </w:r>
+      <w:r>
+        <w:t>subsidized_housing_type</w:t>
+      </w:r>
+      <w:r>
+        <w:t>] }}.</w:t>
+      </w:r>
+    </w:p>
+    <w:p>
+      <w:pPr>
+        <w:pStyle w:val="ListParagraph"/>
+      </w:pPr>
+      <w:r>
+        <w:t>I am a survivor of domestic violence.</w:t>
+      </w:r>
+    </w:p>
+    <w:p>
+      <w:pPr>
+        <w:pStyle w:val="ListParagraph"/>
+      </w:pPr>
+      <w:r>
+        <w:t>I am being evicted because of the circumstances of the domestic violence or the abuse committed against me.</w:t>
+      </w:r>
+    </w:p>
+    <w:p>
+      <w:pPr>
+        <w:pStyle w:val="ListParagraph"/>
+      </w:pPr>
+      <w:r>
+        <w:t xml:space="preserve">{%p if </w:t>
+      </w:r>
+      <w:r>
+        <w:t>tenant_dv_explanation</w:t>
+      </w:r>
+      <w:r>
+        <w:t xml:space="preserve"> %}</w:t>
+      </w:r>
+    </w:p>
+    <w:p>
+      <w:pPr>
+        <w:pStyle w:val="ListParagraph"/>
+      </w:pPr>
+      <w:r>
+        <w:t>Specifically: {{ fix_punctuation(</w:t>
+      </w:r>
+      <w:r>
+        <w:t>tenant_dv_explanation</w:t>
+      </w:r>
+      <w:r>
+        <w:t xml:space="preserve">) | capitalize }} </w:t>
       </w:r>
     </w:p>
     <w:p>
@@ -977,129 +1080,29 @@
       <w:r>
         <w:t>{%p endif %}</w:t>
       </w:r>
-      <w:r>
-        <w:t xml:space="preserve"> {# RA defense #}</w:t>
-      </w:r>
+    </w:p>
+    <w:p>
+      <w:pPr>
+        <w:pStyle w:val="ListParagraph"/>
+      </w:pPr>
+      <w:r>
+        <w:t>{%p endif %}</w:t>
+      </w:r>
+    </w:p>
+    <w:p>
+      <w:pPr>
+        <w:pStyle w:val="ListParagraph"/>
+      </w:pPr>
       <w:bookmarkStart w:id="0" w:name="_GoBack"/>
       <w:bookmarkEnd w:id="0"/>
-    </w:p>
-    <w:p>
-      <w:pPr>
-        <w:pStyle w:val="ListParagraph"/>
-      </w:pPr>
-      <w:r>
-        <w:t>{%p if defense_vawa %}</w:t>
-      </w:r>
-    </w:p>
-    <w:p>
-      <w:pPr>
-        <w:pStyle w:val="Answersubsection"/>
-      </w:pPr>
-      <w:r>
-        <w:t xml:space="preserve">I </w:t>
-      </w:r>
-      <w:r>
-        <w:t xml:space="preserve">have a defense </w:t>
-      </w:r>
-      <w:r>
-        <w:t xml:space="preserve">under the provisions of the Violence Against Women Act, </w:t>
-      </w:r>
-      <w:r>
-        <w:t xml:space="preserve">34 U.S.C. </w:t>
-      </w:r>
-      <w:r>
-        <w:t xml:space="preserve">§ </w:t>
-      </w:r>
-      <w:r>
-        <w:t>12491, et seq.</w:t>
-      </w:r>
-    </w:p>
-    <w:p>
-      <w:pPr>
-        <w:pStyle w:val="ListParagraph"/>
-      </w:pPr>
-      <w:r>
-        <w:t>I live in federally subsidized housing that is covered by the Violence Against Women Act. The kind of housing I have is: {{</w:t>
-      </w:r>
-      <w:r>
-        <w:t>subsidized_housing_text</w:t>
-      </w:r>
-      <w:r>
-        <w:t>[</w:t>
-      </w:r>
-      <w:r>
-        <w:t>subsidized_housing_type</w:t>
-      </w:r>
-      <w:r>
-        <w:t>] }}.</w:t>
-      </w:r>
-    </w:p>
-    <w:p>
-      <w:pPr>
-        <w:pStyle w:val="ListParagraph"/>
-      </w:pPr>
-      <w:r>
-        <w:t>I am a survivor of domestic violence.</w:t>
-      </w:r>
-    </w:p>
-    <w:p>
-      <w:pPr>
-        <w:pStyle w:val="ListParagraph"/>
-      </w:pPr>
-      <w:r>
-        <w:t>I am being evicted because of the circumstances of the domestic violence or the abuse committed against me.</w:t>
-      </w:r>
-    </w:p>
-    <w:p>
-      <w:pPr>
-        <w:pStyle w:val="ListParagraph"/>
-      </w:pPr>
       <w:r>
         <w:t xml:space="preserve">{%p if </w:t>
       </w:r>
       <w:r>
-        <w:t>tenant_dv_explanation</w:t>
-      </w:r>
-      <w:r>
-        <w:t xml:space="preserve"> %}</w:t>
-      </w:r>
-    </w:p>
-    <w:p>
-      <w:pPr>
-        <w:pStyle w:val="ListParagraph"/>
-      </w:pPr>
-      <w:r>
-        <w:t>Specifically: {{ fix_punctuation(</w:t>
-      </w:r>
-      <w:r>
-        <w:t>tenant_dv_explanation</w:t>
-      </w:r>
-      <w:r>
-        <w:t xml:space="preserve">) | capitalize }} </w:t>
-      </w:r>
-    </w:p>
-    <w:p>
-      <w:pPr>
-        <w:pStyle w:val="ListParagraph"/>
-      </w:pPr>
-      <w:r>
-        <w:t>{%p endif %}</w:t>
-      </w:r>
-    </w:p>
-    <w:p>
-      <w:pPr>
-        <w:pStyle w:val="ListParagraph"/>
-      </w:pPr>
-      <w:r>
-        <w:t>{%p endif %}</w:t>
-      </w:r>
-    </w:p>
-    <w:p>
-      <w:pPr>
-        <w:pStyle w:val="ListParagraph"/>
-      </w:pPr>
-      <w:r>
-        <w:t xml:space="preserve">{%p if </w:t>
+        <w:t>eviction_reason["nonpayment of rent"]</w:t>
+      </w:r>
+      <w:r>
+        <w:t xml:space="preserve"> and </w:t>
       </w:r>
       <w:r>
         <w:t>defense_rent_pleading_requirement</w:t>
@@ -5353,7 +5356,7 @@
 </file>
 
 <file path=customXml/itemProps1.xml><?xml version="1.0" encoding="utf-8"?>
-<ds:datastoreItem xmlns:ds="http://schemas.openxmlformats.org/officeDocument/2006/customXml" ds:itemID="{C4A83BE6-AE9B-46B1-9633-DD06FE6304B8}">
+<ds:datastoreItem xmlns:ds="http://schemas.openxmlformats.org/officeDocument/2006/customXml" ds:itemID="{A13E30DF-BD7F-4A1C-9113-3EB6A2A20CD5}">
   <ds:schemaRefs>
     <ds:schemaRef ds:uri="http://schemas.openxmlformats.org/officeDocument/2006/bibliography"/>
   </ds:schemaRefs>

</xml_diff>

<commit_message>
fix #367 fix #369 fix #362 fix #353 fix #350 fix #339
</commit_message>
<xml_diff>
--- a/docassemble/MOHUDEvictionProject/data/templates/answer_defenses.docx
+++ b/docassemble/MOHUDEvictionProject/data/templates/answer_defenses.docx
@@ -1,6 +1,6 @@
 
 <file path=word/document.xml><?xml version="1.0" encoding="utf-8"?>
-<w:document xmlns:wpc="http://schemas.microsoft.com/office/word/2010/wordprocessingCanvas" xmlns:cx="http://schemas.microsoft.com/office/drawing/2014/chartex" xmlns:cx1="http://schemas.microsoft.com/office/drawing/2015/9/8/chartex" xmlns:cx2="http://schemas.microsoft.com/office/drawing/2015/10/21/chartex" xmlns:cx3="http://schemas.microsoft.com/office/drawing/2016/5/9/chartex" xmlns:cx4="http://schemas.microsoft.com/office/drawing/2016/5/10/chartex" xmlns:cx5="http://schemas.microsoft.com/office/drawing/2016/5/11/chartex" xmlns:cx6="http://schemas.microsoft.com/office/drawing/2016/5/12/chartex" xmlns:cx7="http://schemas.microsoft.com/office/drawing/2016/5/13/chartex" xmlns:cx8="http://schemas.microsoft.com/office/drawing/2016/5/14/chartex" xmlns:mc="http://schemas.openxmlformats.org/markup-compatibility/2006" xmlns:aink="http://schemas.microsoft.com/office/drawing/2016/ink" xmlns:am3d="http://schemas.microsoft.com/office/drawing/2017/model3d" xmlns:o="urn:schemas-microsoft-com:office:office" xmlns:r="http://schemas.openxmlformats.org/officeDocument/2006/relationships" xmlns:m="http://schemas.openxmlformats.org/officeDocument/2006/math" xmlns:v="urn:schemas-microsoft-com:vml" xmlns:wp14="http://schemas.microsoft.com/office/word/2010/wordprocessingDrawing" xmlns:wp="http://schemas.openxmlformats.org/drawingml/2006/wordprocessingDrawing" xmlns:w10="urn:schemas-microsoft-com:office:word" xmlns:w="http://schemas.openxmlformats.org/wordprocessingml/2006/main" xmlns:w14="http://schemas.microsoft.com/office/word/2010/wordml" xmlns:w15="http://schemas.microsoft.com/office/word/2012/wordml" xmlns:w16cid="http://schemas.microsoft.com/office/word/2016/wordml/cid" xmlns:w16se="http://schemas.microsoft.com/office/word/2015/wordml/symex" xmlns:wpg="http://schemas.microsoft.com/office/word/2010/wordprocessingGroup" xmlns:wpi="http://schemas.microsoft.com/office/word/2010/wordprocessingInk" xmlns:wne="http://schemas.microsoft.com/office/word/2006/wordml" xmlns:wps="http://schemas.microsoft.com/office/word/2010/wordprocessingShape" mc:Ignorable="w14 w15 w16se w16cid wp14">
+<w:document xmlns:wpc="http://schemas.microsoft.com/office/word/2010/wordprocessingCanvas" xmlns:cx="http://schemas.microsoft.com/office/drawing/2014/chartex" xmlns:cx1="http://schemas.microsoft.com/office/drawing/2015/9/8/chartex" xmlns:cx2="http://schemas.microsoft.com/office/drawing/2015/10/21/chartex" xmlns:cx3="http://schemas.microsoft.com/office/drawing/2016/5/9/chartex" xmlns:cx4="http://schemas.microsoft.com/office/drawing/2016/5/10/chartex" xmlns:cx5="http://schemas.microsoft.com/office/drawing/2016/5/11/chartex" xmlns:cx6="http://schemas.microsoft.com/office/drawing/2016/5/12/chartex" xmlns:cx7="http://schemas.microsoft.com/office/drawing/2016/5/13/chartex" xmlns:cx8="http://schemas.microsoft.com/office/drawing/2016/5/14/chartex" xmlns:mc="http://schemas.openxmlformats.org/markup-compatibility/2006" xmlns:aink="http://schemas.microsoft.com/office/drawing/2016/ink" xmlns:am3d="http://schemas.microsoft.com/office/drawing/2017/model3d" xmlns:o="urn:schemas-microsoft-com:office:office" xmlns:oel="http://schemas.microsoft.com/office/2019/extlst" xmlns:r="http://schemas.openxmlformats.org/officeDocument/2006/relationships" xmlns:m="http://schemas.openxmlformats.org/officeDocument/2006/math" xmlns:v="urn:schemas-microsoft-com:vml" xmlns:wp14="http://schemas.microsoft.com/office/word/2010/wordprocessingDrawing" xmlns:wp="http://schemas.openxmlformats.org/drawingml/2006/wordprocessingDrawing" xmlns:w10="urn:schemas-microsoft-com:office:word" xmlns:w="http://schemas.openxmlformats.org/wordprocessingml/2006/main" xmlns:w14="http://schemas.microsoft.com/office/word/2010/wordml" xmlns:w15="http://schemas.microsoft.com/office/word/2012/wordml" xmlns:w16cex="http://schemas.microsoft.com/office/word/2018/wordml/cex" xmlns:w16cid="http://schemas.microsoft.com/office/word/2016/wordml/cid" xmlns:w16="http://schemas.microsoft.com/office/word/2018/wordml" xmlns:w16sdtdh="http://schemas.microsoft.com/office/word/2020/wordml/sdtdatahash" xmlns:w16se="http://schemas.microsoft.com/office/word/2015/wordml/symex" xmlns:wpg="http://schemas.microsoft.com/office/word/2010/wordprocessingGroup" xmlns:wpi="http://schemas.microsoft.com/office/word/2010/wordprocessingInk" xmlns:wne="http://schemas.microsoft.com/office/word/2006/wordml" xmlns:wps="http://schemas.microsoft.com/office/word/2010/wordprocessingShape" mc:Ignorable="w14 w15 w16se w16cid w16 w16cex w16sdtdh wp14">
   <w:body>
     <w:p>
       <w:pPr>
@@ -304,6 +304,7 @@
         <w:pStyle w:val="ListParagraph"/>
       </w:pPr>
       <w:r>
+        <w:lastRenderedPageBreak/>
         <w:t>{%p if defense_ud_no_rental_period_notice %}</w:t>
       </w:r>
     </w:p>
@@ -516,6 +517,7 @@
         </w:numPr>
       </w:pPr>
       <w:r>
+        <w:lastRenderedPageBreak/>
         <w:t>My tenancy is federally subsidized according to the provisions of 24 C.F.R. § 247.2.</w:t>
       </w:r>
     </w:p>
@@ -682,6 +684,7 @@
         </w:numPr>
       </w:pPr>
       <w:r>
+        <w:lastRenderedPageBreak/>
         <w:t>{%p endif %}</w:t>
       </w:r>
     </w:p>
@@ -841,6 +844,7 @@
         <w:pStyle w:val="ListParagraph"/>
       </w:pPr>
       <w:r>
+        <w:lastRenderedPageBreak/>
         <w:t xml:space="preserve">{%p if </w:t>
       </w:r>
       <w:r>
@@ -1042,6 +1046,7 @@
         <w:pStyle w:val="ListParagraph"/>
       </w:pPr>
       <w:r>
+        <w:lastRenderedPageBreak/>
         <w:t>I am being evicted because of the circumstances of the domestic violence or the abuse committed against me.</w:t>
       </w:r>
     </w:p>
@@ -1093,8 +1098,6 @@
       <w:pPr>
         <w:pStyle w:val="ListParagraph"/>
       </w:pPr>
-      <w:bookmarkStart w:id="0" w:name="_GoBack"/>
-      <w:bookmarkEnd w:id="0"/>
       <w:r>
         <w:t xml:space="preserve">{%p if </w:t>
       </w:r>
@@ -1295,6 +1298,7 @@
         <w:pStyle w:val="ListParagraph"/>
       </w:pPr>
       <w:r>
+        <w:lastRenderedPageBreak/>
         <w:t>{%p if</w:t>
       </w:r>
       <w:r>
@@ -1549,6 +1553,7 @@
         </w:rPr>
       </w:pPr>
       <w:r>
+        <w:lastRenderedPageBreak/>
         <w:t>{{ landlord_doc_name</w:t>
       </w:r>
       <w:r>
@@ -1799,6 +1804,7 @@
         <w:pStyle w:val="Answersubsection"/>
       </w:pPr>
       <w:r>
+        <w:lastRenderedPageBreak/>
         <w:t>{{ landlord_doc_name</w:t>
       </w:r>
       <w:r>
@@ -2128,6 +2134,7 @@
         <w:pStyle w:val="ListParagraph"/>
       </w:pPr>
       <w:r>
+        <w:lastRenderedPageBreak/>
         <w:t>Without the false statement</w:t>
       </w:r>
       <w:r>
@@ -2347,6 +2354,7 @@
         <w:pStyle w:val="ListParagraph"/>
       </w:pPr>
       <w:r>
+        <w:lastRenderedPageBreak/>
         <w:t xml:space="preserve">{%p if </w:t>
       </w:r>
       <w:r>
@@ -2557,6 +2565,7 @@
         <w:pStyle w:val="ListParagraph"/>
       </w:pPr>
       <w:r>
+        <w:lastRenderedPageBreak/>
         <w:t>{%p e</w:t>
       </w:r>
       <w:r>
@@ -2755,6 +2764,7 @@
         <w:pStyle w:val="ListParagraph"/>
       </w:pPr>
       <w:r>
+        <w:lastRenderedPageBreak/>
         <w:t>{%p if notice_of_breach_to_landlord %}</w:t>
       </w:r>
     </w:p>
@@ -2953,6 +2963,7 @@
         <w:pStyle w:val="ListParagraph"/>
       </w:pPr>
       <w:r>
+        <w:lastRenderedPageBreak/>
         <w:t>{%p if defense_unrepresented_corporation %}</w:t>
       </w:r>
     </w:p>
@@ -2979,41 +2990,6 @@
       </w:pPr>
       <w:r>
         <w:t>{{ landlord_doc_name }} making this rent and possession case is a fictitious entity (a trust, limited liability company, corporation, etc.) but a non-lawyer signed the rent and possession Petition. This non-lawyer cannot represent {{ landlord_doc_name }} in court, making the Petition a nullity.</w:t>
-      </w:r>
-    </w:p>
-    <w:p>
-      <w:pPr>
-        <w:pStyle w:val="ListParagraph"/>
-        <w:rPr>
-          <w:rFonts w:eastAsia="Times New Roman"/>
-        </w:rPr>
-      </w:pPr>
-      <w:r>
-        <w:t>{%p endif %}</w:t>
-      </w:r>
-    </w:p>
-    <w:p>
-      <w:pPr>
-        <w:pStyle w:val="ListParagraph"/>
-      </w:pPr>
-      <w:r>
-        <w:t>{%p if defense_no_landlord_tenant_relationship %}</w:t>
-      </w:r>
-    </w:p>
-    <w:p>
-      <w:pPr>
-        <w:pStyle w:val="Answersubsection"/>
-      </w:pPr>
-      <w:r>
-        <w:t>There is no landlord-tenant relationship between the parties</w:t>
-      </w:r>
-    </w:p>
-    <w:p>
-      <w:pPr>
-        <w:pStyle w:val="ListParagraph"/>
-      </w:pPr>
-      <w:r>
-        <w:t>There is no  landlord – tenant relationship between {{ landlord_doc_name }} and {{ tenant_doc_name }} in this case.</w:t>
       </w:r>
     </w:p>
     <w:p>
@@ -3150,7 +3126,7 @@
 </file>
 
 <file path=word/endnotes.xml><?xml version="1.0" encoding="utf-8"?>
-<w:endnotes xmlns:wpc="http://schemas.microsoft.com/office/word/2010/wordprocessingCanvas" xmlns:cx="http://schemas.microsoft.com/office/drawing/2014/chartex" xmlns:cx1="http://schemas.microsoft.com/office/drawing/2015/9/8/chartex" xmlns:cx2="http://schemas.microsoft.com/office/drawing/2015/10/21/chartex" xmlns:cx3="http://schemas.microsoft.com/office/drawing/2016/5/9/chartex" xmlns:cx4="http://schemas.microsoft.com/office/drawing/2016/5/10/chartex" xmlns:cx5="http://schemas.microsoft.com/office/drawing/2016/5/11/chartex" xmlns:cx6="http://schemas.microsoft.com/office/drawing/2016/5/12/chartex" xmlns:cx7="http://schemas.microsoft.com/office/drawing/2016/5/13/chartex" xmlns:cx8="http://schemas.microsoft.com/office/drawing/2016/5/14/chartex" xmlns:mc="http://schemas.openxmlformats.org/markup-compatibility/2006" xmlns:aink="http://schemas.microsoft.com/office/drawing/2016/ink" xmlns:am3d="http://schemas.microsoft.com/office/drawing/2017/model3d" xmlns:o="urn:schemas-microsoft-com:office:office" xmlns:r="http://schemas.openxmlformats.org/officeDocument/2006/relationships" xmlns:m="http://schemas.openxmlformats.org/officeDocument/2006/math" xmlns:v="urn:schemas-microsoft-com:vml" xmlns:wp14="http://schemas.microsoft.com/office/word/2010/wordprocessingDrawing" xmlns:wp="http://schemas.openxmlformats.org/drawingml/2006/wordprocessingDrawing" xmlns:w10="urn:schemas-microsoft-com:office:word" xmlns:w="http://schemas.openxmlformats.org/wordprocessingml/2006/main" xmlns:w14="http://schemas.microsoft.com/office/word/2010/wordml" xmlns:w15="http://schemas.microsoft.com/office/word/2012/wordml" xmlns:w16cid="http://schemas.microsoft.com/office/word/2016/wordml/cid" xmlns:w16se="http://schemas.microsoft.com/office/word/2015/wordml/symex" xmlns:wpg="http://schemas.microsoft.com/office/word/2010/wordprocessingGroup" xmlns:wpi="http://schemas.microsoft.com/office/word/2010/wordprocessingInk" xmlns:wne="http://schemas.microsoft.com/office/word/2006/wordml" xmlns:wps="http://schemas.microsoft.com/office/word/2010/wordprocessingShape" mc:Ignorable="w14 w15 w16se w16cid wp14">
+<w:endnotes xmlns:wpc="http://schemas.microsoft.com/office/word/2010/wordprocessingCanvas" xmlns:cx="http://schemas.microsoft.com/office/drawing/2014/chartex" xmlns:cx1="http://schemas.microsoft.com/office/drawing/2015/9/8/chartex" xmlns:cx2="http://schemas.microsoft.com/office/drawing/2015/10/21/chartex" xmlns:cx3="http://schemas.microsoft.com/office/drawing/2016/5/9/chartex" xmlns:cx4="http://schemas.microsoft.com/office/drawing/2016/5/10/chartex" xmlns:cx5="http://schemas.microsoft.com/office/drawing/2016/5/11/chartex" xmlns:cx6="http://schemas.microsoft.com/office/drawing/2016/5/12/chartex" xmlns:cx7="http://schemas.microsoft.com/office/drawing/2016/5/13/chartex" xmlns:cx8="http://schemas.microsoft.com/office/drawing/2016/5/14/chartex" xmlns:mc="http://schemas.openxmlformats.org/markup-compatibility/2006" xmlns:aink="http://schemas.microsoft.com/office/drawing/2016/ink" xmlns:am3d="http://schemas.microsoft.com/office/drawing/2017/model3d" xmlns:o="urn:schemas-microsoft-com:office:office" xmlns:oel="http://schemas.microsoft.com/office/2019/extlst" xmlns:r="http://schemas.openxmlformats.org/officeDocument/2006/relationships" xmlns:m="http://schemas.openxmlformats.org/officeDocument/2006/math" xmlns:v="urn:schemas-microsoft-com:vml" xmlns:wp14="http://schemas.microsoft.com/office/word/2010/wordprocessingDrawing" xmlns:wp="http://schemas.openxmlformats.org/drawingml/2006/wordprocessingDrawing" xmlns:w10="urn:schemas-microsoft-com:office:word" xmlns:w="http://schemas.openxmlformats.org/wordprocessingml/2006/main" xmlns:w14="http://schemas.microsoft.com/office/word/2010/wordml" xmlns:w15="http://schemas.microsoft.com/office/word/2012/wordml" xmlns:w16cex="http://schemas.microsoft.com/office/word/2018/wordml/cex" xmlns:w16cid="http://schemas.microsoft.com/office/word/2016/wordml/cid" xmlns:w16="http://schemas.microsoft.com/office/word/2018/wordml" xmlns:w16sdtdh="http://schemas.microsoft.com/office/word/2020/wordml/sdtdatahash" xmlns:w16se="http://schemas.microsoft.com/office/word/2015/wordml/symex" xmlns:wpg="http://schemas.microsoft.com/office/word/2010/wordprocessingGroup" xmlns:wpi="http://schemas.microsoft.com/office/word/2010/wordprocessingInk" xmlns:wne="http://schemas.microsoft.com/office/word/2006/wordml" xmlns:wps="http://schemas.microsoft.com/office/word/2010/wordprocessingShape" mc:Ignorable="w14 w15 w16se w16cid w16 w16cex w16sdtdh wp14">
   <w:endnote w:type="separator" w:id="-1">
     <w:p>
       <w:r>
@@ -3169,7 +3145,7 @@
 </file>
 
 <file path=word/footer1.xml><?xml version="1.0" encoding="utf-8"?>
-<w:ftr xmlns:wpc="http://schemas.microsoft.com/office/word/2010/wordprocessingCanvas" xmlns:cx="http://schemas.microsoft.com/office/drawing/2014/chartex" xmlns:cx1="http://schemas.microsoft.com/office/drawing/2015/9/8/chartex" xmlns:cx2="http://schemas.microsoft.com/office/drawing/2015/10/21/chartex" xmlns:cx3="http://schemas.microsoft.com/office/drawing/2016/5/9/chartex" xmlns:cx4="http://schemas.microsoft.com/office/drawing/2016/5/10/chartex" xmlns:cx5="http://schemas.microsoft.com/office/drawing/2016/5/11/chartex" xmlns:cx6="http://schemas.microsoft.com/office/drawing/2016/5/12/chartex" xmlns:cx7="http://schemas.microsoft.com/office/drawing/2016/5/13/chartex" xmlns:cx8="http://schemas.microsoft.com/office/drawing/2016/5/14/chartex" xmlns:mc="http://schemas.openxmlformats.org/markup-compatibility/2006" xmlns:aink="http://schemas.microsoft.com/office/drawing/2016/ink" xmlns:am3d="http://schemas.microsoft.com/office/drawing/2017/model3d" xmlns:o="urn:schemas-microsoft-com:office:office" xmlns:r="http://schemas.openxmlformats.org/officeDocument/2006/relationships" xmlns:m="http://schemas.openxmlformats.org/officeDocument/2006/math" xmlns:v="urn:schemas-microsoft-com:vml" xmlns:wp14="http://schemas.microsoft.com/office/word/2010/wordprocessingDrawing" xmlns:wp="http://schemas.openxmlformats.org/drawingml/2006/wordprocessingDrawing" xmlns:w10="urn:schemas-microsoft-com:office:word" xmlns:w="http://schemas.openxmlformats.org/wordprocessingml/2006/main" xmlns:w14="http://schemas.microsoft.com/office/word/2010/wordml" xmlns:w15="http://schemas.microsoft.com/office/word/2012/wordml" xmlns:w16cid="http://schemas.microsoft.com/office/word/2016/wordml/cid" xmlns:w16se="http://schemas.microsoft.com/office/word/2015/wordml/symex" xmlns:wpg="http://schemas.microsoft.com/office/word/2010/wordprocessingGroup" xmlns:wpi="http://schemas.microsoft.com/office/word/2010/wordprocessingInk" xmlns:wne="http://schemas.microsoft.com/office/word/2006/wordml" xmlns:wps="http://schemas.microsoft.com/office/word/2010/wordprocessingShape" mc:Ignorable="w14 w15 w16se w16cid wp14">
+<w:ftr xmlns:wpc="http://schemas.microsoft.com/office/word/2010/wordprocessingCanvas" xmlns:cx="http://schemas.microsoft.com/office/drawing/2014/chartex" xmlns:cx1="http://schemas.microsoft.com/office/drawing/2015/9/8/chartex" xmlns:cx2="http://schemas.microsoft.com/office/drawing/2015/10/21/chartex" xmlns:cx3="http://schemas.microsoft.com/office/drawing/2016/5/9/chartex" xmlns:cx4="http://schemas.microsoft.com/office/drawing/2016/5/10/chartex" xmlns:cx5="http://schemas.microsoft.com/office/drawing/2016/5/11/chartex" xmlns:cx6="http://schemas.microsoft.com/office/drawing/2016/5/12/chartex" xmlns:cx7="http://schemas.microsoft.com/office/drawing/2016/5/13/chartex" xmlns:cx8="http://schemas.microsoft.com/office/drawing/2016/5/14/chartex" xmlns:mc="http://schemas.openxmlformats.org/markup-compatibility/2006" xmlns:aink="http://schemas.microsoft.com/office/drawing/2016/ink" xmlns:am3d="http://schemas.microsoft.com/office/drawing/2017/model3d" xmlns:o="urn:schemas-microsoft-com:office:office" xmlns:oel="http://schemas.microsoft.com/office/2019/extlst" xmlns:r="http://schemas.openxmlformats.org/officeDocument/2006/relationships" xmlns:m="http://schemas.openxmlformats.org/officeDocument/2006/math" xmlns:v="urn:schemas-microsoft-com:vml" xmlns:wp14="http://schemas.microsoft.com/office/word/2010/wordprocessingDrawing" xmlns:wp="http://schemas.openxmlformats.org/drawingml/2006/wordprocessingDrawing" xmlns:w10="urn:schemas-microsoft-com:office:word" xmlns:w="http://schemas.openxmlformats.org/wordprocessingml/2006/main" xmlns:w14="http://schemas.microsoft.com/office/word/2010/wordml" xmlns:w15="http://schemas.microsoft.com/office/word/2012/wordml" xmlns:w16cex="http://schemas.microsoft.com/office/word/2018/wordml/cex" xmlns:w16cid="http://schemas.microsoft.com/office/word/2016/wordml/cid" xmlns:w16="http://schemas.microsoft.com/office/word/2018/wordml" xmlns:w16sdtdh="http://schemas.microsoft.com/office/word/2020/wordml/sdtdatahash" xmlns:w16se="http://schemas.microsoft.com/office/word/2015/wordml/symex" xmlns:wpg="http://schemas.microsoft.com/office/word/2010/wordprocessingGroup" xmlns:wpi="http://schemas.microsoft.com/office/word/2010/wordprocessingInk" xmlns:wne="http://schemas.microsoft.com/office/word/2006/wordml" xmlns:wps="http://schemas.microsoft.com/office/word/2010/wordprocessingShape" mc:Ignorable="w14 w15 w16se w16cid w16 w16cex w16sdtdh wp14">
   <w:p>
     <w:pPr>
       <w:pStyle w:val="Footer"/>
@@ -3215,7 +3191,7 @@
 </file>
 
 <file path=word/footer2.xml><?xml version="1.0" encoding="utf-8"?>
-<w:ftr xmlns:wpc="http://schemas.microsoft.com/office/word/2010/wordprocessingCanvas" xmlns:cx="http://schemas.microsoft.com/office/drawing/2014/chartex" xmlns:cx1="http://schemas.microsoft.com/office/drawing/2015/9/8/chartex" xmlns:cx2="http://schemas.microsoft.com/office/drawing/2015/10/21/chartex" xmlns:cx3="http://schemas.microsoft.com/office/drawing/2016/5/9/chartex" xmlns:cx4="http://schemas.microsoft.com/office/drawing/2016/5/10/chartex" xmlns:cx5="http://schemas.microsoft.com/office/drawing/2016/5/11/chartex" xmlns:cx6="http://schemas.microsoft.com/office/drawing/2016/5/12/chartex" xmlns:cx7="http://schemas.microsoft.com/office/drawing/2016/5/13/chartex" xmlns:cx8="http://schemas.microsoft.com/office/drawing/2016/5/14/chartex" xmlns:mc="http://schemas.openxmlformats.org/markup-compatibility/2006" xmlns:aink="http://schemas.microsoft.com/office/drawing/2016/ink" xmlns:am3d="http://schemas.microsoft.com/office/drawing/2017/model3d" xmlns:o="urn:schemas-microsoft-com:office:office" xmlns:r="http://schemas.openxmlformats.org/officeDocument/2006/relationships" xmlns:m="http://schemas.openxmlformats.org/officeDocument/2006/math" xmlns:v="urn:schemas-microsoft-com:vml" xmlns:wp14="http://schemas.microsoft.com/office/word/2010/wordprocessingDrawing" xmlns:wp="http://schemas.openxmlformats.org/drawingml/2006/wordprocessingDrawing" xmlns:w10="urn:schemas-microsoft-com:office:word" xmlns:w="http://schemas.openxmlformats.org/wordprocessingml/2006/main" xmlns:w14="http://schemas.microsoft.com/office/word/2010/wordml" xmlns:w15="http://schemas.microsoft.com/office/word/2012/wordml" xmlns:w16cid="http://schemas.microsoft.com/office/word/2016/wordml/cid" xmlns:w16se="http://schemas.microsoft.com/office/word/2015/wordml/symex" xmlns:wpg="http://schemas.microsoft.com/office/word/2010/wordprocessingGroup" xmlns:wpi="http://schemas.microsoft.com/office/word/2010/wordprocessingInk" xmlns:wne="http://schemas.microsoft.com/office/word/2006/wordml" xmlns:wps="http://schemas.microsoft.com/office/word/2010/wordprocessingShape" mc:Ignorable="w14 w15 w16se w16cid wp14">
+<w:ftr xmlns:wpc="http://schemas.microsoft.com/office/word/2010/wordprocessingCanvas" xmlns:cx="http://schemas.microsoft.com/office/drawing/2014/chartex" xmlns:cx1="http://schemas.microsoft.com/office/drawing/2015/9/8/chartex" xmlns:cx2="http://schemas.microsoft.com/office/drawing/2015/10/21/chartex" xmlns:cx3="http://schemas.microsoft.com/office/drawing/2016/5/9/chartex" xmlns:cx4="http://schemas.microsoft.com/office/drawing/2016/5/10/chartex" xmlns:cx5="http://schemas.microsoft.com/office/drawing/2016/5/11/chartex" xmlns:cx6="http://schemas.microsoft.com/office/drawing/2016/5/12/chartex" xmlns:cx7="http://schemas.microsoft.com/office/drawing/2016/5/13/chartex" xmlns:cx8="http://schemas.microsoft.com/office/drawing/2016/5/14/chartex" xmlns:mc="http://schemas.openxmlformats.org/markup-compatibility/2006" xmlns:aink="http://schemas.microsoft.com/office/drawing/2016/ink" xmlns:am3d="http://schemas.microsoft.com/office/drawing/2017/model3d" xmlns:o="urn:schemas-microsoft-com:office:office" xmlns:oel="http://schemas.microsoft.com/office/2019/extlst" xmlns:r="http://schemas.openxmlformats.org/officeDocument/2006/relationships" xmlns:m="http://schemas.openxmlformats.org/officeDocument/2006/math" xmlns:v="urn:schemas-microsoft-com:vml" xmlns:wp14="http://schemas.microsoft.com/office/word/2010/wordprocessingDrawing" xmlns:wp="http://schemas.openxmlformats.org/drawingml/2006/wordprocessingDrawing" xmlns:w10="urn:schemas-microsoft-com:office:word" xmlns:w="http://schemas.openxmlformats.org/wordprocessingml/2006/main" xmlns:w14="http://schemas.microsoft.com/office/word/2010/wordml" xmlns:w15="http://schemas.microsoft.com/office/word/2012/wordml" xmlns:w16cex="http://schemas.microsoft.com/office/word/2018/wordml/cex" xmlns:w16cid="http://schemas.microsoft.com/office/word/2016/wordml/cid" xmlns:w16="http://schemas.microsoft.com/office/word/2018/wordml" xmlns:w16sdtdh="http://schemas.microsoft.com/office/word/2020/wordml/sdtdatahash" xmlns:w16se="http://schemas.microsoft.com/office/word/2015/wordml/symex" xmlns:wpg="http://schemas.microsoft.com/office/word/2010/wordprocessingGroup" xmlns:wpi="http://schemas.microsoft.com/office/word/2010/wordprocessingInk" xmlns:wne="http://schemas.microsoft.com/office/word/2006/wordml" xmlns:wps="http://schemas.microsoft.com/office/word/2010/wordprocessingShape" mc:Ignorable="w14 w15 w16se w16cid w16 w16cex w16sdtdh wp14">
   <w:p>
     <w:pPr>
       <w:pStyle w:val="Header"/>
@@ -3350,7 +3326,7 @@
 </file>
 
 <file path=word/footnotes.xml><?xml version="1.0" encoding="utf-8"?>
-<w:footnotes xmlns:wpc="http://schemas.microsoft.com/office/word/2010/wordprocessingCanvas" xmlns:cx="http://schemas.microsoft.com/office/drawing/2014/chartex" xmlns:cx1="http://schemas.microsoft.com/office/drawing/2015/9/8/chartex" xmlns:cx2="http://schemas.microsoft.com/office/drawing/2015/10/21/chartex" xmlns:cx3="http://schemas.microsoft.com/office/drawing/2016/5/9/chartex" xmlns:cx4="http://schemas.microsoft.com/office/drawing/2016/5/10/chartex" xmlns:cx5="http://schemas.microsoft.com/office/drawing/2016/5/11/chartex" xmlns:cx6="http://schemas.microsoft.com/office/drawing/2016/5/12/chartex" xmlns:cx7="http://schemas.microsoft.com/office/drawing/2016/5/13/chartex" xmlns:cx8="http://schemas.microsoft.com/office/drawing/2016/5/14/chartex" xmlns:mc="http://schemas.openxmlformats.org/markup-compatibility/2006" xmlns:aink="http://schemas.microsoft.com/office/drawing/2016/ink" xmlns:am3d="http://schemas.microsoft.com/office/drawing/2017/model3d" xmlns:o="urn:schemas-microsoft-com:office:office" xmlns:r="http://schemas.openxmlformats.org/officeDocument/2006/relationships" xmlns:m="http://schemas.openxmlformats.org/officeDocument/2006/math" xmlns:v="urn:schemas-microsoft-com:vml" xmlns:wp14="http://schemas.microsoft.com/office/word/2010/wordprocessingDrawing" xmlns:wp="http://schemas.openxmlformats.org/drawingml/2006/wordprocessingDrawing" xmlns:w10="urn:schemas-microsoft-com:office:word" xmlns:w="http://schemas.openxmlformats.org/wordprocessingml/2006/main" xmlns:w14="http://schemas.microsoft.com/office/word/2010/wordml" xmlns:w15="http://schemas.microsoft.com/office/word/2012/wordml" xmlns:w16cid="http://schemas.microsoft.com/office/word/2016/wordml/cid" xmlns:w16se="http://schemas.microsoft.com/office/word/2015/wordml/symex" xmlns:wpg="http://schemas.microsoft.com/office/word/2010/wordprocessingGroup" xmlns:wpi="http://schemas.microsoft.com/office/word/2010/wordprocessingInk" xmlns:wne="http://schemas.microsoft.com/office/word/2006/wordml" xmlns:wps="http://schemas.microsoft.com/office/word/2010/wordprocessingShape" mc:Ignorable="w14 w15 w16se w16cid wp14">
+<w:footnotes xmlns:wpc="http://schemas.microsoft.com/office/word/2010/wordprocessingCanvas" xmlns:cx="http://schemas.microsoft.com/office/drawing/2014/chartex" xmlns:cx1="http://schemas.microsoft.com/office/drawing/2015/9/8/chartex" xmlns:cx2="http://schemas.microsoft.com/office/drawing/2015/10/21/chartex" xmlns:cx3="http://schemas.microsoft.com/office/drawing/2016/5/9/chartex" xmlns:cx4="http://schemas.microsoft.com/office/drawing/2016/5/10/chartex" xmlns:cx5="http://schemas.microsoft.com/office/drawing/2016/5/11/chartex" xmlns:cx6="http://schemas.microsoft.com/office/drawing/2016/5/12/chartex" xmlns:cx7="http://schemas.microsoft.com/office/drawing/2016/5/13/chartex" xmlns:cx8="http://schemas.microsoft.com/office/drawing/2016/5/14/chartex" xmlns:mc="http://schemas.openxmlformats.org/markup-compatibility/2006" xmlns:aink="http://schemas.microsoft.com/office/drawing/2016/ink" xmlns:am3d="http://schemas.microsoft.com/office/drawing/2017/model3d" xmlns:o="urn:schemas-microsoft-com:office:office" xmlns:oel="http://schemas.microsoft.com/office/2019/extlst" xmlns:r="http://schemas.openxmlformats.org/officeDocument/2006/relationships" xmlns:m="http://schemas.openxmlformats.org/officeDocument/2006/math" xmlns:v="urn:schemas-microsoft-com:vml" xmlns:wp14="http://schemas.microsoft.com/office/word/2010/wordprocessingDrawing" xmlns:wp="http://schemas.openxmlformats.org/drawingml/2006/wordprocessingDrawing" xmlns:w10="urn:schemas-microsoft-com:office:word" xmlns:w="http://schemas.openxmlformats.org/wordprocessingml/2006/main" xmlns:w14="http://schemas.microsoft.com/office/word/2010/wordml" xmlns:w15="http://schemas.microsoft.com/office/word/2012/wordml" xmlns:w16cex="http://schemas.microsoft.com/office/word/2018/wordml/cex" xmlns:w16cid="http://schemas.microsoft.com/office/word/2016/wordml/cid" xmlns:w16="http://schemas.microsoft.com/office/word/2018/wordml" xmlns:w16sdtdh="http://schemas.microsoft.com/office/word/2020/wordml/sdtdatahash" xmlns:w16se="http://schemas.microsoft.com/office/word/2015/wordml/symex" xmlns:wpg="http://schemas.microsoft.com/office/word/2010/wordprocessingGroup" xmlns:wpi="http://schemas.microsoft.com/office/word/2010/wordprocessingInk" xmlns:wne="http://schemas.microsoft.com/office/word/2006/wordml" xmlns:wps="http://schemas.microsoft.com/office/word/2010/wordprocessingShape" mc:Ignorable="w14 w15 w16se w16cid w16 w16cex w16sdtdh wp14">
   <w:footnote w:type="separator" w:id="-1">
     <w:p>
       <w:r>
@@ -3369,7 +3345,7 @@
 </file>
 
 <file path=word/header1.xml><?xml version="1.0" encoding="utf-8"?>
-<w:hdr xmlns:wpc="http://schemas.microsoft.com/office/word/2010/wordprocessingCanvas" xmlns:cx="http://schemas.microsoft.com/office/drawing/2014/chartex" xmlns:cx1="http://schemas.microsoft.com/office/drawing/2015/9/8/chartex" xmlns:cx2="http://schemas.microsoft.com/office/drawing/2015/10/21/chartex" xmlns:cx3="http://schemas.microsoft.com/office/drawing/2016/5/9/chartex" xmlns:cx4="http://schemas.microsoft.com/office/drawing/2016/5/10/chartex" xmlns:cx5="http://schemas.microsoft.com/office/drawing/2016/5/11/chartex" xmlns:cx6="http://schemas.microsoft.com/office/drawing/2016/5/12/chartex" xmlns:cx7="http://schemas.microsoft.com/office/drawing/2016/5/13/chartex" xmlns:cx8="http://schemas.microsoft.com/office/drawing/2016/5/14/chartex" xmlns:mc="http://schemas.openxmlformats.org/markup-compatibility/2006" xmlns:aink="http://schemas.microsoft.com/office/drawing/2016/ink" xmlns:am3d="http://schemas.microsoft.com/office/drawing/2017/model3d" xmlns:o="urn:schemas-microsoft-com:office:office" xmlns:r="http://schemas.openxmlformats.org/officeDocument/2006/relationships" xmlns:m="http://schemas.openxmlformats.org/officeDocument/2006/math" xmlns:v="urn:schemas-microsoft-com:vml" xmlns:wp14="http://schemas.microsoft.com/office/word/2010/wordprocessingDrawing" xmlns:wp="http://schemas.openxmlformats.org/drawingml/2006/wordprocessingDrawing" xmlns:w10="urn:schemas-microsoft-com:office:word" xmlns:w="http://schemas.openxmlformats.org/wordprocessingml/2006/main" xmlns:w14="http://schemas.microsoft.com/office/word/2010/wordml" xmlns:w15="http://schemas.microsoft.com/office/word/2012/wordml" xmlns:w16cid="http://schemas.microsoft.com/office/word/2016/wordml/cid" xmlns:w16se="http://schemas.microsoft.com/office/word/2015/wordml/symex" xmlns:wpg="http://schemas.microsoft.com/office/word/2010/wordprocessingGroup" xmlns:wpi="http://schemas.microsoft.com/office/word/2010/wordprocessingInk" xmlns:wne="http://schemas.microsoft.com/office/word/2006/wordml" xmlns:wps="http://schemas.microsoft.com/office/word/2010/wordprocessingShape" mc:Ignorable="w14 w15 w16se w16cid wp14">
+<w:hdr xmlns:wpc="http://schemas.microsoft.com/office/word/2010/wordprocessingCanvas" xmlns:cx="http://schemas.microsoft.com/office/drawing/2014/chartex" xmlns:cx1="http://schemas.microsoft.com/office/drawing/2015/9/8/chartex" xmlns:cx2="http://schemas.microsoft.com/office/drawing/2015/10/21/chartex" xmlns:cx3="http://schemas.microsoft.com/office/drawing/2016/5/9/chartex" xmlns:cx4="http://schemas.microsoft.com/office/drawing/2016/5/10/chartex" xmlns:cx5="http://schemas.microsoft.com/office/drawing/2016/5/11/chartex" xmlns:cx6="http://schemas.microsoft.com/office/drawing/2016/5/12/chartex" xmlns:cx7="http://schemas.microsoft.com/office/drawing/2016/5/13/chartex" xmlns:cx8="http://schemas.microsoft.com/office/drawing/2016/5/14/chartex" xmlns:mc="http://schemas.openxmlformats.org/markup-compatibility/2006" xmlns:aink="http://schemas.microsoft.com/office/drawing/2016/ink" xmlns:am3d="http://schemas.microsoft.com/office/drawing/2017/model3d" xmlns:o="urn:schemas-microsoft-com:office:office" xmlns:oel="http://schemas.microsoft.com/office/2019/extlst" xmlns:r="http://schemas.openxmlformats.org/officeDocument/2006/relationships" xmlns:m="http://schemas.openxmlformats.org/officeDocument/2006/math" xmlns:v="urn:schemas-microsoft-com:vml" xmlns:wp14="http://schemas.microsoft.com/office/word/2010/wordprocessingDrawing" xmlns:wp="http://schemas.openxmlformats.org/drawingml/2006/wordprocessingDrawing" xmlns:w10="urn:schemas-microsoft-com:office:word" xmlns:w="http://schemas.openxmlformats.org/wordprocessingml/2006/main" xmlns:w14="http://schemas.microsoft.com/office/word/2010/wordml" xmlns:w15="http://schemas.microsoft.com/office/word/2012/wordml" xmlns:w16cex="http://schemas.microsoft.com/office/word/2018/wordml/cex" xmlns:w16cid="http://schemas.microsoft.com/office/word/2016/wordml/cid" xmlns:w16="http://schemas.microsoft.com/office/word/2018/wordml" xmlns:w16sdtdh="http://schemas.microsoft.com/office/word/2020/wordml/sdtdatahash" xmlns:w16se="http://schemas.microsoft.com/office/word/2015/wordml/symex" xmlns:wpg="http://schemas.microsoft.com/office/word/2010/wordprocessingGroup" xmlns:wpi="http://schemas.microsoft.com/office/word/2010/wordprocessingInk" xmlns:wne="http://schemas.microsoft.com/office/word/2006/wordml" xmlns:wps="http://schemas.microsoft.com/office/word/2010/wordprocessingShape" mc:Ignorable="w14 w15 w16se w16cid w16 w16cex w16sdtdh wp14">
   <w:p>
     <w:pPr>
       <w:pStyle w:val="Header"/>
@@ -3427,7 +3403,7 @@
 </file>
 
 <file path=word/numbering.xml><?xml version="1.0" encoding="utf-8"?>
-<w:numbering xmlns:wpc="http://schemas.microsoft.com/office/word/2010/wordprocessingCanvas" xmlns:cx="http://schemas.microsoft.com/office/drawing/2014/chartex" xmlns:cx1="http://schemas.microsoft.com/office/drawing/2015/9/8/chartex" xmlns:cx2="http://schemas.microsoft.com/office/drawing/2015/10/21/chartex" xmlns:cx3="http://schemas.microsoft.com/office/drawing/2016/5/9/chartex" xmlns:cx4="http://schemas.microsoft.com/office/drawing/2016/5/10/chartex" xmlns:cx5="http://schemas.microsoft.com/office/drawing/2016/5/11/chartex" xmlns:cx6="http://schemas.microsoft.com/office/drawing/2016/5/12/chartex" xmlns:cx7="http://schemas.microsoft.com/office/drawing/2016/5/13/chartex" xmlns:cx8="http://schemas.microsoft.com/office/drawing/2016/5/14/chartex" xmlns:mc="http://schemas.openxmlformats.org/markup-compatibility/2006" xmlns:aink="http://schemas.microsoft.com/office/drawing/2016/ink" xmlns:am3d="http://schemas.microsoft.com/office/drawing/2017/model3d" xmlns:o="urn:schemas-microsoft-com:office:office" xmlns:r="http://schemas.openxmlformats.org/officeDocument/2006/relationships" xmlns:m="http://schemas.openxmlformats.org/officeDocument/2006/math" xmlns:v="urn:schemas-microsoft-com:vml" xmlns:wp14="http://schemas.microsoft.com/office/word/2010/wordprocessingDrawing" xmlns:wp="http://schemas.openxmlformats.org/drawingml/2006/wordprocessingDrawing" xmlns:w10="urn:schemas-microsoft-com:office:word" xmlns:w="http://schemas.openxmlformats.org/wordprocessingml/2006/main" xmlns:w14="http://schemas.microsoft.com/office/word/2010/wordml" xmlns:w15="http://schemas.microsoft.com/office/word/2012/wordml" xmlns:w16cid="http://schemas.microsoft.com/office/word/2016/wordml/cid" xmlns:w16se="http://schemas.microsoft.com/office/word/2015/wordml/symex" xmlns:wpg="http://schemas.microsoft.com/office/word/2010/wordprocessingGroup" xmlns:wpi="http://schemas.microsoft.com/office/word/2010/wordprocessingInk" xmlns:wne="http://schemas.microsoft.com/office/word/2006/wordml" xmlns:wps="http://schemas.microsoft.com/office/word/2010/wordprocessingShape" mc:Ignorable="w14 w15 w16se w16cid wp14">
+<w:numbering xmlns:wpc="http://schemas.microsoft.com/office/word/2010/wordprocessingCanvas" xmlns:cx="http://schemas.microsoft.com/office/drawing/2014/chartex" xmlns:cx1="http://schemas.microsoft.com/office/drawing/2015/9/8/chartex" xmlns:cx2="http://schemas.microsoft.com/office/drawing/2015/10/21/chartex" xmlns:cx3="http://schemas.microsoft.com/office/drawing/2016/5/9/chartex" xmlns:cx4="http://schemas.microsoft.com/office/drawing/2016/5/10/chartex" xmlns:cx5="http://schemas.microsoft.com/office/drawing/2016/5/11/chartex" xmlns:cx6="http://schemas.microsoft.com/office/drawing/2016/5/12/chartex" xmlns:cx7="http://schemas.microsoft.com/office/drawing/2016/5/13/chartex" xmlns:cx8="http://schemas.microsoft.com/office/drawing/2016/5/14/chartex" xmlns:mc="http://schemas.openxmlformats.org/markup-compatibility/2006" xmlns:aink="http://schemas.microsoft.com/office/drawing/2016/ink" xmlns:am3d="http://schemas.microsoft.com/office/drawing/2017/model3d" xmlns:o="urn:schemas-microsoft-com:office:office" xmlns:oel="http://schemas.microsoft.com/office/2019/extlst" xmlns:r="http://schemas.openxmlformats.org/officeDocument/2006/relationships" xmlns:m="http://schemas.openxmlformats.org/officeDocument/2006/math" xmlns:v="urn:schemas-microsoft-com:vml" xmlns:wp14="http://schemas.microsoft.com/office/word/2010/wordprocessingDrawing" xmlns:wp="http://schemas.openxmlformats.org/drawingml/2006/wordprocessingDrawing" xmlns:w10="urn:schemas-microsoft-com:office:word" xmlns:w="http://schemas.openxmlformats.org/wordprocessingml/2006/main" xmlns:w14="http://schemas.microsoft.com/office/word/2010/wordml" xmlns:w15="http://schemas.microsoft.com/office/word/2012/wordml" xmlns:w16cex="http://schemas.microsoft.com/office/word/2018/wordml/cex" xmlns:w16cid="http://schemas.microsoft.com/office/word/2016/wordml/cid" xmlns:w16="http://schemas.microsoft.com/office/word/2018/wordml" xmlns:w16sdtdh="http://schemas.microsoft.com/office/word/2020/wordml/sdtdatahash" xmlns:w16se="http://schemas.microsoft.com/office/word/2015/wordml/symex" xmlns:wpg="http://schemas.microsoft.com/office/word/2010/wordprocessingGroup" xmlns:wpi="http://schemas.microsoft.com/office/word/2010/wordprocessingInk" xmlns:wne="http://schemas.microsoft.com/office/word/2006/wordml" xmlns:wps="http://schemas.microsoft.com/office/word/2010/wordprocessingShape" mc:Ignorable="w14 w15 w16se w16cid w16 w16cex w16sdtdh wp14">
   <w:abstractNum w:abstractNumId="0" w15:restartNumberingAfterBreak="0">
     <w:nsid w:val="33132CC6"/>
     <w:multiLevelType w:val="multilevel"/>
@@ -3939,26 +3915,26 @@
       </w:pPr>
     </w:lvl>
   </w:abstractNum>
-  <w:num w:numId="1">
+  <w:num w:numId="1" w16cid:durableId="1967655469">
     <w:abstractNumId w:val="1"/>
   </w:num>
-  <w:num w:numId="2">
+  <w:num w:numId="2" w16cid:durableId="1105922801">
     <w:abstractNumId w:val="4"/>
   </w:num>
-  <w:num w:numId="3">
+  <w:num w:numId="3" w16cid:durableId="1567495945">
     <w:abstractNumId w:val="0"/>
   </w:num>
-  <w:num w:numId="4">
+  <w:num w:numId="4" w16cid:durableId="654264581">
     <w:abstractNumId w:val="3"/>
   </w:num>
-  <w:num w:numId="5">
+  <w:num w:numId="5" w16cid:durableId="281500352">
     <w:abstractNumId w:val="2"/>
   </w:num>
 </w:numbering>
 </file>
 
 <file path=word/styles.xml><?xml version="1.0" encoding="utf-8"?>
-<w:styles xmlns:mc="http://schemas.openxmlformats.org/markup-compatibility/2006" xmlns:r="http://schemas.openxmlformats.org/officeDocument/2006/relationships" xmlns:w="http://schemas.openxmlformats.org/wordprocessingml/2006/main" xmlns:w14="http://schemas.microsoft.com/office/word/2010/wordml" xmlns:w15="http://schemas.microsoft.com/office/word/2012/wordml" xmlns:w16cid="http://schemas.microsoft.com/office/word/2016/wordml/cid" xmlns:w16se="http://schemas.microsoft.com/office/word/2015/wordml/symex" mc:Ignorable="w14 w15 w16se w16cid">
+<w:styles xmlns:mc="http://schemas.openxmlformats.org/markup-compatibility/2006" xmlns:r="http://schemas.openxmlformats.org/officeDocument/2006/relationships" xmlns:w="http://schemas.openxmlformats.org/wordprocessingml/2006/main" xmlns:w14="http://schemas.microsoft.com/office/word/2010/wordml" xmlns:w15="http://schemas.microsoft.com/office/word/2012/wordml" xmlns:w16cex="http://schemas.microsoft.com/office/word/2018/wordml/cex" xmlns:w16cid="http://schemas.microsoft.com/office/word/2016/wordml/cid" xmlns:w16="http://schemas.microsoft.com/office/word/2018/wordml" xmlns:w16sdtdh="http://schemas.microsoft.com/office/word/2020/wordml/sdtdatahash" xmlns:w16se="http://schemas.microsoft.com/office/word/2015/wordml/symex" mc:Ignorable="w14 w15 w16se w16cid w16 w16cex w16sdtdh">
   <w:docDefaults>
     <w:rPrDefault>
       <w:rPr>
@@ -3970,7 +3946,7 @@
     </w:rPrDefault>
     <w:pPrDefault/>
   </w:docDefaults>
-  <w:latentStyles w:defLockedState="0" w:defUIPriority="99" w:defSemiHidden="0" w:defUnhideWhenUsed="0" w:defQFormat="0" w:count="375">
+  <w:latentStyles w:defLockedState="0" w:defUIPriority="99" w:defSemiHidden="0" w:defUnhideWhenUsed="0" w:defQFormat="0" w:count="376">
     <w:lsdException w:name="Normal" w:uiPriority="0" w:qFormat="1"/>
     <w:lsdException w:name="heading 1" w:uiPriority="9" w:qFormat="1"/>
     <w:lsdException w:name="heading 2" w:semiHidden="1" w:uiPriority="9" w:unhideWhenUsed="1" w:qFormat="1"/>
@@ -4346,6 +4322,7 @@
     <w:lsdException w:name="Smart Hyperlink" w:semiHidden="1" w:unhideWhenUsed="1"/>
     <w:lsdException w:name="Hashtag" w:semiHidden="1" w:unhideWhenUsed="1"/>
     <w:lsdException w:name="Unresolved Mention" w:semiHidden="1" w:unhideWhenUsed="1"/>
+    <w:lsdException w:name="Smart Link" w:semiHidden="1" w:unhideWhenUsed="1"/>
   </w:latentStyles>
   <w:style w:type="paragraph" w:default="1" w:styleId="Normal">
     <w:name w:val="Normal"/>

</xml_diff>

<commit_message>
changed false promises from list to text
</commit_message>
<xml_diff>
--- a/docassemble/MOHUDEvictionProject/data/templates/answer_defenses.docx
+++ b/docassemble/MOHUDEvictionProject/data/templates/answer_defenses.docx
@@ -1,6 +1,6 @@
 
 <file path=word/document.xml><?xml version="1.0" encoding="utf-8"?>
-<w:document xmlns:wpc="http://schemas.microsoft.com/office/word/2010/wordprocessingCanvas" xmlns:cx="http://schemas.microsoft.com/office/drawing/2014/chartex" xmlns:cx1="http://schemas.microsoft.com/office/drawing/2015/9/8/chartex" xmlns:cx2="http://schemas.microsoft.com/office/drawing/2015/10/21/chartex" xmlns:cx3="http://schemas.microsoft.com/office/drawing/2016/5/9/chartex" xmlns:cx4="http://schemas.microsoft.com/office/drawing/2016/5/10/chartex" xmlns:cx5="http://schemas.microsoft.com/office/drawing/2016/5/11/chartex" xmlns:cx6="http://schemas.microsoft.com/office/drawing/2016/5/12/chartex" xmlns:cx7="http://schemas.microsoft.com/office/drawing/2016/5/13/chartex" xmlns:cx8="http://schemas.microsoft.com/office/drawing/2016/5/14/chartex" xmlns:mc="http://schemas.openxmlformats.org/markup-compatibility/2006" xmlns:aink="http://schemas.microsoft.com/office/drawing/2016/ink" xmlns:am3d="http://schemas.microsoft.com/office/drawing/2017/model3d" xmlns:o="urn:schemas-microsoft-com:office:office" xmlns:r="http://schemas.openxmlformats.org/officeDocument/2006/relationships" xmlns:m="http://schemas.openxmlformats.org/officeDocument/2006/math" xmlns:v="urn:schemas-microsoft-com:vml" xmlns:wp14="http://schemas.microsoft.com/office/word/2010/wordprocessingDrawing" xmlns:wp="http://schemas.openxmlformats.org/drawingml/2006/wordprocessingDrawing" xmlns:w10="urn:schemas-microsoft-com:office:word" xmlns:w="http://schemas.openxmlformats.org/wordprocessingml/2006/main" xmlns:w14="http://schemas.microsoft.com/office/word/2010/wordml" xmlns:w15="http://schemas.microsoft.com/office/word/2012/wordml" xmlns:w16cid="http://schemas.microsoft.com/office/word/2016/wordml/cid" xmlns:w16se="http://schemas.microsoft.com/office/word/2015/wordml/symex" xmlns:wpg="http://schemas.microsoft.com/office/word/2010/wordprocessingGroup" xmlns:wpi="http://schemas.microsoft.com/office/word/2010/wordprocessingInk" xmlns:wne="http://schemas.microsoft.com/office/word/2006/wordml" xmlns:wps="http://schemas.microsoft.com/office/word/2010/wordprocessingShape" mc:Ignorable="w14 w15 w16se w16cid wp14">
+<w:document xmlns:wpc="http://schemas.microsoft.com/office/word/2010/wordprocessingCanvas" xmlns:cx="http://schemas.microsoft.com/office/drawing/2014/chartex" xmlns:cx1="http://schemas.microsoft.com/office/drawing/2015/9/8/chartex" xmlns:cx2="http://schemas.microsoft.com/office/drawing/2015/10/21/chartex" xmlns:cx3="http://schemas.microsoft.com/office/drawing/2016/5/9/chartex" xmlns:cx4="http://schemas.microsoft.com/office/drawing/2016/5/10/chartex" xmlns:cx5="http://schemas.microsoft.com/office/drawing/2016/5/11/chartex" xmlns:cx6="http://schemas.microsoft.com/office/drawing/2016/5/12/chartex" xmlns:cx7="http://schemas.microsoft.com/office/drawing/2016/5/13/chartex" xmlns:cx8="http://schemas.microsoft.com/office/drawing/2016/5/14/chartex" xmlns:mc="http://schemas.openxmlformats.org/markup-compatibility/2006" xmlns:aink="http://schemas.microsoft.com/office/drawing/2016/ink" xmlns:am3d="http://schemas.microsoft.com/office/drawing/2017/model3d" xmlns:o="urn:schemas-microsoft-com:office:office" xmlns:oel="http://schemas.microsoft.com/office/2019/extlst" xmlns:r="http://schemas.openxmlformats.org/officeDocument/2006/relationships" xmlns:m="http://schemas.openxmlformats.org/officeDocument/2006/math" xmlns:v="urn:schemas-microsoft-com:vml" xmlns:wp14="http://schemas.microsoft.com/office/word/2010/wordprocessingDrawing" xmlns:wp="http://schemas.openxmlformats.org/drawingml/2006/wordprocessingDrawing" xmlns:w10="urn:schemas-microsoft-com:office:word" xmlns:w="http://schemas.openxmlformats.org/wordprocessingml/2006/main" xmlns:w14="http://schemas.microsoft.com/office/word/2010/wordml" xmlns:w15="http://schemas.microsoft.com/office/word/2012/wordml" xmlns:w16cex="http://schemas.microsoft.com/office/word/2018/wordml/cex" xmlns:w16cid="http://schemas.microsoft.com/office/word/2016/wordml/cid" xmlns:w16="http://schemas.microsoft.com/office/word/2018/wordml" xmlns:w16sdtdh="http://schemas.microsoft.com/office/word/2020/wordml/sdtdatahash" xmlns:w16se="http://schemas.microsoft.com/office/word/2015/wordml/symex" xmlns:wpg="http://schemas.microsoft.com/office/word/2010/wordprocessingGroup" xmlns:wpi="http://schemas.microsoft.com/office/word/2010/wordprocessingInk" xmlns:wne="http://schemas.microsoft.com/office/word/2006/wordml" xmlns:wps="http://schemas.microsoft.com/office/word/2010/wordprocessingShape" mc:Ignorable="w14 w15 w16se w16cid w16 w16cex w16sdtdh wp14">
   <w:body>
     <w:p>
       <w:pPr>
@@ -304,6 +304,7 @@
         <w:pStyle w:val="ListParagraph"/>
       </w:pPr>
       <w:r>
+        <w:lastRenderedPageBreak/>
         <w:t>{%p if defense_ud_no_rental_period_notice %}</w:t>
       </w:r>
     </w:p>
@@ -516,6 +517,7 @@
         </w:numPr>
       </w:pPr>
       <w:r>
+        <w:lastRenderedPageBreak/>
         <w:t>My tenancy is federally subsidized according to the provisions of 24 C.F.R. § 247.2.</w:t>
       </w:r>
     </w:p>
@@ -682,6 +684,7 @@
         </w:numPr>
       </w:pPr>
       <w:r>
+        <w:lastRenderedPageBreak/>
         <w:t>{%p endif %}</w:t>
       </w:r>
     </w:p>
@@ -782,8 +785,6 @@
       <w:r>
         <w:t xml:space="preserve"> }}</w:t>
       </w:r>
-      <w:bookmarkStart w:id="0" w:name="_GoBack"/>
-      <w:bookmarkEnd w:id="0"/>
     </w:p>
     <w:p>
       <w:pPr>
@@ -860,6 +861,7 @@
         <w:pStyle w:val="ListParagraph"/>
       </w:pPr>
       <w:r>
+        <w:lastRenderedPageBreak/>
         <w:t>{%p endif %}</w:t>
       </w:r>
     </w:p>
@@ -1058,6 +1060,7 @@
         <w:pStyle w:val="ListParagraph"/>
       </w:pPr>
       <w:r>
+        <w:lastRenderedPageBreak/>
         <w:t>I live in federally subsidized housing that is covered by the Violence Against Women Act. The kind of housing I have is: {{</w:t>
       </w:r>
       <w:r>
@@ -1316,6 +1319,7 @@
         </w:numPr>
       </w:pPr>
       <w:r>
+        <w:lastRenderedPageBreak/>
         <w:t>it does not contain</w:t>
       </w:r>
       <w:r>
@@ -1604,6 +1608,7 @@
         </w:numPr>
       </w:pPr>
       <w:r>
+        <w:lastRenderedPageBreak/>
         <w:t>{%p endif %}</w:t>
       </w:r>
     </w:p>
@@ -1847,6 +1852,7 @@
         <w:pStyle w:val="ListParagraph"/>
       </w:pPr>
       <w:r>
+        <w:lastRenderedPageBreak/>
         <w:t xml:space="preserve">{{ </w:t>
       </w:r>
       <w:r>
@@ -2178,43 +2184,44 @@
     <w:p>
       <w:pPr>
         <w:pStyle w:val="ListParagraph"/>
-      </w:pPr>
-      <w:r>
-        <w:t>{%p for statement in false_</w:t>
+        <w:numPr>
+          <w:ilvl w:val="1"/>
+          <w:numId w:val="1"/>
+        </w:numPr>
+      </w:pPr>
+      <w:r>
+        <w:lastRenderedPageBreak/>
+        <w:t>{</w:t>
+      </w:r>
+      <w:r>
+        <w:t>{</w:t>
+      </w:r>
+      <w:r>
+        <w:t xml:space="preserve"> </w:t>
+      </w:r>
+      <w:r>
+        <w:t>fix_punctuation(</w:t>
+      </w:r>
+      <w:r>
+        <w:t>false_</w:t>
       </w:r>
       <w:r>
         <w:t>promise</w:t>
       </w:r>
       <w:r>
-        <w:t>s %}</w:t>
-      </w:r>
-    </w:p>
-    <w:p>
-      <w:pPr>
-        <w:pStyle w:val="ListParagraph"/>
-      </w:pPr>
-      <w:r>
-        <w:t xml:space="preserve">{{ </w:t>
-      </w:r>
-      <w:r>
-        <w:t>fix_punctuation(</w:t>
-      </w:r>
-      <w:r>
-        <w:t>statement</w:t>
-      </w:r>
-      <w:r>
-        <w:t>) | capitalize</w:t>
-      </w:r>
-      <w:r>
-        <w:t xml:space="preserve"> }}</w:t>
-      </w:r>
-    </w:p>
-    <w:p>
-      <w:pPr>
-        <w:pStyle w:val="ListParagraph"/>
-      </w:pPr>
-      <w:r>
-        <w:t>{%p endfor %}</w:t>
+        <w:t>s</w:t>
+      </w:r>
+      <w:r>
+        <w:t>)</w:t>
+      </w:r>
+      <w:r>
+        <w:t xml:space="preserve"> </w:t>
+      </w:r>
+      <w:r>
+        <w:t>}</w:t>
+      </w:r>
+      <w:r>
+        <w:t>}</w:t>
       </w:r>
     </w:p>
     <w:p>
@@ -2228,22 +2235,7 @@
         <w:t>’s statement</w:t>
       </w:r>
       <w:r>
-        <w:t xml:space="preserve">{% if </w:t>
-      </w:r>
-      <w:r>
-        <w:t>false_promises</w:t>
-      </w:r>
-      <w:r>
-        <w:t>.number()</w:t>
-      </w:r>
-      <w:r>
-        <w:t>&gt;1 %}s</w:t>
-      </w:r>
-      <w:r>
-        <w:t xml:space="preserve"> were</w:t>
-      </w:r>
-      <w:r>
-        <w:t>{% else %} was{% endif %}</w:t>
+        <w:t>s were</w:t>
       </w:r>
       <w:r>
         <w:t xml:space="preserve"> false. </w:t>
@@ -2257,16 +2249,7 @@
         <w:t>Without the false statement</w:t>
       </w:r>
       <w:r>
-        <w:t xml:space="preserve">{% if </w:t>
-      </w:r>
-      <w:r>
-        <w:t>false_promises</w:t>
-      </w:r>
-      <w:r>
-        <w:t>.number()</w:t>
-      </w:r>
-      <w:r>
-        <w:t>&gt;1 %}s{% endif %}</w:t>
+        <w:t>s</w:t>
       </w:r>
       <w:r>
         <w:t xml:space="preserve"> </w:t>
@@ -2459,7 +2442,11 @@
         <w:t>{{ landlord_doc_name }}</w:t>
       </w:r>
       <w:r>
-        <w:t xml:space="preserve"> has not followed applicable codes, regulations, ordinances, and statutes. </w:t>
+        <w:t xml:space="preserve"> has not followed applicable codes, regulations, ordinances, </w:t>
+      </w:r>
+      <w:r>
+        <w:lastRenderedPageBreak/>
+        <w:t xml:space="preserve">and statutes. </w:t>
       </w:r>
       <w:r>
         <w:t>{{ landlord_doc_name }}'</w:t>
@@ -2667,6 +2654,7 @@
         <w:pStyle w:val="ListParagraph"/>
       </w:pPr>
       <w:r>
+        <w:lastRenderedPageBreak/>
         <w:t>{%p if cqe_breaches['other'] %}</w:t>
       </w:r>
     </w:p>
@@ -2853,6 +2841,7 @@
         <w:pStyle w:val="ListParagraph"/>
       </w:pPr>
       <w:r>
+        <w:lastRenderedPageBreak/>
         <w:t xml:space="preserve">{{ </w:t>
       </w:r>
       <w:r>
@@ -3054,6 +3043,7 @@
         <w:pStyle w:val="ListParagraph"/>
       </w:pPr>
       <w:r>
+        <w:lastRenderedPageBreak/>
         <w:t xml:space="preserve">Prior owner of premises sold to {{ landlord_doc_name }}. But {{ landlord_doc_name }} did not provide {{ </w:t>
       </w:r>
       <w:r>
@@ -3224,6 +3214,7 @@
     <w:p/>
     <w:p>
       <w:r>
+        <w:lastRenderedPageBreak/>
         <w:t>{{p include_docx_template('include_signature.docx', certificate_of_service_type =”short”) }}</w:t>
       </w:r>
     </w:p>
@@ -3241,7 +3232,7 @@
 </file>
 
 <file path=word/endnotes.xml><?xml version="1.0" encoding="utf-8"?>
-<w:endnotes xmlns:wpc="http://schemas.microsoft.com/office/word/2010/wordprocessingCanvas" xmlns:cx="http://schemas.microsoft.com/office/drawing/2014/chartex" xmlns:cx1="http://schemas.microsoft.com/office/drawing/2015/9/8/chartex" xmlns:cx2="http://schemas.microsoft.com/office/drawing/2015/10/21/chartex" xmlns:cx3="http://schemas.microsoft.com/office/drawing/2016/5/9/chartex" xmlns:cx4="http://schemas.microsoft.com/office/drawing/2016/5/10/chartex" xmlns:cx5="http://schemas.microsoft.com/office/drawing/2016/5/11/chartex" xmlns:cx6="http://schemas.microsoft.com/office/drawing/2016/5/12/chartex" xmlns:cx7="http://schemas.microsoft.com/office/drawing/2016/5/13/chartex" xmlns:cx8="http://schemas.microsoft.com/office/drawing/2016/5/14/chartex" xmlns:mc="http://schemas.openxmlformats.org/markup-compatibility/2006" xmlns:aink="http://schemas.microsoft.com/office/drawing/2016/ink" xmlns:am3d="http://schemas.microsoft.com/office/drawing/2017/model3d" xmlns:o="urn:schemas-microsoft-com:office:office" xmlns:r="http://schemas.openxmlformats.org/officeDocument/2006/relationships" xmlns:m="http://schemas.openxmlformats.org/officeDocument/2006/math" xmlns:v="urn:schemas-microsoft-com:vml" xmlns:wp14="http://schemas.microsoft.com/office/word/2010/wordprocessingDrawing" xmlns:wp="http://schemas.openxmlformats.org/drawingml/2006/wordprocessingDrawing" xmlns:w10="urn:schemas-microsoft-com:office:word" xmlns:w="http://schemas.openxmlformats.org/wordprocessingml/2006/main" xmlns:w14="http://schemas.microsoft.com/office/word/2010/wordml" xmlns:w15="http://schemas.microsoft.com/office/word/2012/wordml" xmlns:w16cid="http://schemas.microsoft.com/office/word/2016/wordml/cid" xmlns:w16se="http://schemas.microsoft.com/office/word/2015/wordml/symex" xmlns:wpg="http://schemas.microsoft.com/office/word/2010/wordprocessingGroup" xmlns:wpi="http://schemas.microsoft.com/office/word/2010/wordprocessingInk" xmlns:wne="http://schemas.microsoft.com/office/word/2006/wordml" xmlns:wps="http://schemas.microsoft.com/office/word/2010/wordprocessingShape" mc:Ignorable="w14 w15 w16se w16cid wp14">
+<w:endnotes xmlns:wpc="http://schemas.microsoft.com/office/word/2010/wordprocessingCanvas" xmlns:cx="http://schemas.microsoft.com/office/drawing/2014/chartex" xmlns:cx1="http://schemas.microsoft.com/office/drawing/2015/9/8/chartex" xmlns:cx2="http://schemas.microsoft.com/office/drawing/2015/10/21/chartex" xmlns:cx3="http://schemas.microsoft.com/office/drawing/2016/5/9/chartex" xmlns:cx4="http://schemas.microsoft.com/office/drawing/2016/5/10/chartex" xmlns:cx5="http://schemas.microsoft.com/office/drawing/2016/5/11/chartex" xmlns:cx6="http://schemas.microsoft.com/office/drawing/2016/5/12/chartex" xmlns:cx7="http://schemas.microsoft.com/office/drawing/2016/5/13/chartex" xmlns:cx8="http://schemas.microsoft.com/office/drawing/2016/5/14/chartex" xmlns:mc="http://schemas.openxmlformats.org/markup-compatibility/2006" xmlns:aink="http://schemas.microsoft.com/office/drawing/2016/ink" xmlns:am3d="http://schemas.microsoft.com/office/drawing/2017/model3d" xmlns:o="urn:schemas-microsoft-com:office:office" xmlns:oel="http://schemas.microsoft.com/office/2019/extlst" xmlns:r="http://schemas.openxmlformats.org/officeDocument/2006/relationships" xmlns:m="http://schemas.openxmlformats.org/officeDocument/2006/math" xmlns:v="urn:schemas-microsoft-com:vml" xmlns:wp14="http://schemas.microsoft.com/office/word/2010/wordprocessingDrawing" xmlns:wp="http://schemas.openxmlformats.org/drawingml/2006/wordprocessingDrawing" xmlns:w10="urn:schemas-microsoft-com:office:word" xmlns:w="http://schemas.openxmlformats.org/wordprocessingml/2006/main" xmlns:w14="http://schemas.microsoft.com/office/word/2010/wordml" xmlns:w15="http://schemas.microsoft.com/office/word/2012/wordml" xmlns:w16cex="http://schemas.microsoft.com/office/word/2018/wordml/cex" xmlns:w16cid="http://schemas.microsoft.com/office/word/2016/wordml/cid" xmlns:w16="http://schemas.microsoft.com/office/word/2018/wordml" xmlns:w16sdtdh="http://schemas.microsoft.com/office/word/2020/wordml/sdtdatahash" xmlns:w16se="http://schemas.microsoft.com/office/word/2015/wordml/symex" xmlns:wpg="http://schemas.microsoft.com/office/word/2010/wordprocessingGroup" xmlns:wpi="http://schemas.microsoft.com/office/word/2010/wordprocessingInk" xmlns:wne="http://schemas.microsoft.com/office/word/2006/wordml" xmlns:wps="http://schemas.microsoft.com/office/word/2010/wordprocessingShape" mc:Ignorable="w14 w15 w16se w16cid w16 w16cex w16sdtdh wp14">
   <w:endnote w:type="separator" w:id="-1">
     <w:p>
       <w:r>
@@ -3260,7 +3251,7 @@
 </file>
 
 <file path=word/footer1.xml><?xml version="1.0" encoding="utf-8"?>
-<w:ftr xmlns:wpc="http://schemas.microsoft.com/office/word/2010/wordprocessingCanvas" xmlns:cx="http://schemas.microsoft.com/office/drawing/2014/chartex" xmlns:cx1="http://schemas.microsoft.com/office/drawing/2015/9/8/chartex" xmlns:cx2="http://schemas.microsoft.com/office/drawing/2015/10/21/chartex" xmlns:cx3="http://schemas.microsoft.com/office/drawing/2016/5/9/chartex" xmlns:cx4="http://schemas.microsoft.com/office/drawing/2016/5/10/chartex" xmlns:cx5="http://schemas.microsoft.com/office/drawing/2016/5/11/chartex" xmlns:cx6="http://schemas.microsoft.com/office/drawing/2016/5/12/chartex" xmlns:cx7="http://schemas.microsoft.com/office/drawing/2016/5/13/chartex" xmlns:cx8="http://schemas.microsoft.com/office/drawing/2016/5/14/chartex" xmlns:mc="http://schemas.openxmlformats.org/markup-compatibility/2006" xmlns:aink="http://schemas.microsoft.com/office/drawing/2016/ink" xmlns:am3d="http://schemas.microsoft.com/office/drawing/2017/model3d" xmlns:o="urn:schemas-microsoft-com:office:office" xmlns:r="http://schemas.openxmlformats.org/officeDocument/2006/relationships" xmlns:m="http://schemas.openxmlformats.org/officeDocument/2006/math" xmlns:v="urn:schemas-microsoft-com:vml" xmlns:wp14="http://schemas.microsoft.com/office/word/2010/wordprocessingDrawing" xmlns:wp="http://schemas.openxmlformats.org/drawingml/2006/wordprocessingDrawing" xmlns:w10="urn:schemas-microsoft-com:office:word" xmlns:w="http://schemas.openxmlformats.org/wordprocessingml/2006/main" xmlns:w14="http://schemas.microsoft.com/office/word/2010/wordml" xmlns:w15="http://schemas.microsoft.com/office/word/2012/wordml" xmlns:w16cid="http://schemas.microsoft.com/office/word/2016/wordml/cid" xmlns:w16se="http://schemas.microsoft.com/office/word/2015/wordml/symex" xmlns:wpg="http://schemas.microsoft.com/office/word/2010/wordprocessingGroup" xmlns:wpi="http://schemas.microsoft.com/office/word/2010/wordprocessingInk" xmlns:wne="http://schemas.microsoft.com/office/word/2006/wordml" xmlns:wps="http://schemas.microsoft.com/office/word/2010/wordprocessingShape" mc:Ignorable="w14 w15 w16se w16cid wp14">
+<w:ftr xmlns:wpc="http://schemas.microsoft.com/office/word/2010/wordprocessingCanvas" xmlns:cx="http://schemas.microsoft.com/office/drawing/2014/chartex" xmlns:cx1="http://schemas.microsoft.com/office/drawing/2015/9/8/chartex" xmlns:cx2="http://schemas.microsoft.com/office/drawing/2015/10/21/chartex" xmlns:cx3="http://schemas.microsoft.com/office/drawing/2016/5/9/chartex" xmlns:cx4="http://schemas.microsoft.com/office/drawing/2016/5/10/chartex" xmlns:cx5="http://schemas.microsoft.com/office/drawing/2016/5/11/chartex" xmlns:cx6="http://schemas.microsoft.com/office/drawing/2016/5/12/chartex" xmlns:cx7="http://schemas.microsoft.com/office/drawing/2016/5/13/chartex" xmlns:cx8="http://schemas.microsoft.com/office/drawing/2016/5/14/chartex" xmlns:mc="http://schemas.openxmlformats.org/markup-compatibility/2006" xmlns:aink="http://schemas.microsoft.com/office/drawing/2016/ink" xmlns:am3d="http://schemas.microsoft.com/office/drawing/2017/model3d" xmlns:o="urn:schemas-microsoft-com:office:office" xmlns:oel="http://schemas.microsoft.com/office/2019/extlst" xmlns:r="http://schemas.openxmlformats.org/officeDocument/2006/relationships" xmlns:m="http://schemas.openxmlformats.org/officeDocument/2006/math" xmlns:v="urn:schemas-microsoft-com:vml" xmlns:wp14="http://schemas.microsoft.com/office/word/2010/wordprocessingDrawing" xmlns:wp="http://schemas.openxmlformats.org/drawingml/2006/wordprocessingDrawing" xmlns:w10="urn:schemas-microsoft-com:office:word" xmlns:w="http://schemas.openxmlformats.org/wordprocessingml/2006/main" xmlns:w14="http://schemas.microsoft.com/office/word/2010/wordml" xmlns:w15="http://schemas.microsoft.com/office/word/2012/wordml" xmlns:w16cex="http://schemas.microsoft.com/office/word/2018/wordml/cex" xmlns:w16cid="http://schemas.microsoft.com/office/word/2016/wordml/cid" xmlns:w16="http://schemas.microsoft.com/office/word/2018/wordml" xmlns:w16sdtdh="http://schemas.microsoft.com/office/word/2020/wordml/sdtdatahash" xmlns:w16se="http://schemas.microsoft.com/office/word/2015/wordml/symex" xmlns:wpg="http://schemas.microsoft.com/office/word/2010/wordprocessingGroup" xmlns:wpi="http://schemas.microsoft.com/office/word/2010/wordprocessingInk" xmlns:wne="http://schemas.microsoft.com/office/word/2006/wordml" xmlns:wps="http://schemas.microsoft.com/office/word/2010/wordprocessingShape" mc:Ignorable="w14 w15 w16se w16cid w16 w16cex w16sdtdh wp14">
   <w:p>
     <w:pPr>
       <w:pStyle w:val="Footer"/>
@@ -3306,7 +3297,7 @@
 </file>
 
 <file path=word/footer2.xml><?xml version="1.0" encoding="utf-8"?>
-<w:ftr xmlns:wpc="http://schemas.microsoft.com/office/word/2010/wordprocessingCanvas" xmlns:cx="http://schemas.microsoft.com/office/drawing/2014/chartex" xmlns:cx1="http://schemas.microsoft.com/office/drawing/2015/9/8/chartex" xmlns:cx2="http://schemas.microsoft.com/office/drawing/2015/10/21/chartex" xmlns:cx3="http://schemas.microsoft.com/office/drawing/2016/5/9/chartex" xmlns:cx4="http://schemas.microsoft.com/office/drawing/2016/5/10/chartex" xmlns:cx5="http://schemas.microsoft.com/office/drawing/2016/5/11/chartex" xmlns:cx6="http://schemas.microsoft.com/office/drawing/2016/5/12/chartex" xmlns:cx7="http://schemas.microsoft.com/office/drawing/2016/5/13/chartex" xmlns:cx8="http://schemas.microsoft.com/office/drawing/2016/5/14/chartex" xmlns:mc="http://schemas.openxmlformats.org/markup-compatibility/2006" xmlns:aink="http://schemas.microsoft.com/office/drawing/2016/ink" xmlns:am3d="http://schemas.microsoft.com/office/drawing/2017/model3d" xmlns:o="urn:schemas-microsoft-com:office:office" xmlns:r="http://schemas.openxmlformats.org/officeDocument/2006/relationships" xmlns:m="http://schemas.openxmlformats.org/officeDocument/2006/math" xmlns:v="urn:schemas-microsoft-com:vml" xmlns:wp14="http://schemas.microsoft.com/office/word/2010/wordprocessingDrawing" xmlns:wp="http://schemas.openxmlformats.org/drawingml/2006/wordprocessingDrawing" xmlns:w10="urn:schemas-microsoft-com:office:word" xmlns:w="http://schemas.openxmlformats.org/wordprocessingml/2006/main" xmlns:w14="http://schemas.microsoft.com/office/word/2010/wordml" xmlns:w15="http://schemas.microsoft.com/office/word/2012/wordml" xmlns:w16cid="http://schemas.microsoft.com/office/word/2016/wordml/cid" xmlns:w16se="http://schemas.microsoft.com/office/word/2015/wordml/symex" xmlns:wpg="http://schemas.microsoft.com/office/word/2010/wordprocessingGroup" xmlns:wpi="http://schemas.microsoft.com/office/word/2010/wordprocessingInk" xmlns:wne="http://schemas.microsoft.com/office/word/2006/wordml" xmlns:wps="http://schemas.microsoft.com/office/word/2010/wordprocessingShape" mc:Ignorable="w14 w15 w16se w16cid wp14">
+<w:ftr xmlns:wpc="http://schemas.microsoft.com/office/word/2010/wordprocessingCanvas" xmlns:cx="http://schemas.microsoft.com/office/drawing/2014/chartex" xmlns:cx1="http://schemas.microsoft.com/office/drawing/2015/9/8/chartex" xmlns:cx2="http://schemas.microsoft.com/office/drawing/2015/10/21/chartex" xmlns:cx3="http://schemas.microsoft.com/office/drawing/2016/5/9/chartex" xmlns:cx4="http://schemas.microsoft.com/office/drawing/2016/5/10/chartex" xmlns:cx5="http://schemas.microsoft.com/office/drawing/2016/5/11/chartex" xmlns:cx6="http://schemas.microsoft.com/office/drawing/2016/5/12/chartex" xmlns:cx7="http://schemas.microsoft.com/office/drawing/2016/5/13/chartex" xmlns:cx8="http://schemas.microsoft.com/office/drawing/2016/5/14/chartex" xmlns:mc="http://schemas.openxmlformats.org/markup-compatibility/2006" xmlns:aink="http://schemas.microsoft.com/office/drawing/2016/ink" xmlns:am3d="http://schemas.microsoft.com/office/drawing/2017/model3d" xmlns:o="urn:schemas-microsoft-com:office:office" xmlns:oel="http://schemas.microsoft.com/office/2019/extlst" xmlns:r="http://schemas.openxmlformats.org/officeDocument/2006/relationships" xmlns:m="http://schemas.openxmlformats.org/officeDocument/2006/math" xmlns:v="urn:schemas-microsoft-com:vml" xmlns:wp14="http://schemas.microsoft.com/office/word/2010/wordprocessingDrawing" xmlns:wp="http://schemas.openxmlformats.org/drawingml/2006/wordprocessingDrawing" xmlns:w10="urn:schemas-microsoft-com:office:word" xmlns:w="http://schemas.openxmlformats.org/wordprocessingml/2006/main" xmlns:w14="http://schemas.microsoft.com/office/word/2010/wordml" xmlns:w15="http://schemas.microsoft.com/office/word/2012/wordml" xmlns:w16cex="http://schemas.microsoft.com/office/word/2018/wordml/cex" xmlns:w16cid="http://schemas.microsoft.com/office/word/2016/wordml/cid" xmlns:w16="http://schemas.microsoft.com/office/word/2018/wordml" xmlns:w16sdtdh="http://schemas.microsoft.com/office/word/2020/wordml/sdtdatahash" xmlns:w16se="http://schemas.microsoft.com/office/word/2015/wordml/symex" xmlns:wpg="http://schemas.microsoft.com/office/word/2010/wordprocessingGroup" xmlns:wpi="http://schemas.microsoft.com/office/word/2010/wordprocessingInk" xmlns:wne="http://schemas.microsoft.com/office/word/2006/wordml" xmlns:wps="http://schemas.microsoft.com/office/word/2010/wordprocessingShape" mc:Ignorable="w14 w15 w16se w16cid w16 w16cex w16sdtdh wp14">
   <w:p>
     <w:pPr>
       <w:pStyle w:val="Header"/>
@@ -3441,7 +3432,7 @@
 </file>
 
 <file path=word/footnotes.xml><?xml version="1.0" encoding="utf-8"?>
-<w:footnotes xmlns:wpc="http://schemas.microsoft.com/office/word/2010/wordprocessingCanvas" xmlns:cx="http://schemas.microsoft.com/office/drawing/2014/chartex" xmlns:cx1="http://schemas.microsoft.com/office/drawing/2015/9/8/chartex" xmlns:cx2="http://schemas.microsoft.com/office/drawing/2015/10/21/chartex" xmlns:cx3="http://schemas.microsoft.com/office/drawing/2016/5/9/chartex" xmlns:cx4="http://schemas.microsoft.com/office/drawing/2016/5/10/chartex" xmlns:cx5="http://schemas.microsoft.com/office/drawing/2016/5/11/chartex" xmlns:cx6="http://schemas.microsoft.com/office/drawing/2016/5/12/chartex" xmlns:cx7="http://schemas.microsoft.com/office/drawing/2016/5/13/chartex" xmlns:cx8="http://schemas.microsoft.com/office/drawing/2016/5/14/chartex" xmlns:mc="http://schemas.openxmlformats.org/markup-compatibility/2006" xmlns:aink="http://schemas.microsoft.com/office/drawing/2016/ink" xmlns:am3d="http://schemas.microsoft.com/office/drawing/2017/model3d" xmlns:o="urn:schemas-microsoft-com:office:office" xmlns:r="http://schemas.openxmlformats.org/officeDocument/2006/relationships" xmlns:m="http://schemas.openxmlformats.org/officeDocument/2006/math" xmlns:v="urn:schemas-microsoft-com:vml" xmlns:wp14="http://schemas.microsoft.com/office/word/2010/wordprocessingDrawing" xmlns:wp="http://schemas.openxmlformats.org/drawingml/2006/wordprocessingDrawing" xmlns:w10="urn:schemas-microsoft-com:office:word" xmlns:w="http://schemas.openxmlformats.org/wordprocessingml/2006/main" xmlns:w14="http://schemas.microsoft.com/office/word/2010/wordml" xmlns:w15="http://schemas.microsoft.com/office/word/2012/wordml" xmlns:w16cid="http://schemas.microsoft.com/office/word/2016/wordml/cid" xmlns:w16se="http://schemas.microsoft.com/office/word/2015/wordml/symex" xmlns:wpg="http://schemas.microsoft.com/office/word/2010/wordprocessingGroup" xmlns:wpi="http://schemas.microsoft.com/office/word/2010/wordprocessingInk" xmlns:wne="http://schemas.microsoft.com/office/word/2006/wordml" xmlns:wps="http://schemas.microsoft.com/office/word/2010/wordprocessingShape" mc:Ignorable="w14 w15 w16se w16cid wp14">
+<w:footnotes xmlns:wpc="http://schemas.microsoft.com/office/word/2010/wordprocessingCanvas" xmlns:cx="http://schemas.microsoft.com/office/drawing/2014/chartex" xmlns:cx1="http://schemas.microsoft.com/office/drawing/2015/9/8/chartex" xmlns:cx2="http://schemas.microsoft.com/office/drawing/2015/10/21/chartex" xmlns:cx3="http://schemas.microsoft.com/office/drawing/2016/5/9/chartex" xmlns:cx4="http://schemas.microsoft.com/office/drawing/2016/5/10/chartex" xmlns:cx5="http://schemas.microsoft.com/office/drawing/2016/5/11/chartex" xmlns:cx6="http://schemas.microsoft.com/office/drawing/2016/5/12/chartex" xmlns:cx7="http://schemas.microsoft.com/office/drawing/2016/5/13/chartex" xmlns:cx8="http://schemas.microsoft.com/office/drawing/2016/5/14/chartex" xmlns:mc="http://schemas.openxmlformats.org/markup-compatibility/2006" xmlns:aink="http://schemas.microsoft.com/office/drawing/2016/ink" xmlns:am3d="http://schemas.microsoft.com/office/drawing/2017/model3d" xmlns:o="urn:schemas-microsoft-com:office:office" xmlns:oel="http://schemas.microsoft.com/office/2019/extlst" xmlns:r="http://schemas.openxmlformats.org/officeDocument/2006/relationships" xmlns:m="http://schemas.openxmlformats.org/officeDocument/2006/math" xmlns:v="urn:schemas-microsoft-com:vml" xmlns:wp14="http://schemas.microsoft.com/office/word/2010/wordprocessingDrawing" xmlns:wp="http://schemas.openxmlformats.org/drawingml/2006/wordprocessingDrawing" xmlns:w10="urn:schemas-microsoft-com:office:word" xmlns:w="http://schemas.openxmlformats.org/wordprocessingml/2006/main" xmlns:w14="http://schemas.microsoft.com/office/word/2010/wordml" xmlns:w15="http://schemas.microsoft.com/office/word/2012/wordml" xmlns:w16cex="http://schemas.microsoft.com/office/word/2018/wordml/cex" xmlns:w16cid="http://schemas.microsoft.com/office/word/2016/wordml/cid" xmlns:w16="http://schemas.microsoft.com/office/word/2018/wordml" xmlns:w16sdtdh="http://schemas.microsoft.com/office/word/2020/wordml/sdtdatahash" xmlns:w16se="http://schemas.microsoft.com/office/word/2015/wordml/symex" xmlns:wpg="http://schemas.microsoft.com/office/word/2010/wordprocessingGroup" xmlns:wpi="http://schemas.microsoft.com/office/word/2010/wordprocessingInk" xmlns:wne="http://schemas.microsoft.com/office/word/2006/wordml" xmlns:wps="http://schemas.microsoft.com/office/word/2010/wordprocessingShape" mc:Ignorable="w14 w15 w16se w16cid w16 w16cex w16sdtdh wp14">
   <w:footnote w:type="separator" w:id="-1">
     <w:p>
       <w:r>
@@ -3460,7 +3451,7 @@
 </file>
 
 <file path=word/header1.xml><?xml version="1.0" encoding="utf-8"?>
-<w:hdr xmlns:wpc="http://schemas.microsoft.com/office/word/2010/wordprocessingCanvas" xmlns:cx="http://schemas.microsoft.com/office/drawing/2014/chartex" xmlns:cx1="http://schemas.microsoft.com/office/drawing/2015/9/8/chartex" xmlns:cx2="http://schemas.microsoft.com/office/drawing/2015/10/21/chartex" xmlns:cx3="http://schemas.microsoft.com/office/drawing/2016/5/9/chartex" xmlns:cx4="http://schemas.microsoft.com/office/drawing/2016/5/10/chartex" xmlns:cx5="http://schemas.microsoft.com/office/drawing/2016/5/11/chartex" xmlns:cx6="http://schemas.microsoft.com/office/drawing/2016/5/12/chartex" xmlns:cx7="http://schemas.microsoft.com/office/drawing/2016/5/13/chartex" xmlns:cx8="http://schemas.microsoft.com/office/drawing/2016/5/14/chartex" xmlns:mc="http://schemas.openxmlformats.org/markup-compatibility/2006" xmlns:aink="http://schemas.microsoft.com/office/drawing/2016/ink" xmlns:am3d="http://schemas.microsoft.com/office/drawing/2017/model3d" xmlns:o="urn:schemas-microsoft-com:office:office" xmlns:r="http://schemas.openxmlformats.org/officeDocument/2006/relationships" xmlns:m="http://schemas.openxmlformats.org/officeDocument/2006/math" xmlns:v="urn:schemas-microsoft-com:vml" xmlns:wp14="http://schemas.microsoft.com/office/word/2010/wordprocessingDrawing" xmlns:wp="http://schemas.openxmlformats.org/drawingml/2006/wordprocessingDrawing" xmlns:w10="urn:schemas-microsoft-com:office:word" xmlns:w="http://schemas.openxmlformats.org/wordprocessingml/2006/main" xmlns:w14="http://schemas.microsoft.com/office/word/2010/wordml" xmlns:w15="http://schemas.microsoft.com/office/word/2012/wordml" xmlns:w16cid="http://schemas.microsoft.com/office/word/2016/wordml/cid" xmlns:w16se="http://schemas.microsoft.com/office/word/2015/wordml/symex" xmlns:wpg="http://schemas.microsoft.com/office/word/2010/wordprocessingGroup" xmlns:wpi="http://schemas.microsoft.com/office/word/2010/wordprocessingInk" xmlns:wne="http://schemas.microsoft.com/office/word/2006/wordml" xmlns:wps="http://schemas.microsoft.com/office/word/2010/wordprocessingShape" mc:Ignorable="w14 w15 w16se w16cid wp14">
+<w:hdr xmlns:wpc="http://schemas.microsoft.com/office/word/2010/wordprocessingCanvas" xmlns:cx="http://schemas.microsoft.com/office/drawing/2014/chartex" xmlns:cx1="http://schemas.microsoft.com/office/drawing/2015/9/8/chartex" xmlns:cx2="http://schemas.microsoft.com/office/drawing/2015/10/21/chartex" xmlns:cx3="http://schemas.microsoft.com/office/drawing/2016/5/9/chartex" xmlns:cx4="http://schemas.microsoft.com/office/drawing/2016/5/10/chartex" xmlns:cx5="http://schemas.microsoft.com/office/drawing/2016/5/11/chartex" xmlns:cx6="http://schemas.microsoft.com/office/drawing/2016/5/12/chartex" xmlns:cx7="http://schemas.microsoft.com/office/drawing/2016/5/13/chartex" xmlns:cx8="http://schemas.microsoft.com/office/drawing/2016/5/14/chartex" xmlns:mc="http://schemas.openxmlformats.org/markup-compatibility/2006" xmlns:aink="http://schemas.microsoft.com/office/drawing/2016/ink" xmlns:am3d="http://schemas.microsoft.com/office/drawing/2017/model3d" xmlns:o="urn:schemas-microsoft-com:office:office" xmlns:oel="http://schemas.microsoft.com/office/2019/extlst" xmlns:r="http://schemas.openxmlformats.org/officeDocument/2006/relationships" xmlns:m="http://schemas.openxmlformats.org/officeDocument/2006/math" xmlns:v="urn:schemas-microsoft-com:vml" xmlns:wp14="http://schemas.microsoft.com/office/word/2010/wordprocessingDrawing" xmlns:wp="http://schemas.openxmlformats.org/drawingml/2006/wordprocessingDrawing" xmlns:w10="urn:schemas-microsoft-com:office:word" xmlns:w="http://schemas.openxmlformats.org/wordprocessingml/2006/main" xmlns:w14="http://schemas.microsoft.com/office/word/2010/wordml" xmlns:w15="http://schemas.microsoft.com/office/word/2012/wordml" xmlns:w16cex="http://schemas.microsoft.com/office/word/2018/wordml/cex" xmlns:w16cid="http://schemas.microsoft.com/office/word/2016/wordml/cid" xmlns:w16="http://schemas.microsoft.com/office/word/2018/wordml" xmlns:w16sdtdh="http://schemas.microsoft.com/office/word/2020/wordml/sdtdatahash" xmlns:w16se="http://schemas.microsoft.com/office/word/2015/wordml/symex" xmlns:wpg="http://schemas.microsoft.com/office/word/2010/wordprocessingGroup" xmlns:wpi="http://schemas.microsoft.com/office/word/2010/wordprocessingInk" xmlns:wne="http://schemas.microsoft.com/office/word/2006/wordml" xmlns:wps="http://schemas.microsoft.com/office/word/2010/wordprocessingShape" mc:Ignorable="w14 w15 w16se w16cid w16 w16cex w16sdtdh wp14">
   <w:p>
     <w:pPr>
       <w:pStyle w:val="Header"/>
@@ -3518,7 +3509,7 @@
 </file>
 
 <file path=word/numbering.xml><?xml version="1.0" encoding="utf-8"?>
-<w:numbering xmlns:wpc="http://schemas.microsoft.com/office/word/2010/wordprocessingCanvas" xmlns:cx="http://schemas.microsoft.com/office/drawing/2014/chartex" xmlns:cx1="http://schemas.microsoft.com/office/drawing/2015/9/8/chartex" xmlns:cx2="http://schemas.microsoft.com/office/drawing/2015/10/21/chartex" xmlns:cx3="http://schemas.microsoft.com/office/drawing/2016/5/9/chartex" xmlns:cx4="http://schemas.microsoft.com/office/drawing/2016/5/10/chartex" xmlns:cx5="http://schemas.microsoft.com/office/drawing/2016/5/11/chartex" xmlns:cx6="http://schemas.microsoft.com/office/drawing/2016/5/12/chartex" xmlns:cx7="http://schemas.microsoft.com/office/drawing/2016/5/13/chartex" xmlns:cx8="http://schemas.microsoft.com/office/drawing/2016/5/14/chartex" xmlns:mc="http://schemas.openxmlformats.org/markup-compatibility/2006" xmlns:aink="http://schemas.microsoft.com/office/drawing/2016/ink" xmlns:am3d="http://schemas.microsoft.com/office/drawing/2017/model3d" xmlns:o="urn:schemas-microsoft-com:office:office" xmlns:r="http://schemas.openxmlformats.org/officeDocument/2006/relationships" xmlns:m="http://schemas.openxmlformats.org/officeDocument/2006/math" xmlns:v="urn:schemas-microsoft-com:vml" xmlns:wp14="http://schemas.microsoft.com/office/word/2010/wordprocessingDrawing" xmlns:wp="http://schemas.openxmlformats.org/drawingml/2006/wordprocessingDrawing" xmlns:w10="urn:schemas-microsoft-com:office:word" xmlns:w="http://schemas.openxmlformats.org/wordprocessingml/2006/main" xmlns:w14="http://schemas.microsoft.com/office/word/2010/wordml" xmlns:w15="http://schemas.microsoft.com/office/word/2012/wordml" xmlns:w16cid="http://schemas.microsoft.com/office/word/2016/wordml/cid" xmlns:w16se="http://schemas.microsoft.com/office/word/2015/wordml/symex" xmlns:wpg="http://schemas.microsoft.com/office/word/2010/wordprocessingGroup" xmlns:wpi="http://schemas.microsoft.com/office/word/2010/wordprocessingInk" xmlns:wne="http://schemas.microsoft.com/office/word/2006/wordml" xmlns:wps="http://schemas.microsoft.com/office/word/2010/wordprocessingShape" mc:Ignorable="w14 w15 w16se w16cid wp14">
+<w:numbering xmlns:wpc="http://schemas.microsoft.com/office/word/2010/wordprocessingCanvas" xmlns:cx="http://schemas.microsoft.com/office/drawing/2014/chartex" xmlns:cx1="http://schemas.microsoft.com/office/drawing/2015/9/8/chartex" xmlns:cx2="http://schemas.microsoft.com/office/drawing/2015/10/21/chartex" xmlns:cx3="http://schemas.microsoft.com/office/drawing/2016/5/9/chartex" xmlns:cx4="http://schemas.microsoft.com/office/drawing/2016/5/10/chartex" xmlns:cx5="http://schemas.microsoft.com/office/drawing/2016/5/11/chartex" xmlns:cx6="http://schemas.microsoft.com/office/drawing/2016/5/12/chartex" xmlns:cx7="http://schemas.microsoft.com/office/drawing/2016/5/13/chartex" xmlns:cx8="http://schemas.microsoft.com/office/drawing/2016/5/14/chartex" xmlns:mc="http://schemas.openxmlformats.org/markup-compatibility/2006" xmlns:aink="http://schemas.microsoft.com/office/drawing/2016/ink" xmlns:am3d="http://schemas.microsoft.com/office/drawing/2017/model3d" xmlns:o="urn:schemas-microsoft-com:office:office" xmlns:oel="http://schemas.microsoft.com/office/2019/extlst" xmlns:r="http://schemas.openxmlformats.org/officeDocument/2006/relationships" xmlns:m="http://schemas.openxmlformats.org/officeDocument/2006/math" xmlns:v="urn:schemas-microsoft-com:vml" xmlns:wp14="http://schemas.microsoft.com/office/word/2010/wordprocessingDrawing" xmlns:wp="http://schemas.openxmlformats.org/drawingml/2006/wordprocessingDrawing" xmlns:w10="urn:schemas-microsoft-com:office:word" xmlns:w="http://schemas.openxmlformats.org/wordprocessingml/2006/main" xmlns:w14="http://schemas.microsoft.com/office/word/2010/wordml" xmlns:w15="http://schemas.microsoft.com/office/word/2012/wordml" xmlns:w16cex="http://schemas.microsoft.com/office/word/2018/wordml/cex" xmlns:w16cid="http://schemas.microsoft.com/office/word/2016/wordml/cid" xmlns:w16="http://schemas.microsoft.com/office/word/2018/wordml" xmlns:w16sdtdh="http://schemas.microsoft.com/office/word/2020/wordml/sdtdatahash" xmlns:w16se="http://schemas.microsoft.com/office/word/2015/wordml/symex" xmlns:wpg="http://schemas.microsoft.com/office/word/2010/wordprocessingGroup" xmlns:wpi="http://schemas.microsoft.com/office/word/2010/wordprocessingInk" xmlns:wne="http://schemas.microsoft.com/office/word/2006/wordml" xmlns:wps="http://schemas.microsoft.com/office/word/2010/wordprocessingShape" mc:Ignorable="w14 w15 w16se w16cid w16 w16cex w16sdtdh wp14">
   <w:abstractNum w:abstractNumId="0" w15:restartNumberingAfterBreak="0">
     <w:nsid w:val="33132CC6"/>
     <w:multiLevelType w:val="multilevel"/>
@@ -4030,26 +4021,26 @@
       </w:pPr>
     </w:lvl>
   </w:abstractNum>
-  <w:num w:numId="1">
+  <w:num w:numId="1" w16cid:durableId="709039475">
     <w:abstractNumId w:val="1"/>
   </w:num>
-  <w:num w:numId="2">
+  <w:num w:numId="2" w16cid:durableId="1312563875">
     <w:abstractNumId w:val="4"/>
   </w:num>
-  <w:num w:numId="3">
+  <w:num w:numId="3" w16cid:durableId="2086562500">
     <w:abstractNumId w:val="0"/>
   </w:num>
-  <w:num w:numId="4">
+  <w:num w:numId="4" w16cid:durableId="1959990920">
     <w:abstractNumId w:val="3"/>
   </w:num>
-  <w:num w:numId="5">
+  <w:num w:numId="5" w16cid:durableId="1165514914">
     <w:abstractNumId w:val="2"/>
   </w:num>
 </w:numbering>
 </file>
 
 <file path=word/styles.xml><?xml version="1.0" encoding="utf-8"?>
-<w:styles xmlns:mc="http://schemas.openxmlformats.org/markup-compatibility/2006" xmlns:r="http://schemas.openxmlformats.org/officeDocument/2006/relationships" xmlns:w="http://schemas.openxmlformats.org/wordprocessingml/2006/main" xmlns:w14="http://schemas.microsoft.com/office/word/2010/wordml" xmlns:w15="http://schemas.microsoft.com/office/word/2012/wordml" xmlns:w16cid="http://schemas.microsoft.com/office/word/2016/wordml/cid" xmlns:w16se="http://schemas.microsoft.com/office/word/2015/wordml/symex" mc:Ignorable="w14 w15 w16se w16cid">
+<w:styles xmlns:mc="http://schemas.openxmlformats.org/markup-compatibility/2006" xmlns:r="http://schemas.openxmlformats.org/officeDocument/2006/relationships" xmlns:w="http://schemas.openxmlformats.org/wordprocessingml/2006/main" xmlns:w14="http://schemas.microsoft.com/office/word/2010/wordml" xmlns:w15="http://schemas.microsoft.com/office/word/2012/wordml" xmlns:w16cex="http://schemas.microsoft.com/office/word/2018/wordml/cex" xmlns:w16cid="http://schemas.microsoft.com/office/word/2016/wordml/cid" xmlns:w16="http://schemas.microsoft.com/office/word/2018/wordml" xmlns:w16sdtdh="http://schemas.microsoft.com/office/word/2020/wordml/sdtdatahash" xmlns:w16se="http://schemas.microsoft.com/office/word/2015/wordml/symex" mc:Ignorable="w14 w15 w16se w16cid w16 w16cex w16sdtdh">
   <w:docDefaults>
     <w:rPrDefault>
       <w:rPr>
@@ -4061,7 +4052,7 @@
     </w:rPrDefault>
     <w:pPrDefault/>
   </w:docDefaults>
-  <w:latentStyles w:defLockedState="0" w:defUIPriority="99" w:defSemiHidden="0" w:defUnhideWhenUsed="0" w:defQFormat="0" w:count="375">
+  <w:latentStyles w:defLockedState="0" w:defUIPriority="99" w:defSemiHidden="0" w:defUnhideWhenUsed="0" w:defQFormat="0" w:count="376">
     <w:lsdException w:name="Normal" w:uiPriority="0" w:qFormat="1"/>
     <w:lsdException w:name="heading 1" w:uiPriority="9" w:qFormat="1"/>
     <w:lsdException w:name="heading 2" w:semiHidden="1" w:uiPriority="9" w:unhideWhenUsed="1" w:qFormat="1"/>
@@ -4437,6 +4428,7 @@
     <w:lsdException w:name="Smart Hyperlink" w:semiHidden="1" w:unhideWhenUsed="1"/>
     <w:lsdException w:name="Hashtag" w:semiHidden="1" w:unhideWhenUsed="1"/>
     <w:lsdException w:name="Unresolved Mention" w:semiHidden="1" w:unhideWhenUsed="1"/>
+    <w:lsdException w:name="Smart Link" w:semiHidden="1" w:unhideWhenUsed="1"/>
   </w:latentStyles>
   <w:style w:type="paragraph" w:default="1" w:styleId="Normal">
     <w:name w:val="Normal"/>

</xml_diff>

<commit_message>
fix problem with ordinal number
</commit_message>
<xml_diff>
--- a/docassemble/MOHUDEvictionProject/data/templates/answer_defenses.docx
+++ b/docassemble/MOHUDEvictionProject/data/templates/answer_defenses.docx
@@ -413,10 +413,7 @@
         <w:t>{{ tenant_doc_name }}</w:t>
       </w:r>
       <w:r>
-        <w:t>’s</w:t>
-      </w:r>
-      <w:r>
-        <w:t xml:space="preserve"> </w:t>
+        <w:t xml:space="preserve">’s </w:t>
       </w:r>
       <w:r>
         <w:t xml:space="preserve">lease has not ended because the landlord did not give </w:t>
@@ -440,10 +437,7 @@
         <w:t>{{ tenant_doc_name }}</w:t>
       </w:r>
       <w:r>
-        <w:t>’s</w:t>
-      </w:r>
-      <w:r>
-        <w:t xml:space="preserve"> </w:t>
+        <w:t xml:space="preserve">’s </w:t>
       </w:r>
       <w:r>
         <w:t xml:space="preserve">lease says that </w:t>
@@ -725,7 +719,13 @@
         <w:t xml:space="preserve"> </w:t>
       </w:r>
       <w:r>
-        <w:t>violated the terms of my lease or that the claimed violation is a material breach</w:t>
+        <w:t xml:space="preserve">violated the terms of </w:t>
+      </w:r>
+      <w:r>
+        <w:t>the</w:t>
+      </w:r>
+      <w:r>
+        <w:t xml:space="preserve"> lease or that the claimed violation is a material breach</w:t>
       </w:r>
     </w:p>
     <w:p>
@@ -1177,10 +1177,7 @@
         <w:t>{{ tenant_doc_name }}</w:t>
       </w:r>
       <w:r>
-        <w:t>’s</w:t>
-      </w:r>
-      <w:r>
-        <w:t xml:space="preserve"> </w:t>
+        <w:t xml:space="preserve">’s </w:t>
       </w:r>
       <w:r>
         <w:t>housing.</w:t>

</xml_diff>

<commit_message>
add updates for answer_defenses, include_signature, include_caption
</commit_message>
<xml_diff>
--- a/docassemble/MOHUDEvictionProject/data/templates/answer_defenses.docx
+++ b/docassemble/MOHUDEvictionProject/data/templates/answer_defenses.docx
@@ -207,10 +207,7 @@
         <w:t xml:space="preserve"> tenancy</w:t>
       </w:r>
       <w:r>
-        <w:t xml:space="preserve"> in accordance with </w:t>
-      </w:r>
-      <w:r>
-        <w:t>RSMo</w:t>
+        <w:t xml:space="preserve"> in accordance with RSMo</w:t>
       </w:r>
       <w:r>
         <w:t xml:space="preserve"> § </w:t>
@@ -266,6 +263,7 @@
         <w:pStyle w:val="ListParagraph"/>
       </w:pPr>
       <w:r>
+        <w:lastRenderedPageBreak/>
         <w:t>{%p if defense_ud_no_rental_period_notice %}</w:t>
       </w:r>
     </w:p>
@@ -274,7 +272,13 @@
         <w:pStyle w:val="ListParagraph"/>
       </w:pPr>
       <w:r>
-        <w:t xml:space="preserve">{{landlord_doc_name }} did not give </w:t>
+        <w:t>{{</w:t>
+      </w:r>
+      <w:r>
+        <w:t xml:space="preserve"> </w:t>
+      </w:r>
+      <w:r>
+        <w:t xml:space="preserve">landlord_doc_name }} did not give </w:t>
       </w:r>
       <w:r>
         <w:t>{{ tenant_doc_name }}</w:t>
@@ -291,7 +295,6 @@
         <w:pStyle w:val="ListParagraph"/>
       </w:pPr>
       <w:r>
-        <w:lastRenderedPageBreak/>
         <w:t>{{ tenant_doc_name }}</w:t>
       </w:r>
       <w:r>
@@ -499,14 +502,19 @@
     <w:p>
       <w:pPr>
         <w:pStyle w:val="ListParagraph"/>
-      </w:pPr>
-      <w:r>
+        <w:ind w:left="360" w:hanging="360"/>
+        <w:mirrorIndents/>
+      </w:pPr>
+      <w:r>
+        <w:lastRenderedPageBreak/>
         <w:t>{%p if defense_termination_notice_required_by_law %}</w:t>
       </w:r>
     </w:p>
     <w:p>
       <w:pPr>
         <w:pStyle w:val="ListParagraph"/>
+        <w:adjustRightInd w:val="0"/>
+        <w:ind w:left="360" w:hanging="360"/>
       </w:pPr>
       <w:r>
         <w:t>{{ tenant_doc_name }}</w:t>
@@ -554,7 +562,6 @@
         </w:numPr>
       </w:pPr>
       <w:r>
-        <w:lastRenderedPageBreak/>
         <w:t>{{ tenant_doc_name }}</w:t>
       </w:r>
       <w:r>
@@ -672,6 +679,7 @@
     <w:p>
       <w:pPr>
         <w:pStyle w:val="ListParagraph"/>
+        <w:ind w:left="360" w:hanging="360"/>
       </w:pPr>
       <w:r>
         <w:t>{%p endif %}</w:t>
@@ -682,6 +690,7 @@
         <w:pStyle w:val="ListParagraph"/>
       </w:pPr>
       <w:r>
+        <w:lastRenderedPageBreak/>
         <w:t>{%p endif %}</w:t>
       </w:r>
       <w:r>
@@ -775,7 +784,6 @@
         </w:numPr>
       </w:pPr>
       <w:r>
-        <w:lastRenderedPageBreak/>
         <w:t>{{ tenant_doc_name }}</w:t>
       </w:r>
       <w:r>
@@ -951,6 +959,7 @@
         <w:pStyle w:val="ListParagraph"/>
       </w:pPr>
       <w:r>
+        <w:lastRenderedPageBreak/>
         <w:t xml:space="preserve">{{ </w:t>
       </w:r>
       <w:r>
@@ -1044,14 +1053,154 @@
         <w:t xml:space="preserve">{{ landlord_doc_name | capitalize }} failed to reasonably accommodate </w:t>
       </w:r>
       <w:r>
+        <w:t>{{ tenant_doc_name }}’s</w:t>
+      </w:r>
+      <w:r>
+        <w:t xml:space="preserve"> disability</w:t>
+      </w:r>
+    </w:p>
+    <w:p>
+      <w:pPr>
+        <w:pStyle w:val="ListParagraph"/>
+      </w:pPr>
+      <w:r>
+        <w:t xml:space="preserve">{{ tenant_doc_name }} </w:t>
+      </w:r>
+      <w:r>
+        <w:t>live in a multi-family apartment building subject to the provisions of the Missouri Human Rights Act, Federal Fair Housing Act, Americans with Disability Act and Section 504 of the Rehabilitation Act.</w:t>
+      </w:r>
+    </w:p>
+    <w:p>
+      <w:pPr>
+        <w:pStyle w:val="ListParagraph"/>
+      </w:pPr>
+      <w:r>
+        <w:t xml:space="preserve">{{ tenant_doc_name }} </w:t>
+      </w:r>
+      <w:r>
+        <w:t>has</w:t>
+      </w:r>
+      <w:r>
+        <w:t xml:space="preserve"> a disability.</w:t>
+      </w:r>
+    </w:p>
+    <w:p>
+      <w:pPr>
+        <w:pStyle w:val="ListParagraph"/>
+      </w:pPr>
+      <w:r>
+        <w:t xml:space="preserve">{%p if </w:t>
+      </w:r>
+      <w:r>
+        <w:t>tenant_disability</w:t>
+      </w:r>
+      <w:r>
+        <w:t xml:space="preserve"> %}</w:t>
+      </w:r>
+    </w:p>
+    <w:p>
+      <w:pPr>
+        <w:pStyle w:val="ListParagraph"/>
+      </w:pPr>
+      <w:r>
         <w:t>{{ tenant_doc_name }}</w:t>
       </w:r>
       <w:r>
         <w:t>’s</w:t>
       </w:r>
       <w:r>
+        <w:t xml:space="preserve"> disability is: {{ fix_punctuation(tenant_disability) }}</w:t>
+      </w:r>
+    </w:p>
+    <w:p>
+      <w:pPr>
+        <w:pStyle w:val="ListParagraph"/>
+      </w:pPr>
+      <w:r>
+        <w:t>{%p endif %}</w:t>
+      </w:r>
+    </w:p>
+    <w:p>
+      <w:pPr>
+        <w:pStyle w:val="ListParagraph"/>
+      </w:pPr>
+      <w:r>
+        <w:t>{{ tenant_doc_name }}</w:t>
+      </w:r>
+      <w:r>
+        <w:t xml:space="preserve"> requested a reasonable accommodation of </w:t>
+      </w:r>
+      <w:r>
+        <w:t>{{ landlord_doc_name }}</w:t>
+      </w:r>
+      <w:r>
+        <w:t xml:space="preserve"> that is related to the basis of </w:t>
+      </w:r>
+      <w:r>
+        <w:t>{{ tenant_doc_name }}</w:t>
+      </w:r>
+      <w:r>
+        <w:t>’s</w:t>
+      </w:r>
+      <w:r>
         <w:t xml:space="preserve"> disability</w:t>
       </w:r>
+      <w:r>
+        <w:t>.</w:t>
+      </w:r>
+      <w:r>
+        <w:t xml:space="preserve"> If </w:t>
+      </w:r>
+      <w:r>
+        <w:t xml:space="preserve">{{ </w:t>
+      </w:r>
+      <w:r>
+        <w:t>landlord</w:t>
+      </w:r>
+      <w:r>
+        <w:t>_doc_name }}</w:t>
+      </w:r>
+      <w:r>
+        <w:t xml:space="preserve"> grants </w:t>
+      </w:r>
+      <w:r>
+        <w:t>{{ tenant_doc_name }}</w:t>
+      </w:r>
+      <w:r>
+        <w:t>’s</w:t>
+      </w:r>
+      <w:r>
+        <w:t xml:space="preserve"> request, it would allow </w:t>
+      </w:r>
+      <w:r>
+        <w:t>{{ tenant_doc_name }}</w:t>
+      </w:r>
+      <w:r>
+        <w:t xml:space="preserve"> to stay in </w:t>
+      </w:r>
+      <w:r>
+        <w:t>{{ tenant_doc_name }}</w:t>
+      </w:r>
+      <w:r>
+        <w:t xml:space="preserve">’s </w:t>
+      </w:r>
+      <w:r>
+        <w:t>housing.</w:t>
+      </w:r>
+    </w:p>
+    <w:p>
+      <w:pPr>
+        <w:pStyle w:val="ListParagraph"/>
+      </w:pPr>
+      <w:r>
+        <w:t xml:space="preserve">{%p if </w:t>
+      </w:r>
+      <w:r>
+        <w:t>tenant_accommodation_description</w:t>
+      </w:r>
+      <w:r>
+        <w:t xml:space="preserve"> %}</w:t>
+      </w:r>
     </w:p>
     <w:p>
       <w:pPr>
@@ -1059,10 +1208,246 @@
       </w:pPr>
       <w:r>
         <w:lastRenderedPageBreak/>
+        <w:t>{{ tenant_doc_name }}</w:t>
+      </w:r>
+      <w:r>
+        <w:t>’s</w:t>
+      </w:r>
+      <w:r>
+        <w:t xml:space="preserve"> request</w:t>
+      </w:r>
+      <w:r>
+        <w:t xml:space="preserve"> would help </w:t>
+      </w:r>
+      <w:r>
+        <w:t>{{ tenant_doc_name }}</w:t>
+      </w:r>
+      <w:r>
+        <w:t xml:space="preserve"> </w:t>
+      </w:r>
+      <w:r>
+        <w:t xml:space="preserve">stay in </w:t>
+      </w:r>
+      <w:r>
+        <w:t>{{ tenant_doc_name }}</w:t>
+      </w:r>
+      <w:r>
+        <w:t>’s</w:t>
+      </w:r>
+      <w:r>
+        <w:t xml:space="preserve"> housing because: {{ fix_punctuation(</w:t>
+      </w:r>
+      <w:r>
+        <w:t>tenant_accommodation_description</w:t>
+      </w:r>
+      <w:r>
+        <w:t>) }}</w:t>
+      </w:r>
+    </w:p>
+    <w:p>
+      <w:pPr>
+        <w:pStyle w:val="ListParagraph"/>
+      </w:pPr>
+      <w:r>
+        <w:t>{%p endif %}</w:t>
+      </w:r>
+    </w:p>
+    <w:p>
+      <w:pPr>
+        <w:pStyle w:val="ListParagraph"/>
+      </w:pPr>
+      <w:r>
+        <w:t xml:space="preserve">{{ </w:t>
+      </w:r>
+      <w:r>
+        <w:t>landlord</w:t>
+      </w:r>
+      <w:r>
+        <w:t>_doc_name }}</w:t>
+      </w:r>
+      <w:r>
+        <w:t xml:space="preserve"> failed to accommodate </w:t>
+      </w:r>
+      <w:r>
+        <w:t>{{ tenant_doc_name }}</w:t>
+      </w:r>
+      <w:r>
+        <w:t>’s</w:t>
+      </w:r>
+      <w:r>
+        <w:t xml:space="preserve"> disability</w:t>
+      </w:r>
+      <w:r>
+        <w:t xml:space="preserve"> or to do what is necessary for </w:t>
+      </w:r>
+      <w:r>
         <w:t xml:space="preserve">{{ tenant_doc_name }} </w:t>
       </w:r>
       <w:r>
-        <w:t>live in a multi-family apartment building subject to the provisions of the Missouri Human Rights Act, Federal Fair Housing Act, Americans with Disability Act and Section 504 of the Rehabilitation Act.</w:t>
+        <w:t>to have a fair housing opportunity</w:t>
+      </w:r>
+      <w:r>
+        <w:t>.</w:t>
+      </w:r>
+    </w:p>
+    <w:p>
+      <w:pPr>
+        <w:pStyle w:val="ListParagraph"/>
+      </w:pPr>
+      <w:r>
+        <w:t>{{</w:t>
+      </w:r>
+      <w:r>
+        <w:t xml:space="preserve"> landlord</w:t>
+      </w:r>
+      <w:r>
+        <w:t>_doc_name }}</w:t>
+      </w:r>
+      <w:r>
+        <w:t xml:space="preserve">'s failure to accommodate </w:t>
+      </w:r>
+      <w:r>
+        <w:t>{{ tenant_doc_name }}</w:t>
+      </w:r>
+      <w:r>
+        <w:t>’s</w:t>
+      </w:r>
+      <w:r>
+        <w:t xml:space="preserve"> disability is a violation of state and federal law.</w:t>
+      </w:r>
+    </w:p>
+    <w:p>
+      <w:pPr>
+        <w:pStyle w:val="ListParagraph"/>
+      </w:pPr>
+      <w:r>
+        <w:t xml:space="preserve">{%p elif tenant_disability and </w:t>
+      </w:r>
+      <w:r>
+        <w:t>tenant_needs_accommodation</w:t>
+      </w:r>
+      <w:r>
+        <w:t xml:space="preserve"> and (not </w:t>
+      </w:r>
+      <w:r>
+        <w:t>tenant_asked_for_accommodation</w:t>
+      </w:r>
+      <w:r>
+        <w:t xml:space="preserve">) and </w:t>
+      </w:r>
+      <w:r>
+        <w:t>tenant_wants_accommodation_in_answer</w:t>
+      </w:r>
+      <w:r>
+        <w:t xml:space="preserve"> %}</w:t>
+      </w:r>
+    </w:p>
+    <w:p>
+      <w:pPr>
+        <w:pStyle w:val="ListParagraph"/>
+      </w:pPr>
+      <w:r>
+        <w:t xml:space="preserve">This answer is </w:t>
+      </w:r>
+      <w:r>
+        <w:t>{{ tenant_doc_name }}</w:t>
+      </w:r>
+      <w:r>
+        <w:t>’s</w:t>
+      </w:r>
+      <w:r>
+        <w:t xml:space="preserve"> request for a reasonable accommodation.</w:t>
+      </w:r>
+    </w:p>
+    <w:p>
+      <w:pPr>
+        <w:pStyle w:val="ListParagraph"/>
+      </w:pPr>
+      <w:r>
+        <w:t xml:space="preserve">{%p if </w:t>
+      </w:r>
+      <w:r>
+        <w:t>tenant_accommodation_description</w:t>
+      </w:r>
+      <w:r>
+        <w:t xml:space="preserve"> %}</w:t>
+      </w:r>
+    </w:p>
+    <w:p>
+      <w:pPr>
+        <w:pStyle w:val="ListParagraph"/>
+      </w:pPr>
+      <w:r>
+        <w:t>{{ tenant_doc_name }}</w:t>
+      </w:r>
+      <w:r>
+        <w:t>’s</w:t>
+      </w:r>
+      <w:r>
+        <w:t xml:space="preserve"> request would help </w:t>
+      </w:r>
+      <w:r>
+        <w:t>{{ tenant_doc_name }}</w:t>
+      </w:r>
+      <w:r>
+        <w:t xml:space="preserve"> stay in </w:t>
+      </w:r>
+      <w:r>
+        <w:t>{{ tenant_doc_name }}</w:t>
+      </w:r>
+      <w:r>
+        <w:t>’s</w:t>
+      </w:r>
+      <w:r>
+        <w:t xml:space="preserve"> housing because: {{ fix_punctuation(</w:t>
+      </w:r>
+      <w:r>
+        <w:t>tenant_accommodation_description</w:t>
+      </w:r>
+      <w:r>
+        <w:t>) }}</w:t>
+      </w:r>
+    </w:p>
+    <w:p>
+      <w:pPr>
+        <w:pStyle w:val="ListParagraph"/>
+      </w:pPr>
+      <w:r>
+        <w:t>{%p endif %} {# detailed request #}</w:t>
+      </w:r>
+    </w:p>
+    <w:p>
+      <w:pPr>
+        <w:pStyle w:val="ListParagraph"/>
+      </w:pPr>
+      <w:r>
+        <w:t>{%p endif %}</w:t>
+      </w:r>
+      <w:r>
+        <w:t xml:space="preserve"> {# RA defense #}</w:t>
+      </w:r>
+    </w:p>
+    <w:p>
+      <w:pPr>
+        <w:pStyle w:val="ListParagraph"/>
+      </w:pPr>
+      <w:r>
+        <w:t>{%p if defense_vawa %}</w:t>
+      </w:r>
+    </w:p>
+    <w:p>
+      <w:pPr>
+        <w:pStyle w:val="Answersubsection"/>
+      </w:pPr>
+      <w:r>
+        <w:lastRenderedPageBreak/>
+        <w:t>{{ tenant_doc_name }} has</w:t>
+      </w:r>
+      <w:r>
+        <w:t xml:space="preserve"> a defense </w:t>
+      </w:r>
+      <w:r>
+        <w:t>under the provisions of the Violence Against Women Act, 34 U.S.C. § 12491, et seq.</w:t>
       </w:r>
     </w:p>
     <w:p>
@@ -1073,10 +1458,56 @@
         <w:t xml:space="preserve">{{ tenant_doc_name }} </w:t>
       </w:r>
       <w:r>
-        <w:t>has</w:t>
-      </w:r>
-      <w:r>
-        <w:t xml:space="preserve"> a disability.</w:t>
+        <w:t xml:space="preserve">live in federally subsidized housing that is covered by the Violence Against Women Act. The kind of housing </w:t>
+      </w:r>
+      <w:r>
+        <w:t xml:space="preserve">{{ tenant_doc_name }} </w:t>
+      </w:r>
+      <w:r>
+        <w:t>have is: {{</w:t>
+      </w:r>
+      <w:r>
+        <w:t>subsidized_housing_text</w:t>
+      </w:r>
+      <w:r>
+        <w:t>[</w:t>
+      </w:r>
+      <w:r>
+        <w:t>subsidized_housing_type</w:t>
+      </w:r>
+      <w:r>
+        <w:t>] }}.</w:t>
+      </w:r>
+    </w:p>
+    <w:p>
+      <w:pPr>
+        <w:pStyle w:val="ListParagraph"/>
+      </w:pPr>
+      <w:r>
+        <w:t xml:space="preserve">{{ tenant_doc_name }} </w:t>
+      </w:r>
+      <w:r>
+        <w:t>am a survivor of domestic violence.</w:t>
+      </w:r>
+    </w:p>
+    <w:p>
+      <w:pPr>
+        <w:pStyle w:val="ListParagraph"/>
+      </w:pPr>
+      <w:r>
+        <w:t xml:space="preserve">{{ tenant_doc_name }} </w:t>
+      </w:r>
+      <w:r>
+        <w:t>is</w:t>
+      </w:r>
+      <w:r>
+        <w:t xml:space="preserve"> being evicted because of the circumstances of the domestic violence or the abuse committed against </w:t>
+      </w:r>
+      <w:r>
+        <w:t>{{ tenant_doc_name }}</w:t>
+      </w:r>
+      <w:r>
+        <w:t>.</w:t>
       </w:r>
     </w:p>
     <w:p>
@@ -1087,7 +1518,7 @@
         <w:t xml:space="preserve">{%p if </w:t>
       </w:r>
       <w:r>
-        <w:t>tenant_disability</w:t>
+        <w:t>tenant_dv_explanation</w:t>
       </w:r>
       <w:r>
         <w:t xml:space="preserve"> %}</w:t>
@@ -1098,13 +1529,13 @@
         <w:pStyle w:val="ListParagraph"/>
       </w:pPr>
       <w:r>
-        <w:t>{{ tenant_doc_name }}</w:t>
-      </w:r>
-      <w:r>
-        <w:t>’s</w:t>
-      </w:r>
-      <w:r>
-        <w:t xml:space="preserve"> disability is: {{ fix_punctuation(tenant_disability) }}</w:t>
+        <w:t>Specifically: {{ fix_punctuation(</w:t>
+      </w:r>
+      <w:r>
+        <w:t>tenant_dv_explanation</w:t>
+      </w:r>
+      <w:r>
+        <w:t xml:space="preserve">) | capitalize }} </w:t>
       </w:r>
     </w:p>
     <w:p>
@@ -1120,67 +1551,7 @@
         <w:pStyle w:val="ListParagraph"/>
       </w:pPr>
       <w:r>
-        <w:t>{{ tenant_doc_name }}</w:t>
-      </w:r>
-      <w:r>
-        <w:t xml:space="preserve"> requested a reasonable accommodation of </w:t>
-      </w:r>
-      <w:r>
-        <w:t>{{ landlord_doc_name }}</w:t>
-      </w:r>
-      <w:r>
-        <w:t xml:space="preserve"> that is related to the basis of </w:t>
-      </w:r>
-      <w:r>
-        <w:t>{{ tenant_doc_name }}</w:t>
-      </w:r>
-      <w:r>
-        <w:t>’s</w:t>
-      </w:r>
-      <w:r>
-        <w:t xml:space="preserve"> disability</w:t>
-      </w:r>
-      <w:r>
-        <w:t>.</w:t>
-      </w:r>
-      <w:r>
-        <w:t xml:space="preserve"> If </w:t>
-      </w:r>
-      <w:r>
-        <w:t xml:space="preserve">{{ </w:t>
-      </w:r>
-      <w:r>
-        <w:t>landlord</w:t>
-      </w:r>
-      <w:r>
-        <w:t>_doc_name }}</w:t>
-      </w:r>
-      <w:r>
-        <w:t xml:space="preserve"> grants </w:t>
-      </w:r>
-      <w:r>
-        <w:t>{{ tenant_doc_name }}</w:t>
-      </w:r>
-      <w:r>
-        <w:t>’s</w:t>
-      </w:r>
-      <w:r>
-        <w:t xml:space="preserve"> request, it would allow </w:t>
-      </w:r>
-      <w:r>
-        <w:t>{{ tenant_doc_name }}</w:t>
-      </w:r>
-      <w:r>
-        <w:t xml:space="preserve"> to stay in </w:t>
-      </w:r>
-      <w:r>
-        <w:t>{{ tenant_doc_name }}</w:t>
-      </w:r>
-      <w:r>
-        <w:t xml:space="preserve">’s </w:t>
-      </w:r>
-      <w:r>
-        <w:t>housing.</w:t>
+        <w:t>{%p endif %}</w:t>
       </w:r>
     </w:p>
     <w:p>
@@ -1191,7 +1562,13 @@
         <w:t xml:space="preserve">{%p if </w:t>
       </w:r>
       <w:r>
-        <w:t>tenant_accommodation_description</w:t>
+        <w:t>eviction_reason["nonpayment of rent"]</w:t>
+      </w:r>
+      <w:r>
+        <w:t xml:space="preserve"> and </w:t>
+      </w:r>
+      <w:r>
+        <w:t>defense_rent_pleading_requirement</w:t>
       </w:r>
       <w:r>
         <w:t xml:space="preserve"> %}</w:t>
@@ -1199,400 +1576,10 @@
     </w:p>
     <w:p>
       <w:pPr>
-        <w:pStyle w:val="ListParagraph"/>
-      </w:pPr>
-      <w:r>
-        <w:t>{{ tenant_doc_name }}</w:t>
-      </w:r>
-      <w:r>
-        <w:t>’s</w:t>
-      </w:r>
-      <w:r>
-        <w:t xml:space="preserve"> request</w:t>
-      </w:r>
-      <w:r>
-        <w:t xml:space="preserve"> would help </w:t>
-      </w:r>
-      <w:r>
-        <w:t>{{ tenant_doc_name }}</w:t>
-      </w:r>
-      <w:r>
-        <w:t xml:space="preserve"> </w:t>
-      </w:r>
-      <w:r>
-        <w:t xml:space="preserve">stay in </w:t>
-      </w:r>
-      <w:r>
-        <w:t>{{ tenant_doc_name }}</w:t>
-      </w:r>
-      <w:r>
-        <w:t>’s</w:t>
-      </w:r>
-      <w:r>
-        <w:t xml:space="preserve"> housing because: {{ fix_punctuation(</w:t>
-      </w:r>
-      <w:r>
-        <w:t>tenant_accommodation_description</w:t>
-      </w:r>
-      <w:r>
-        <w:t>) }}</w:t>
-      </w:r>
-    </w:p>
-    <w:p>
-      <w:pPr>
-        <w:pStyle w:val="ListParagraph"/>
-      </w:pPr>
-      <w:r>
-        <w:t>{%p endif %}</w:t>
-      </w:r>
-    </w:p>
-    <w:p>
-      <w:pPr>
-        <w:pStyle w:val="ListParagraph"/>
-      </w:pPr>
-      <w:r>
-        <w:t xml:space="preserve">{{ </w:t>
-      </w:r>
-      <w:r>
-        <w:t>landlord</w:t>
-      </w:r>
-      <w:r>
-        <w:t>_doc_name }}</w:t>
-      </w:r>
-      <w:r>
-        <w:t xml:space="preserve"> failed to accommodate </w:t>
-      </w:r>
-      <w:r>
-        <w:t>{{ tenant_doc_name }}</w:t>
-      </w:r>
-      <w:r>
-        <w:t>’s</w:t>
-      </w:r>
-      <w:r>
-        <w:t xml:space="preserve"> disability</w:t>
-      </w:r>
-      <w:r>
-        <w:t xml:space="preserve"> or to do what is necessary for </w:t>
-      </w:r>
-      <w:r>
-        <w:t xml:space="preserve">{{ tenant_doc_name }} </w:t>
-      </w:r>
-      <w:r>
-        <w:t>to have a fair housing opportunity</w:t>
-      </w:r>
-      <w:r>
-        <w:t>.</w:t>
-      </w:r>
-    </w:p>
-    <w:p>
-      <w:pPr>
-        <w:pStyle w:val="ListParagraph"/>
-      </w:pPr>
-      <w:r>
-        <w:t>{{</w:t>
-      </w:r>
-      <w:r>
-        <w:t xml:space="preserve"> landlord</w:t>
-      </w:r>
-      <w:r>
-        <w:t>_doc_name }}</w:t>
-      </w:r>
-      <w:r>
-        <w:t xml:space="preserve">'s failure to accommodate </w:t>
-      </w:r>
-      <w:r>
-        <w:t>{{ tenant_doc_name }}</w:t>
-      </w:r>
-      <w:r>
-        <w:t>’s</w:t>
-      </w:r>
-      <w:r>
-        <w:t xml:space="preserve"> disability is a violation of state and federal law.</w:t>
-      </w:r>
-    </w:p>
-    <w:p>
-      <w:pPr>
-        <w:pStyle w:val="ListParagraph"/>
-      </w:pPr>
-      <w:r>
-        <w:t xml:space="preserve">{%p elif tenant_disability and </w:t>
-      </w:r>
-      <w:r>
-        <w:t>tenant_needs_accommodation</w:t>
-      </w:r>
-      <w:r>
-        <w:t xml:space="preserve"> and (not </w:t>
-      </w:r>
-      <w:r>
-        <w:t>tenant_asked_for_accommodation</w:t>
-      </w:r>
-      <w:r>
-        <w:t xml:space="preserve">) and </w:t>
-      </w:r>
-      <w:r>
-        <w:t>tenant_wants_accommodation_in_answer</w:t>
-      </w:r>
-      <w:r>
-        <w:t xml:space="preserve"> %}</w:t>
-      </w:r>
-    </w:p>
-    <w:p>
-      <w:pPr>
-        <w:pStyle w:val="ListParagraph"/>
-      </w:pPr>
-      <w:r>
-        <w:lastRenderedPageBreak/>
-        <w:t xml:space="preserve">This answer is </w:t>
-      </w:r>
-      <w:r>
-        <w:t>{{ tenant_doc_name }}</w:t>
-      </w:r>
-      <w:r>
-        <w:t>’s</w:t>
-      </w:r>
-      <w:r>
-        <w:t xml:space="preserve"> request for a reasonable accommodation.</w:t>
-      </w:r>
-    </w:p>
-    <w:p>
-      <w:pPr>
-        <w:pStyle w:val="ListParagraph"/>
-      </w:pPr>
-      <w:r>
-        <w:t xml:space="preserve">{%p if </w:t>
-      </w:r>
-      <w:r>
-        <w:t>tenant_accommodation_description</w:t>
-      </w:r>
-      <w:r>
-        <w:t xml:space="preserve"> %}</w:t>
-      </w:r>
-    </w:p>
-    <w:p>
-      <w:pPr>
-        <w:pStyle w:val="ListParagraph"/>
-      </w:pPr>
-      <w:r>
-        <w:t>{{ tenant_doc_name }}</w:t>
-      </w:r>
-      <w:r>
-        <w:t>’s</w:t>
-      </w:r>
-      <w:r>
-        <w:t xml:space="preserve"> request would help </w:t>
-      </w:r>
-      <w:r>
-        <w:t>{{ tenant_doc_name }}</w:t>
-      </w:r>
-      <w:r>
-        <w:t xml:space="preserve"> stay in </w:t>
-      </w:r>
-      <w:r>
-        <w:t>{{ tenant_doc_name }}</w:t>
-      </w:r>
-      <w:r>
-        <w:t>’s</w:t>
-      </w:r>
-      <w:r>
-        <w:t xml:space="preserve"> housing because: {{ fix_punctuation(</w:t>
-      </w:r>
-      <w:r>
-        <w:t>tenant_accommodation_description</w:t>
-      </w:r>
-      <w:r>
-        <w:t>) }}</w:t>
-      </w:r>
-    </w:p>
-    <w:p>
-      <w:pPr>
-        <w:pStyle w:val="ListParagraph"/>
-      </w:pPr>
-      <w:r>
-        <w:t>{%p endif %} {# detailed request #}</w:t>
-      </w:r>
-    </w:p>
-    <w:p>
-      <w:pPr>
-        <w:pStyle w:val="ListParagraph"/>
-      </w:pPr>
-      <w:r>
-        <w:t>{%p endif %}</w:t>
-      </w:r>
-      <w:r>
-        <w:t xml:space="preserve"> {# RA defense #}</w:t>
-      </w:r>
-    </w:p>
-    <w:p>
-      <w:pPr>
-        <w:pStyle w:val="ListParagraph"/>
-      </w:pPr>
-      <w:r>
-        <w:t>{%p if defense_vawa %}</w:t>
-      </w:r>
-    </w:p>
-    <w:p>
-      <w:pPr>
         <w:pStyle w:val="Answersubsection"/>
       </w:pPr>
       <w:r>
-        <w:t xml:space="preserve">{{ tenant_doc_name }} </w:t>
-      </w:r>
-      <w:r>
-        <w:t>has</w:t>
-      </w:r>
-      <w:r>
-        <w:t xml:space="preserve"> a defense </w:t>
-      </w:r>
-      <w:r>
-        <w:t xml:space="preserve">under the provisions of the Violence Against Women Act, </w:t>
-      </w:r>
-      <w:r>
-        <w:t xml:space="preserve">34 U.S.C. </w:t>
-      </w:r>
-      <w:r>
-        <w:t xml:space="preserve">§ </w:t>
-      </w:r>
-      <w:r>
-        <w:t>12491, et seq.</w:t>
-      </w:r>
-    </w:p>
-    <w:p>
-      <w:pPr>
-        <w:pStyle w:val="ListParagraph"/>
-      </w:pPr>
-      <w:r>
-        <w:t xml:space="preserve">{{ tenant_doc_name }} </w:t>
-      </w:r>
-      <w:r>
-        <w:t xml:space="preserve">live in federally subsidized housing that is covered by the Violence Against Women Act. The kind of housing </w:t>
-      </w:r>
-      <w:r>
-        <w:t xml:space="preserve">{{ tenant_doc_name }} </w:t>
-      </w:r>
-      <w:r>
-        <w:t>have is: {{</w:t>
-      </w:r>
-      <w:r>
-        <w:t>subsidized_housing_text</w:t>
-      </w:r>
-      <w:r>
-        <w:t>[</w:t>
-      </w:r>
-      <w:r>
-        <w:t>subsidized_housing_type</w:t>
-      </w:r>
-      <w:r>
-        <w:t>] }}.</w:t>
-      </w:r>
-    </w:p>
-    <w:p>
-      <w:pPr>
-        <w:pStyle w:val="ListParagraph"/>
-      </w:pPr>
-      <w:r>
-        <w:t xml:space="preserve">{{ tenant_doc_name }} </w:t>
-      </w:r>
-      <w:r>
-        <w:t>am a survivor of domestic violence.</w:t>
-      </w:r>
-    </w:p>
-    <w:p>
-      <w:pPr>
-        <w:pStyle w:val="ListParagraph"/>
-      </w:pPr>
-      <w:r>
-        <w:t xml:space="preserve">{{ tenant_doc_name }} </w:t>
-      </w:r>
-      <w:r>
-        <w:t>is</w:t>
-      </w:r>
-      <w:r>
-        <w:t xml:space="preserve"> being evicted because of the circumstances of the domestic violence or the abuse committed against </w:t>
-      </w:r>
-      <w:r>
-        <w:t>{{ tenant_doc_name }}</w:t>
-      </w:r>
-      <w:r>
-        <w:t>.</w:t>
-      </w:r>
-    </w:p>
-    <w:p>
-      <w:pPr>
-        <w:pStyle w:val="ListParagraph"/>
-      </w:pPr>
-      <w:r>
-        <w:t xml:space="preserve">{%p if </w:t>
-      </w:r>
-      <w:r>
-        <w:t>tenant_dv_explanation</w:t>
-      </w:r>
-      <w:r>
-        <w:t xml:space="preserve"> %}</w:t>
-      </w:r>
-    </w:p>
-    <w:p>
-      <w:pPr>
-        <w:pStyle w:val="ListParagraph"/>
-      </w:pPr>
-      <w:r>
-        <w:t>Specifically: {{ fix_punctuation(</w:t>
-      </w:r>
-      <w:r>
-        <w:t>tenant_dv_explanation</w:t>
-      </w:r>
-      <w:r>
-        <w:t xml:space="preserve">) | capitalize }} </w:t>
-      </w:r>
-    </w:p>
-    <w:p>
-      <w:pPr>
-        <w:pStyle w:val="ListParagraph"/>
-      </w:pPr>
-      <w:r>
-        <w:t>{%p endif %}</w:t>
-      </w:r>
-    </w:p>
-    <w:p>
-      <w:pPr>
-        <w:pStyle w:val="ListParagraph"/>
-      </w:pPr>
-      <w:r>
-        <w:t>{%p endif %}</w:t>
-      </w:r>
-    </w:p>
-    <w:p>
-      <w:pPr>
-        <w:pStyle w:val="ListParagraph"/>
-      </w:pPr>
-      <w:r>
-        <w:t xml:space="preserve">{%p if </w:t>
-      </w:r>
-      <w:r>
-        <w:t>eviction_reason["nonpayment of rent"]</w:t>
-      </w:r>
-      <w:r>
-        <w:t xml:space="preserve"> and </w:t>
-      </w:r>
-      <w:r>
-        <w:t>defense_rent_pleading_requirement</w:t>
-      </w:r>
-      <w:r>
-        <w:t xml:space="preserve"> %}</w:t>
-      </w:r>
-    </w:p>
-    <w:p>
-      <w:pPr>
-        <w:pStyle w:val="Answersubsection"/>
-      </w:pPr>
-      <w:r>
-        <w:lastRenderedPageBreak/>
-        <w:t>{{ landlord_doc_name</w:t>
-      </w:r>
-      <w:r>
-        <w:t xml:space="preserve"> | capitalize</w:t>
-      </w:r>
-      <w:r>
-        <w:t xml:space="preserve"> }}</w:t>
+        <w:t>{{ landlord_doc_name | capitalize }}</w:t>
       </w:r>
       <w:r>
         <w:t xml:space="preserve"> failed to state a claim for rent and possession</w:t>
@@ -1669,6 +1656,7 @@
         </w:rPr>
       </w:pPr>
       <w:r>
+        <w:lastRenderedPageBreak/>
         <w:t>{%p endif %}</w:t>
       </w:r>
     </w:p>
@@ -1894,7 +1882,6 @@
         </w:numPr>
       </w:pPr>
       <w:r>
-        <w:lastRenderedPageBreak/>
         <w:t>{%p endif %}</w:t>
       </w:r>
     </w:p>
@@ -1952,6 +1939,7 @@
         </w:numPr>
       </w:pPr>
       <w:r>
+        <w:lastRenderedPageBreak/>
         <w:t>{%p endif %}</w:t>
       </w:r>
     </w:p>
@@ -2164,31 +2152,13 @@
       </w:pPr>
       <w:r>
         <w:lastRenderedPageBreak/>
-        <w:t>{{ landlord_doc_name</w:t>
-      </w:r>
-      <w:r>
-        <w:t xml:space="preserve"> | capitalize</w:t>
-      </w:r>
-      <w:r>
-        <w:t xml:space="preserve"> }}</w:t>
+        <w:t>{{ landlord_doc_name | capitalize }}</w:t>
       </w:r>
       <w:r>
         <w:t xml:space="preserve"> refused </w:t>
       </w:r>
       <w:r>
-        <w:t xml:space="preserve">{{ </w:t>
-      </w:r>
-      <w:r>
-        <w:t>tenant</w:t>
-      </w:r>
-      <w:r>
-        <w:t>_doc_name</w:t>
-      </w:r>
-      <w:r>
-        <w:t xml:space="preserve"> | capitalize</w:t>
-      </w:r>
-      <w:r>
-        <w:t xml:space="preserve"> }}</w:t>
+        <w:t>{{ tenant_doc_name | capitalize }}</w:t>
       </w:r>
       <w:r>
         <w:t>’s tender of rent</w:t>
@@ -2265,19 +2235,7 @@
         <w:pStyle w:val="Answersubsection"/>
       </w:pPr>
       <w:r>
-        <w:t xml:space="preserve">{{ </w:t>
-      </w:r>
-      <w:r>
-        <w:t>tenant</w:t>
-      </w:r>
-      <w:r>
-        <w:t>_doc_name</w:t>
-      </w:r>
-      <w:r>
-        <w:t xml:space="preserve"> | capitalize</w:t>
-      </w:r>
-      <w:r>
-        <w:t xml:space="preserve"> }}</w:t>
+        <w:t>{{ tenant_doc_name | capitalize }}</w:t>
       </w:r>
       <w:r>
         <w:t xml:space="preserve"> has paid the rent allegedly owed</w:t>
@@ -2366,6 +2324,7 @@
         <w:pStyle w:val="Answersubsection"/>
       </w:pPr>
       <w:r>
+        <w:lastRenderedPageBreak/>
         <w:t>{{ landlord_doc_name</w:t>
       </w:r>
       <w:r>
@@ -2391,6 +2350,9 @@
       </w:r>
       <w:r>
         <w:t xml:space="preserve"> }}</w:t>
+      </w:r>
+      <w:r>
+        <w:t xml:space="preserve"> </w:t>
       </w:r>
       <w:r>
         <w:t xml:space="preserve">entered into a settlement agreement and </w:t>
@@ -2470,46 +2432,16 @@
     </w:p>
     <w:p>
       <w:pPr>
-        <w:rPr>
-          <w:b/>
-          <w:bCs/>
-        </w:rPr>
-      </w:pPr>
-      <w:r>
-        <w:rPr>
-          <w:b/>
-          <w:bCs/>
-        </w:rPr>
-        <w:lastRenderedPageBreak/>
-        <w:t>The</w:t>
-      </w:r>
-      <w:r>
-        <w:rPr>
-          <w:b/>
-          <w:bCs/>
-        </w:rPr>
-        <w:t xml:space="preserve"> lease is invalid because unfair duress by Landlord caused </w:t>
-      </w:r>
-      <w:r>
-        <w:rPr>
-          <w:b/>
-          <w:bCs/>
-        </w:rPr>
+        <w:pStyle w:val="Answersubsection"/>
+      </w:pPr>
+      <w:r>
+        <w:t xml:space="preserve">The lease is invalid because unfair duress by Landlord caused </w:t>
+      </w:r>
+      <w:r>
         <w:t>{{ tenant_doc_name | capitalize }}</w:t>
       </w:r>
       <w:r>
-        <w:rPr>
-          <w:b/>
-          <w:bCs/>
-        </w:rPr>
-        <w:t xml:space="preserve"> </w:t>
-      </w:r>
-      <w:r>
-        <w:rPr>
-          <w:b/>
-          <w:bCs/>
-        </w:rPr>
-        <w:t>to enter the lease</w:t>
+        <w:t xml:space="preserve"> to enter the lease</w:t>
       </w:r>
     </w:p>
     <w:p>
@@ -2574,13 +2506,7 @@
         <w:pStyle w:val="Answersubsection"/>
       </w:pPr>
       <w:r>
-        <w:t>{{ landlord_doc_name</w:t>
-      </w:r>
-      <w:r>
-        <w:t xml:space="preserve"> | capita</w:t>
-      </w:r>
-      <w:r>
-        <w:t>lize }}</w:t>
+        <w:t>{{ landlord_doc_name | capitalize }}</w:t>
       </w:r>
       <w:r>
         <w:t xml:space="preserve">’s fraudulent promises induced </w:t>
@@ -2673,6 +2599,7 @@
         <w:pStyle w:val="ListParagraph"/>
       </w:pPr>
       <w:r>
+        <w:lastRenderedPageBreak/>
         <w:t>{{ landlord_doc_name }}</w:t>
       </w:r>
       <w:r>
@@ -2729,30 +2656,21 @@
         <w:pStyle w:val="Answersubsection"/>
       </w:pPr>
       <w:r>
-        <w:t>The late fees attached to the</w:t>
+        <w:t xml:space="preserve">The late fees attached to the </w:t>
+      </w:r>
+      <w:r>
+        <w:t>{{ landlord_doc_name | capitalize }}</w:t>
+      </w:r>
+      <w:r>
+        <w:t>’s Petition are</w:t>
+      </w:r>
+      <w:r>
+        <w:t>{% if late_fees_penalty %}</w:t>
       </w:r>
       <w:r>
         <w:t xml:space="preserve"> </w:t>
       </w:r>
       <w:r>
-        <w:t xml:space="preserve">{{ </w:t>
-      </w:r>
-      <w:r>
-        <w:t>landlord</w:t>
-      </w:r>
-      <w:r>
-        <w:t>_doc_name | capitalize }}</w:t>
-      </w:r>
-      <w:r>
-        <w:t>’s Petition are</w:t>
-      </w:r>
-      <w:r>
-        <w:t>{% if late_fees_penalty %}</w:t>
-      </w:r>
-      <w:r>
-        <w:t xml:space="preserve"> </w:t>
-      </w:r>
-      <w:r>
         <w:t>an unfair penalty</w:t>
       </w:r>
       <w:r>
@@ -2788,7 +2706,6 @@
         <w:pStyle w:val="ListParagraph"/>
       </w:pPr>
       <w:r>
-        <w:lastRenderedPageBreak/>
         <w:t>{% if late_fees_penalty %}</w:t>
       </w:r>
       <w:r>
@@ -2861,132 +2778,6 @@
         <w:pStyle w:val="Answersubsection"/>
       </w:pPr>
       <w:r>
-        <w:t xml:space="preserve">{{ </w:t>
-      </w:r>
-      <w:r>
-        <w:t>landlord</w:t>
-      </w:r>
-      <w:r>
-        <w:t>_doc_name | capitalize }}</w:t>
-      </w:r>
-      <w:r>
-        <w:t xml:space="preserve"> is estopped from enforcement of the lease because it has violated Missouri law</w:t>
-      </w:r>
-    </w:p>
-    <w:p>
-      <w:pPr>
-        <w:pStyle w:val="ListParagraph"/>
-      </w:pPr>
-      <w:r>
-        <w:t>{{ landlord_doc_name }}</w:t>
-      </w:r>
-      <w:r>
-        <w:t xml:space="preserve"> should not benefit from the lease when </w:t>
-      </w:r>
-      <w:r>
-        <w:t>{{ landlord_doc_name }}</w:t>
-      </w:r>
-      <w:r>
-        <w:t xml:space="preserve"> has not followed applicable codes, regulations, ordinances, and statutes. </w:t>
-      </w:r>
-      <w:r>
-        <w:t>{{ landlord_doc_name }}'</w:t>
-      </w:r>
-      <w:r>
-        <w:t>s failures to comply with residential housing requirements include, but are not limited to:</w:t>
-      </w:r>
-    </w:p>
-    <w:p>
-      <w:pPr>
-        <w:pStyle w:val="ListParagraph"/>
-      </w:pPr>
-      <w:r>
-        <w:t xml:space="preserve">{%p if </w:t>
-      </w:r>
-      <w:r>
-        <w:t>warranty_breaches.any_true()</w:t>
-      </w:r>
-      <w:r>
-        <w:t xml:space="preserve"> </w:t>
-      </w:r>
-      <w:r>
-        <w:t>%}</w:t>
-      </w:r>
-      <w:r>
-        <w:t xml:space="preserve"> {# replaces unneeded question in estoppel_breaches #}</w:t>
-      </w:r>
-    </w:p>
-    <w:p>
-      <w:pPr>
-        <w:pStyle w:val="ListParagraph"/>
-      </w:pPr>
-      <w:r>
-        <w:t>The premises is not “up to code” in certain respects</w:t>
-      </w:r>
-    </w:p>
-    <w:p>
-      <w:pPr>
-        <w:pStyle w:val="ListParagraph"/>
-      </w:pPr>
-      <w:r>
-        <w:t>{%p endif %}</w:t>
-      </w:r>
-    </w:p>
-    <w:p>
-      <w:pPr>
-        <w:pStyle w:val="ListParagraph"/>
-      </w:pPr>
-      <w:r>
-        <w:t xml:space="preserve">{%p if </w:t>
-      </w:r>
-      <w:r>
-        <w:t>warranty_breaches.any_true()</w:t>
-      </w:r>
-      <w:r>
-        <w:t xml:space="preserve"> </w:t>
-      </w:r>
-      <w:r>
-        <w:t>%}</w:t>
-      </w:r>
-    </w:p>
-    <w:p>
-      <w:pPr>
-        <w:pStyle w:val="ListParagraph"/>
-      </w:pPr>
-      <w:r>
-        <w:t xml:space="preserve">{{ </w:t>
-      </w:r>
-      <w:r>
-        <w:t>landlord</w:t>
-      </w:r>
-      <w:r>
-        <w:t>_doc_name | capitalize }}</w:t>
-      </w:r>
-      <w:r>
-        <w:t xml:space="preserve"> has failed to comply with city, county, or state ordinances, regulations, or laws relating to the condition of the premises</w:t>
-      </w:r>
-    </w:p>
-    <w:p>
-      <w:pPr>
-        <w:pStyle w:val="ListParagraph"/>
-      </w:pPr>
-      <w:r>
-        <w:t>{%p endif %}</w:t>
-      </w:r>
-    </w:p>
-    <w:p>
-      <w:pPr>
-        <w:pStyle w:val="ListParagraph"/>
-      </w:pPr>
-      <w:r>
-        <w:t>{%p if estoppel_breaches['occupancy_permit'] %}</w:t>
-      </w:r>
-    </w:p>
-    <w:p>
-      <w:pPr>
-        <w:pStyle w:val="ListParagraph"/>
-      </w:pPr>
-      <w:r>
         <w:lastRenderedPageBreak/>
         <w:t xml:space="preserve">{{ </w:t>
       </w:r>
@@ -2997,6 +2788,132 @@
         <w:t>_doc_name | capitalize }}</w:t>
       </w:r>
       <w:r>
+        <w:t xml:space="preserve"> is estopped from enforcement of the lease because it has violated Missouri law</w:t>
+      </w:r>
+    </w:p>
+    <w:p>
+      <w:pPr>
+        <w:pStyle w:val="ListParagraph"/>
+      </w:pPr>
+      <w:r>
+        <w:t>{{ landlord_doc_name }}</w:t>
+      </w:r>
+      <w:r>
+        <w:t xml:space="preserve"> should not benefit from the lease when </w:t>
+      </w:r>
+      <w:r>
+        <w:t>{{ landlord_doc_name }}</w:t>
+      </w:r>
+      <w:r>
+        <w:t xml:space="preserve"> has not followed applicable codes, regulations, ordinances, and statutes. </w:t>
+      </w:r>
+      <w:r>
+        <w:t>{{ landlord_doc_name }}'</w:t>
+      </w:r>
+      <w:r>
+        <w:t>s failures to comply with residential housing requirements include, but are not limited to:</w:t>
+      </w:r>
+    </w:p>
+    <w:p>
+      <w:pPr>
+        <w:pStyle w:val="ListParagraph"/>
+      </w:pPr>
+      <w:r>
+        <w:t xml:space="preserve">{%p if </w:t>
+      </w:r>
+      <w:r>
+        <w:t>warranty_breaches.any_true()</w:t>
+      </w:r>
+      <w:r>
+        <w:t xml:space="preserve"> </w:t>
+      </w:r>
+      <w:r>
+        <w:t>%}</w:t>
+      </w:r>
+      <w:r>
+        <w:t xml:space="preserve"> {# replaces unneeded question in estoppel_breaches #}</w:t>
+      </w:r>
+    </w:p>
+    <w:p>
+      <w:pPr>
+        <w:pStyle w:val="ListParagraph"/>
+      </w:pPr>
+      <w:r>
+        <w:t>The premises is not “up to code” in certain respects</w:t>
+      </w:r>
+    </w:p>
+    <w:p>
+      <w:pPr>
+        <w:pStyle w:val="ListParagraph"/>
+      </w:pPr>
+      <w:r>
+        <w:t>{%p endif %}</w:t>
+      </w:r>
+    </w:p>
+    <w:p>
+      <w:pPr>
+        <w:pStyle w:val="ListParagraph"/>
+      </w:pPr>
+      <w:r>
+        <w:t xml:space="preserve">{%p if </w:t>
+      </w:r>
+      <w:r>
+        <w:t>warranty_breaches.any_true()</w:t>
+      </w:r>
+      <w:r>
+        <w:t xml:space="preserve"> </w:t>
+      </w:r>
+      <w:r>
+        <w:t>%}</w:t>
+      </w:r>
+    </w:p>
+    <w:p>
+      <w:pPr>
+        <w:pStyle w:val="ListParagraph"/>
+      </w:pPr>
+      <w:r>
+        <w:t xml:space="preserve">{{ </w:t>
+      </w:r>
+      <w:r>
+        <w:t>landlord</w:t>
+      </w:r>
+      <w:r>
+        <w:t>_doc_name | capitalize }}</w:t>
+      </w:r>
+      <w:r>
+        <w:t xml:space="preserve"> has failed to comply with city, county, or state ordinances, regulations, or laws relating to the condition of the premises</w:t>
+      </w:r>
+    </w:p>
+    <w:p>
+      <w:pPr>
+        <w:pStyle w:val="ListParagraph"/>
+      </w:pPr>
+      <w:r>
+        <w:t>{%p endif %}</w:t>
+      </w:r>
+    </w:p>
+    <w:p>
+      <w:pPr>
+        <w:pStyle w:val="ListParagraph"/>
+      </w:pPr>
+      <w:r>
+        <w:t>{%p if estoppel_breaches['occupancy_permit'] %}</w:t>
+      </w:r>
+    </w:p>
+    <w:p>
+      <w:pPr>
+        <w:pStyle w:val="ListParagraph"/>
+      </w:pPr>
+      <w:r>
+        <w:t xml:space="preserve">{{ </w:t>
+      </w:r>
+      <w:r>
+        <w:t>landlord</w:t>
+      </w:r>
+      <w:r>
+        <w:t>_doc_name | capitalize }}</w:t>
+      </w:r>
+      <w:r>
         <w:t xml:space="preserve"> has not obtained a valid occupancy permit, or has allowed the pre-existing permit to lapse during the tenancy</w:t>
       </w:r>
     </w:p>
@@ -3050,6 +2967,7 @@
         <w:pStyle w:val="ListParagraph"/>
       </w:pPr>
       <w:r>
+        <w:lastRenderedPageBreak/>
         <w:t>{%p for breach in cqe_breaches.true_values() %}</w:t>
       </w:r>
     </w:p>
@@ -3206,18 +3124,18 @@
         <w:pStyle w:val="ListParagraph"/>
       </w:pPr>
       <w:r>
+        <w:t>{{ landlord_doc_name }} breached the implied warranty of habitability included in all consumer leases of dwellings.</w:t>
+      </w:r>
+      <w:r>
+        <w:t xml:space="preserve"> </w:t>
+      </w:r>
+    </w:p>
+    <w:p>
+      <w:pPr>
+        <w:pStyle w:val="ListParagraph"/>
+      </w:pPr>
+      <w:r>
         <w:lastRenderedPageBreak/>
-        <w:t>{{ landlord_doc_name }} breached the implied warranty of habitability included in all consumer leases of dwellings.</w:t>
-      </w:r>
-      <w:r>
-        <w:t xml:space="preserve"> </w:t>
-      </w:r>
-    </w:p>
-    <w:p>
-      <w:pPr>
-        <w:pStyle w:val="ListParagraph"/>
-      </w:pPr>
-      <w:r>
         <w:t xml:space="preserve">The condition of the premises adversely affected </w:t>
       </w:r>
       <w:r>
@@ -3386,6 +3304,7 @@
         <w:pStyle w:val="ListParagraph"/>
       </w:pPr>
       <w:r>
+        <w:lastRenderedPageBreak/>
         <w:t>{%p if defense_foreclosure %}</w:t>
       </w:r>
     </w:p>
@@ -3394,7 +3313,6 @@
         <w:pStyle w:val="Answersubsection"/>
       </w:pPr>
       <w:r>
-        <w:lastRenderedPageBreak/>
         <w:t xml:space="preserve">The premises have been foreclosed upon but the </w:t>
       </w:r>
       <w:r>
@@ -3538,7 +3456,11 @@
         <w:pStyle w:val="ListParagraph"/>
       </w:pPr>
       <w:r>
-        <w:t>{{ landlord_doc_name }} making this rent and possession case is a fictitious entity (a trust, limited liability company, corporation, etc.) but a non-lawyer signed the rent and possession Petition. This non-lawyer cannot represent {{ landlord_doc_name }} in court, making the Petition a nullity.</w:t>
+        <w:t xml:space="preserve">{{ landlord_doc_name }} making this rent and possession case is a fictitious entity (a trust, limited liability company, corporation, etc.) but a non-lawyer signed the </w:t>
+      </w:r>
+      <w:r>
+        <w:lastRenderedPageBreak/>
+        <w:t>rent and possession Petition. This non-lawyer cannot represent {{ landlord_doc_name }} in court, making the Petition a nullity.</w:t>
       </w:r>
     </w:p>
     <w:p>
@@ -3603,7 +3525,6 @@
         <w:pStyle w:val="ListParagraph"/>
       </w:pPr>
       <w:r>
-        <w:lastRenderedPageBreak/>
         <w:t>{{ tenant_doc_name }}’s rent is subsidized and {{ landlord_doc_name }} illegally charged {{ tenant_doc_name }} excessive rent, or rent owed by the Housing Authority or HUD and not {{ tenant_doc_name }}.</w:t>
       </w:r>
     </w:p>
@@ -3682,7 +3603,7 @@
       <w:footerReference w:type="even" r:id="rId9"/>
       <w:footerReference w:type="default" r:id="rId10"/>
       <w:pgSz w:w="12240" w:h="15840"/>
-      <w:pgMar w:top="1440" w:right="1800" w:bottom="1440" w:left="1800" w:header="0" w:footer="720" w:gutter="0"/>
+      <w:pgMar w:top="1440" w:right="1800" w:bottom="1440" w:left="1800" w:header="1080" w:footer="1080" w:gutter="0"/>
       <w:cols w:space="720"/>
       <w:docGrid w:linePitch="360"/>
     </w:sectPr>
@@ -3765,21 +3686,22 @@
         <w:tab w:val="center" w:pos="4320"/>
       </w:tabs>
       <w:ind w:left="-720" w:right="360"/>
-      <w:rPr>
-        <w:rFonts w:ascii="Arial Nova" w:hAnsi="Arial Nova"/>
-        <w:color w:val="404040" w:themeColor="text1" w:themeTint="BF"/>
-        <w:sz w:val="22"/>
-        <w:szCs w:val="22"/>
-      </w:rPr>
+    </w:pPr>
+  </w:p>
+  <w:p>
+    <w:pPr>
+      <w:pStyle w:val="Header"/>
+      <w:tabs>
+        <w:tab w:val="clear" w:pos="4680"/>
+        <w:tab w:val="center" w:pos="4320"/>
+      </w:tabs>
+      <w:ind w:left="-720" w:right="360"/>
     </w:pPr>
     <w:hyperlink r:id="rId1" w:history="1">
       <w:r>
         <w:rPr>
           <w:rStyle w:val="Hyperlink"/>
-          <w:rFonts w:ascii="Arial Nova" w:hAnsi="Arial Nova"/>
           <w:color w:val="000000" w:themeColor="text1"/>
-          <w:sz w:val="22"/>
-          <w:szCs w:val="22"/>
           <w:bdr w:val="none" w:sz="0" w:space="0" w:color="auto" w:frame="1"/>
           <w:shd w:val="clear" w:color="auto" w:fill="FFFFFF"/>
         </w:rPr>
@@ -3789,9 +3711,6 @@
     <w:r>
       <w:rPr>
         <w:rStyle w:val="Hyperlink"/>
-        <w:rFonts w:ascii="Arial Nova" w:hAnsi="Arial Nova"/>
-        <w:sz w:val="22"/>
-        <w:szCs w:val="22"/>
         <w:u w:val="none"/>
         <w:bdr w:val="none" w:sz="0" w:space="0" w:color="auto" w:frame="1"/>
         <w:shd w:val="clear" w:color="auto" w:fill="FFFFFF"/>
@@ -3799,91 +3718,36 @@
       <w:tab/>
     </w:r>
     <w:r>
-      <w:rPr>
-        <w:rFonts w:ascii="Arial Nova" w:hAnsi="Arial Nova"/>
-        <w:sz w:val="22"/>
-        <w:szCs w:val="22"/>
-      </w:rPr>
       <w:fldChar w:fldCharType="begin"/>
     </w:r>
     <w:r>
-      <w:rPr>
-        <w:rFonts w:ascii="Arial Nova" w:hAnsi="Arial Nova"/>
-        <w:sz w:val="22"/>
-        <w:szCs w:val="22"/>
-      </w:rPr>
       <w:instrText>PAGE</w:instrText>
     </w:r>
     <w:r>
-      <w:rPr>
-        <w:rFonts w:ascii="Arial Nova" w:hAnsi="Arial Nova"/>
-        <w:sz w:val="22"/>
-        <w:szCs w:val="22"/>
-      </w:rPr>
       <w:fldChar w:fldCharType="separate"/>
     </w:r>
     <w:r>
-      <w:rPr>
-        <w:rFonts w:ascii="Arial Nova" w:hAnsi="Arial Nova"/>
-        <w:sz w:val="22"/>
-        <w:szCs w:val="22"/>
-      </w:rPr>
       <w:t>- 1 -</w:t>
     </w:r>
     <w:r>
-      <w:rPr>
-        <w:rFonts w:ascii="Arial Nova" w:hAnsi="Arial Nova"/>
-        <w:sz w:val="22"/>
-        <w:szCs w:val="22"/>
-      </w:rPr>
       <w:fldChar w:fldCharType="end"/>
     </w:r>
     <w:r>
-      <w:rPr>
-        <w:rFonts w:ascii="Arial Nova" w:hAnsi="Arial Nova"/>
-        <w:sz w:val="22"/>
-        <w:szCs w:val="22"/>
-      </w:rPr>
       <w:t xml:space="preserve"> of </w:t>
     </w:r>
     <w:r>
-      <w:rPr>
-        <w:rFonts w:ascii="Arial Nova" w:hAnsi="Arial Nova"/>
-        <w:sz w:val="22"/>
-        <w:szCs w:val="22"/>
-      </w:rPr>
       <w:fldChar w:fldCharType="begin"/>
     </w:r>
     <w:r>
-      <w:rPr>
-        <w:rFonts w:ascii="Arial Nova" w:hAnsi="Arial Nova"/>
-        <w:sz w:val="22"/>
-        <w:szCs w:val="22"/>
-      </w:rPr>
       <w:instrText>NUMPAGES</w:instrText>
     </w:r>
     <w:r>
-      <w:rPr>
-        <w:rFonts w:ascii="Arial Nova" w:hAnsi="Arial Nova"/>
-        <w:sz w:val="22"/>
-        <w:szCs w:val="22"/>
-      </w:rPr>
       <w:fldChar w:fldCharType="separate"/>
     </w:r>
     <w:r>
-      <w:rPr>
-        <w:rFonts w:ascii="Arial Nova" w:hAnsi="Arial Nova"/>
-        <w:sz w:val="22"/>
-        <w:szCs w:val="22"/>
-      </w:rPr>
       <w:t>2</w:t>
     </w:r>
     <w:r>
-      <w:rPr>
-        <w:rFonts w:ascii="Arial Nova" w:hAnsi="Arial Nova"/>
-        <w:sz w:val="22"/>
-        <w:szCs w:val="22"/>
-      </w:rPr>
       <w:fldChar w:fldCharType="end"/>
     </w:r>
   </w:p>
@@ -3911,11 +3775,6 @@
 
 <file path=word/header1.xml><?xml version="1.0" encoding="utf-8"?>
 <w:hdr xmlns:wpc="http://schemas.microsoft.com/office/word/2010/wordprocessingCanvas" xmlns:cx="http://schemas.microsoft.com/office/drawing/2014/chartex" xmlns:cx1="http://schemas.microsoft.com/office/drawing/2015/9/8/chartex" xmlns:cx2="http://schemas.microsoft.com/office/drawing/2015/10/21/chartex" xmlns:cx3="http://schemas.microsoft.com/office/drawing/2016/5/9/chartex" xmlns:cx4="http://schemas.microsoft.com/office/drawing/2016/5/10/chartex" xmlns:cx5="http://schemas.microsoft.com/office/drawing/2016/5/11/chartex" xmlns:cx6="http://schemas.microsoft.com/office/drawing/2016/5/12/chartex" xmlns:cx7="http://schemas.microsoft.com/office/drawing/2016/5/13/chartex" xmlns:cx8="http://schemas.microsoft.com/office/drawing/2016/5/14/chartex" xmlns:mc="http://schemas.openxmlformats.org/markup-compatibility/2006" xmlns:aink="http://schemas.microsoft.com/office/drawing/2016/ink" xmlns:am3d="http://schemas.microsoft.com/office/drawing/2017/model3d" xmlns:o="urn:schemas-microsoft-com:office:office" xmlns:oel="http://schemas.microsoft.com/office/2019/extlst" xmlns:r="http://schemas.openxmlformats.org/officeDocument/2006/relationships" xmlns:m="http://schemas.openxmlformats.org/officeDocument/2006/math" xmlns:v="urn:schemas-microsoft-com:vml" xmlns:wp14="http://schemas.microsoft.com/office/word/2010/wordprocessingDrawing" xmlns:wp="http://schemas.openxmlformats.org/drawingml/2006/wordprocessingDrawing" xmlns:w10="urn:schemas-microsoft-com:office:word" xmlns:w="http://schemas.openxmlformats.org/wordprocessingml/2006/main" xmlns:w14="http://schemas.microsoft.com/office/word/2010/wordml" xmlns:w15="http://schemas.microsoft.com/office/word/2012/wordml" xmlns:w16cex="http://schemas.microsoft.com/office/word/2018/wordml/cex" xmlns:w16cid="http://schemas.microsoft.com/office/word/2016/wordml/cid" xmlns:w16="http://schemas.microsoft.com/office/word/2018/wordml" xmlns:w16sdtdh="http://schemas.microsoft.com/office/word/2020/wordml/sdtdatahash" xmlns:w16se="http://schemas.microsoft.com/office/word/2015/wordml/symex" xmlns:wpg="http://schemas.microsoft.com/office/word/2010/wordprocessingGroup" xmlns:wpi="http://schemas.microsoft.com/office/word/2010/wordprocessingInk" xmlns:wne="http://schemas.microsoft.com/office/word/2006/wordml" xmlns:wps="http://schemas.microsoft.com/office/word/2010/wordprocessingShape" mc:Ignorable="w14 w15 w16se w16cid w16 w16cex w16sdtdh wp14">
-  <w:p>
-    <w:pPr>
-      <w:pStyle w:val="Header"/>
-    </w:pPr>
-  </w:p>
   <w:p>
     <w:pPr>
       <w:pStyle w:val="Header"/>
@@ -3964,16 +3823,25 @@
       </w:drawing>
     </w:r>
   </w:p>
+  <w:p>
+    <w:pPr>
+      <w:pStyle w:val="Header"/>
+      <w:rPr>
+        <w:sz w:val="20"/>
+        <w:szCs w:val="20"/>
+      </w:rPr>
+    </w:pPr>
+  </w:p>
 </w:hdr>
 </file>
 
 <file path=word/numbering.xml><?xml version="1.0" encoding="utf-8"?>
 <w:numbering xmlns:wpc="http://schemas.microsoft.com/office/word/2010/wordprocessingCanvas" xmlns:cx="http://schemas.microsoft.com/office/drawing/2014/chartex" xmlns:cx1="http://schemas.microsoft.com/office/drawing/2015/9/8/chartex" xmlns:cx2="http://schemas.microsoft.com/office/drawing/2015/10/21/chartex" xmlns:cx3="http://schemas.microsoft.com/office/drawing/2016/5/9/chartex" xmlns:cx4="http://schemas.microsoft.com/office/drawing/2016/5/10/chartex" xmlns:cx5="http://schemas.microsoft.com/office/drawing/2016/5/11/chartex" xmlns:cx6="http://schemas.microsoft.com/office/drawing/2016/5/12/chartex" xmlns:cx7="http://schemas.microsoft.com/office/drawing/2016/5/13/chartex" xmlns:cx8="http://schemas.microsoft.com/office/drawing/2016/5/14/chartex" xmlns:mc="http://schemas.openxmlformats.org/markup-compatibility/2006" xmlns:aink="http://schemas.microsoft.com/office/drawing/2016/ink" xmlns:am3d="http://schemas.microsoft.com/office/drawing/2017/model3d" xmlns:o="urn:schemas-microsoft-com:office:office" xmlns:oel="http://schemas.microsoft.com/office/2019/extlst" xmlns:r="http://schemas.openxmlformats.org/officeDocument/2006/relationships" xmlns:m="http://schemas.openxmlformats.org/officeDocument/2006/math" xmlns:v="urn:schemas-microsoft-com:vml" xmlns:wp14="http://schemas.microsoft.com/office/word/2010/wordprocessingDrawing" xmlns:wp="http://schemas.openxmlformats.org/drawingml/2006/wordprocessingDrawing" xmlns:w10="urn:schemas-microsoft-com:office:word" xmlns:w="http://schemas.openxmlformats.org/wordprocessingml/2006/main" xmlns:w14="http://schemas.microsoft.com/office/word/2010/wordml" xmlns:w15="http://schemas.microsoft.com/office/word/2012/wordml" xmlns:w16cex="http://schemas.microsoft.com/office/word/2018/wordml/cex" xmlns:w16cid="http://schemas.microsoft.com/office/word/2016/wordml/cid" xmlns:w16="http://schemas.microsoft.com/office/word/2018/wordml" xmlns:w16sdtdh="http://schemas.microsoft.com/office/word/2020/wordml/sdtdatahash" xmlns:w16se="http://schemas.microsoft.com/office/word/2015/wordml/symex" xmlns:wpg="http://schemas.microsoft.com/office/word/2010/wordprocessingGroup" xmlns:wpi="http://schemas.microsoft.com/office/word/2010/wordprocessingInk" xmlns:wne="http://schemas.microsoft.com/office/word/2006/wordml" xmlns:wps="http://schemas.microsoft.com/office/word/2010/wordprocessingShape" mc:Ignorable="w14 w15 w16se w16cid w16 w16cex w16sdtdh wp14">
   <w:abstractNum w:abstractNumId="0" w15:restartNumberingAfterBreak="0">
-    <w:nsid w:val="33132CC6"/>
+    <w:nsid w:val="03E528D3"/>
     <w:multiLevelType w:val="multilevel"/>
-    <w:tmpl w:val="23166C86"/>
-    <w:styleLink w:val="CurrentList1"/>
+    <w:tmpl w:val="1CAAF15E"/>
+    <w:styleLink w:val="CurrentList4"/>
     <w:lvl w:ilvl="0">
       <w:start w:val="1"/>
       <w:numFmt w:val="decimal"/>
@@ -3983,7 +3851,7 @@
         <w:tabs>
           <w:tab w:val="num" w:pos="360"/>
         </w:tabs>
-        <w:ind w:left="360" w:hanging="360"/>
+        <w:ind w:left="0" w:firstLine="0"/>
       </w:pPr>
       <w:rPr>
         <w:rFonts w:hint="default"/>
@@ -4023,6 +3891,9 @@
       <w:pPr>
         <w:ind w:left="2880" w:hanging="360"/>
       </w:pPr>
+      <w:rPr>
+        <w:rFonts w:hint="default"/>
+      </w:rPr>
     </w:lvl>
     <w:lvl w:ilvl="4">
       <w:start w:val="1"/>
@@ -4032,6 +3903,9 @@
       <w:pPr>
         <w:ind w:left="3600" w:hanging="360"/>
       </w:pPr>
+      <w:rPr>
+        <w:rFonts w:hint="default"/>
+      </w:rPr>
     </w:lvl>
     <w:lvl w:ilvl="5">
       <w:start w:val="1"/>
@@ -4041,6 +3915,9 @@
       <w:pPr>
         <w:ind w:left="4320" w:hanging="180"/>
       </w:pPr>
+      <w:rPr>
+        <w:rFonts w:hint="default"/>
+      </w:rPr>
     </w:lvl>
     <w:lvl w:ilvl="6">
       <w:start w:val="1"/>
@@ -4050,6 +3927,9 @@
       <w:pPr>
         <w:ind w:left="5040" w:hanging="360"/>
       </w:pPr>
+      <w:rPr>
+        <w:rFonts w:hint="default"/>
+      </w:rPr>
     </w:lvl>
     <w:lvl w:ilvl="7">
       <w:start w:val="1"/>
@@ -4059,6 +3939,9 @@
       <w:pPr>
         <w:ind w:left="5760" w:hanging="360"/>
       </w:pPr>
+      <w:rPr>
+        <w:rFonts w:hint="default"/>
+      </w:rPr>
     </w:lvl>
     <w:lvl w:ilvl="8">
       <w:start w:val="1"/>
@@ -4068,23 +3951,26 @@
       <w:pPr>
         <w:ind w:left="6480" w:hanging="180"/>
       </w:pPr>
+      <w:rPr>
+        <w:rFonts w:hint="default"/>
+      </w:rPr>
     </w:lvl>
   </w:abstractNum>
   <w:abstractNum w:abstractNumId="1" w15:restartNumberingAfterBreak="0">
-    <w:nsid w:val="5A7A52B5"/>
+    <w:nsid w:val="33132CC6"/>
     <w:multiLevelType w:val="multilevel"/>
-    <w:tmpl w:val="1CAAF15E"/>
+    <w:tmpl w:val="23166C86"/>
+    <w:styleLink w:val="CurrentList1"/>
     <w:lvl w:ilvl="0">
       <w:start w:val="1"/>
       <w:numFmt w:val="decimal"/>
-      <w:pStyle w:val="ListParagraph"/>
       <w:lvlText w:val="%1."/>
       <w:lvlJc w:val="left"/>
       <w:pPr>
         <w:tabs>
           <w:tab w:val="num" w:pos="360"/>
         </w:tabs>
-        <w:ind w:left="0" w:firstLine="0"/>
+        <w:ind w:left="360" w:hanging="360"/>
       </w:pPr>
       <w:rPr>
         <w:rFonts w:hint="default"/>
@@ -4124,9 +4010,6 @@
       <w:pPr>
         <w:ind w:left="2880" w:hanging="360"/>
       </w:pPr>
-      <w:rPr>
-        <w:rFonts w:hint="default"/>
-      </w:rPr>
     </w:lvl>
     <w:lvl w:ilvl="4">
       <w:start w:val="1"/>
@@ -4136,9 +4019,6 @@
       <w:pPr>
         <w:ind w:left="3600" w:hanging="360"/>
       </w:pPr>
-      <w:rPr>
-        <w:rFonts w:hint="default"/>
-      </w:rPr>
     </w:lvl>
     <w:lvl w:ilvl="5">
       <w:start w:val="1"/>
@@ -4148,9 +4028,6 @@
       <w:pPr>
         <w:ind w:left="4320" w:hanging="180"/>
       </w:pPr>
-      <w:rPr>
-        <w:rFonts w:hint="default"/>
-      </w:rPr>
     </w:lvl>
     <w:lvl w:ilvl="6">
       <w:start w:val="1"/>
@@ -4160,9 +4037,6 @@
       <w:pPr>
         <w:ind w:left="5040" w:hanging="360"/>
       </w:pPr>
-      <w:rPr>
-        <w:rFonts w:hint="default"/>
-      </w:rPr>
     </w:lvl>
     <w:lvl w:ilvl="7">
       <w:start w:val="1"/>
@@ -4172,9 +4046,6 @@
       <w:pPr>
         <w:ind w:left="5760" w:hanging="360"/>
       </w:pPr>
-      <w:rPr>
-        <w:rFonts w:hint="default"/>
-      </w:rPr>
     </w:lvl>
     <w:lvl w:ilvl="8">
       <w:start w:val="1"/>
@@ -4184,26 +4055,23 @@
       <w:pPr>
         <w:ind w:left="6480" w:hanging="180"/>
       </w:pPr>
-      <w:rPr>
-        <w:rFonts w:hint="default"/>
-      </w:rPr>
     </w:lvl>
   </w:abstractNum>
   <w:abstractNum w:abstractNumId="2" w15:restartNumberingAfterBreak="0">
-    <w:nsid w:val="74786F90"/>
+    <w:nsid w:val="5A7A52B5"/>
     <w:multiLevelType w:val="multilevel"/>
-    <w:tmpl w:val="EA22D508"/>
-    <w:styleLink w:val="CurrentList3"/>
+    <w:tmpl w:val="1CAAF15E"/>
     <w:lvl w:ilvl="0">
       <w:start w:val="1"/>
       <w:numFmt w:val="decimal"/>
-      <w:lvlText w:val="%1"/>
+      <w:pStyle w:val="ListParagraph"/>
+      <w:lvlText w:val="%1."/>
       <w:lvlJc w:val="left"/>
       <w:pPr>
         <w:tabs>
           <w:tab w:val="num" w:pos="360"/>
         </w:tabs>
-        <w:ind w:left="504" w:hanging="504"/>
+        <w:ind w:left="0" w:firstLine="0"/>
       </w:pPr>
       <w:rPr>
         <w:rFonts w:hint="default"/>
@@ -4243,6 +4111,9 @@
       <w:pPr>
         <w:ind w:left="2880" w:hanging="360"/>
       </w:pPr>
+      <w:rPr>
+        <w:rFonts w:hint="default"/>
+      </w:rPr>
     </w:lvl>
     <w:lvl w:ilvl="4">
       <w:start w:val="1"/>
@@ -4252,6 +4123,9 @@
       <w:pPr>
         <w:ind w:left="3600" w:hanging="360"/>
       </w:pPr>
+      <w:rPr>
+        <w:rFonts w:hint="default"/>
+      </w:rPr>
     </w:lvl>
     <w:lvl w:ilvl="5">
       <w:start w:val="1"/>
@@ -4261,6 +4135,9 @@
       <w:pPr>
         <w:ind w:left="4320" w:hanging="180"/>
       </w:pPr>
+      <w:rPr>
+        <w:rFonts w:hint="default"/>
+      </w:rPr>
     </w:lvl>
     <w:lvl w:ilvl="6">
       <w:start w:val="1"/>
@@ -4270,6 +4147,9 @@
       <w:pPr>
         <w:ind w:left="5040" w:hanging="360"/>
       </w:pPr>
+      <w:rPr>
+        <w:rFonts w:hint="default"/>
+      </w:rPr>
     </w:lvl>
     <w:lvl w:ilvl="7">
       <w:start w:val="1"/>
@@ -4279,6 +4159,9 @@
       <w:pPr>
         <w:ind w:left="5760" w:hanging="360"/>
       </w:pPr>
+      <w:rPr>
+        <w:rFonts w:hint="default"/>
+      </w:rPr>
     </w:lvl>
     <w:lvl w:ilvl="8">
       <w:start w:val="1"/>
@@ -4288,13 +4171,16 @@
       <w:pPr>
         <w:ind w:left="6480" w:hanging="180"/>
       </w:pPr>
+      <w:rPr>
+        <w:rFonts w:hint="default"/>
+      </w:rPr>
     </w:lvl>
   </w:abstractNum>
   <w:abstractNum w:abstractNumId="3" w15:restartNumberingAfterBreak="0">
-    <w:nsid w:val="7BF06F72"/>
+    <w:nsid w:val="74786F90"/>
     <w:multiLevelType w:val="multilevel"/>
-    <w:tmpl w:val="6CD0C464"/>
-    <w:styleLink w:val="CurrentList2"/>
+    <w:tmpl w:val="EA22D508"/>
+    <w:styleLink w:val="CurrentList3"/>
     <w:lvl w:ilvl="0">
       <w:start w:val="1"/>
       <w:numFmt w:val="decimal"/>
@@ -4304,7 +4190,7 @@
         <w:tabs>
           <w:tab w:val="num" w:pos="360"/>
         </w:tabs>
-        <w:ind w:left="360" w:hanging="360"/>
+        <w:ind w:left="504" w:hanging="504"/>
       </w:pPr>
       <w:rPr>
         <w:rFonts w:hint="default"/>
@@ -4392,6 +4278,107 @@
     </w:lvl>
   </w:abstractNum>
   <w:abstractNum w:abstractNumId="4" w15:restartNumberingAfterBreak="0">
+    <w:nsid w:val="7BF06F72"/>
+    <w:multiLevelType w:val="multilevel"/>
+    <w:tmpl w:val="6CD0C464"/>
+    <w:styleLink w:val="CurrentList2"/>
+    <w:lvl w:ilvl="0">
+      <w:start w:val="1"/>
+      <w:numFmt w:val="decimal"/>
+      <w:lvlText w:val="%1"/>
+      <w:lvlJc w:val="left"/>
+      <w:pPr>
+        <w:tabs>
+          <w:tab w:val="num" w:pos="360"/>
+        </w:tabs>
+        <w:ind w:left="360" w:hanging="360"/>
+      </w:pPr>
+      <w:rPr>
+        <w:rFonts w:hint="default"/>
+        <w:b w:val="0"/>
+        <w:bCs/>
+      </w:rPr>
+    </w:lvl>
+    <w:lvl w:ilvl="1">
+      <w:start w:val="1"/>
+      <w:numFmt w:val="lowerLetter"/>
+      <w:lvlText w:val="%2."/>
+      <w:lvlJc w:val="left"/>
+      <w:pPr>
+        <w:ind w:left="1080" w:hanging="360"/>
+      </w:pPr>
+      <w:rPr>
+        <w:rFonts w:hint="default"/>
+      </w:rPr>
+    </w:lvl>
+    <w:lvl w:ilvl="2">
+      <w:start w:val="1"/>
+      <w:numFmt w:val="lowerRoman"/>
+      <w:lvlText w:val="%3."/>
+      <w:lvlJc w:val="right"/>
+      <w:pPr>
+        <w:ind w:left="1800" w:hanging="360"/>
+      </w:pPr>
+      <w:rPr>
+        <w:rFonts w:hint="default"/>
+      </w:rPr>
+    </w:lvl>
+    <w:lvl w:ilvl="3">
+      <w:start w:val="1"/>
+      <w:numFmt w:val="decimal"/>
+      <w:lvlText w:val="%4."/>
+      <w:lvlJc w:val="left"/>
+      <w:pPr>
+        <w:ind w:left="2880" w:hanging="360"/>
+      </w:pPr>
+    </w:lvl>
+    <w:lvl w:ilvl="4">
+      <w:start w:val="1"/>
+      <w:numFmt w:val="lowerLetter"/>
+      <w:lvlText w:val="%5."/>
+      <w:lvlJc w:val="left"/>
+      <w:pPr>
+        <w:ind w:left="3600" w:hanging="360"/>
+      </w:pPr>
+    </w:lvl>
+    <w:lvl w:ilvl="5">
+      <w:start w:val="1"/>
+      <w:numFmt w:val="lowerRoman"/>
+      <w:lvlText w:val="%6."/>
+      <w:lvlJc w:val="right"/>
+      <w:pPr>
+        <w:ind w:left="4320" w:hanging="180"/>
+      </w:pPr>
+    </w:lvl>
+    <w:lvl w:ilvl="6">
+      <w:start w:val="1"/>
+      <w:numFmt w:val="decimal"/>
+      <w:lvlText w:val="%7."/>
+      <w:lvlJc w:val="left"/>
+      <w:pPr>
+        <w:ind w:left="5040" w:hanging="360"/>
+      </w:pPr>
+    </w:lvl>
+    <w:lvl w:ilvl="7">
+      <w:start w:val="1"/>
+      <w:numFmt w:val="lowerLetter"/>
+      <w:lvlText w:val="%8."/>
+      <w:lvlJc w:val="left"/>
+      <w:pPr>
+        <w:ind w:left="5760" w:hanging="360"/>
+      </w:pPr>
+    </w:lvl>
+    <w:lvl w:ilvl="8">
+      <w:start w:val="1"/>
+      <w:numFmt w:val="lowerRoman"/>
+      <w:lvlText w:val="%9."/>
+      <w:lvlJc w:val="right"/>
+      <w:pPr>
+        <w:ind w:left="6480" w:hanging="180"/>
+      </w:pPr>
+    </w:lvl>
+  </w:abstractNum>
+  <w:abstractNum w:abstractNumId="5" w15:restartNumberingAfterBreak="0">
     <w:nsid w:val="7DE45CE9"/>
     <w:multiLevelType w:val="hybridMultilevel"/>
     <w:tmpl w:val="B2085E14"/>
@@ -4481,19 +4468,22 @@
     </w:lvl>
   </w:abstractNum>
   <w:num w:numId="1" w16cid:durableId="709039475">
+    <w:abstractNumId w:val="2"/>
+  </w:num>
+  <w:num w:numId="2" w16cid:durableId="1312563875">
+    <w:abstractNumId w:val="5"/>
+  </w:num>
+  <w:num w:numId="3" w16cid:durableId="2086562500">
     <w:abstractNumId w:val="1"/>
   </w:num>
-  <w:num w:numId="2" w16cid:durableId="1312563875">
+  <w:num w:numId="4" w16cid:durableId="1959990920">
     <w:abstractNumId w:val="4"/>
   </w:num>
-  <w:num w:numId="3" w16cid:durableId="2086562500">
-    <w:abstractNumId w:val="0"/>
-  </w:num>
-  <w:num w:numId="4" w16cid:durableId="1959990920">
+  <w:num w:numId="5" w16cid:durableId="1165514914">
     <w:abstractNumId w:val="3"/>
   </w:num>
-  <w:num w:numId="5" w16cid:durableId="1165514914">
-    <w:abstractNumId w:val="2"/>
+  <w:num w:numId="6" w16cid:durableId="1673532029">
+    <w:abstractNumId w:val="0"/>
   </w:num>
 </w:numbering>
 </file>
@@ -5467,12 +5457,14 @@
     <w:link w:val="AnswerSectionChar"/>
     <w:autoRedefine/>
     <w:qFormat/>
-    <w:rsid w:val="002D4E44"/>
+    <w:rsid w:val="005B3E96"/>
     <w:pPr>
-      <w:spacing w:before="240" w:after="80"/>
+      <w:keepNext/>
+      <w:spacing w:before="360" w:after="80"/>
       <w:jc w:val="center"/>
     </w:pPr>
     <w:rPr>
+      <w:rFonts w:ascii="Helvetica Neue" w:hAnsi="Helvetica Neue" w:cs="Arial"/>
       <w:b/>
       <w:bCs/>
       <w:szCs w:val="25"/>
@@ -5483,12 +5475,14 @@
     <w:basedOn w:val="Normal"/>
     <w:link w:val="AnswersubsectionChar"/>
     <w:qFormat/>
-    <w:rsid w:val="00422DF4"/>
+    <w:rsid w:val="005B3E96"/>
     <w:pPr>
+      <w:keepNext/>
       <w:keepLines/>
-      <w:spacing w:before="180"/>
+      <w:spacing w:before="240"/>
     </w:pPr>
     <w:rPr>
+      <w:rFonts w:ascii="Helvetica Neue" w:hAnsi="Helvetica Neue"/>
       <w:b/>
     </w:rPr>
   </w:style>
@@ -5496,9 +5490,9 @@
     <w:name w:val="Answer Section Char"/>
     <w:basedOn w:val="DefaultParagraphFont"/>
     <w:link w:val="AnswerSection"/>
-    <w:rsid w:val="002D4E44"/>
+    <w:rsid w:val="005B3E96"/>
     <w:rPr>
-      <w:rFonts w:ascii="Garamond" w:hAnsi="Garamond"/>
+      <w:rFonts w:ascii="Helvetica Neue" w:hAnsi="Helvetica Neue" w:cs="Arial"/>
       <w:b/>
       <w:bCs/>
       <w:noProof/>
@@ -5510,8 +5504,9 @@
     <w:name w:val="Answer subsection Char"/>
     <w:basedOn w:val="DefaultParagraphFont"/>
     <w:link w:val="Answersubsection"/>
-    <w:rsid w:val="00422DF4"/>
+    <w:rsid w:val="005B3E96"/>
     <w:rPr>
+      <w:rFonts w:ascii="Helvetica Neue" w:hAnsi="Helvetica Neue"/>
       <w:b/>
       <w:noProof/>
       <w:sz w:val="26"/>
@@ -5592,6 +5587,16 @@
     <w:pPr>
       <w:numPr>
         <w:numId w:val="5"/>
+      </w:numPr>
+    </w:pPr>
+  </w:style>
+  <w:style w:type="numbering" w:customStyle="1" w:styleId="CurrentList4">
+    <w:name w:val="Current List4"/>
+    <w:uiPriority w:val="99"/>
+    <w:rsid w:val="00260B05"/>
+    <w:pPr>
+      <w:numPr>
+        <w:numId w:val="6"/>
       </w:numPr>
     </w:pPr>
   </w:style>

</xml_diff>

<commit_message>
update_other_payment_attempts Fix #286 Fix #394
</commit_message>
<xml_diff>
--- a/docassemble/MOHUDEvictionProject/data/templates/answer_defenses.docx
+++ b/docassemble/MOHUDEvictionProject/data/templates/answer_defenses.docx
@@ -2272,7 +2272,64 @@
         <w:t>attempt_</w:t>
       </w:r>
       <w:r>
-        <w:t>date.format() }}, but {{ landlord_doc_name }} refused to accept the payment.</w:t>
+        <w:t>date.format() }}</w:t>
+      </w:r>
+      <w:r>
+        <w:t xml:space="preserve"> </w:t>
+      </w:r>
+      <w:r>
+        <w:t>{% if offer_attempt.</w:t>
+      </w:r>
+      <w:r>
+        <w:t>attempt_method == "other"</w:t>
+      </w:r>
+      <w:r>
+        <w:t xml:space="preserve"> %}{{ offer_attempt.</w:t>
+      </w:r>
+      <w:r>
+        <w:t>attempt_method_other</w:t>
+      </w:r>
+      <w:r>
+        <w:t xml:space="preserve"> }}{% else %}{{ </w:t>
+      </w:r>
+      <w:r>
+        <w:t>offer</w:t>
+      </w:r>
+      <w:r>
+        <w:t>_attempt</w:t>
+      </w:r>
+      <w:r>
+        <w:t>.attempt_method</w:t>
+      </w:r>
+      <w:r>
+        <w:t xml:space="preserve"> }}{% endif %}{% if offer_attempt.</w:t>
+      </w:r>
+      <w:r>
+        <w:t>has_refused_payment</w:t>
+      </w:r>
+      <w:r>
+        <w:t xml:space="preserve"> %}</w:t>
+      </w:r>
+      <w:r>
+        <w:t>, but {{ landlord_doc_name }} refused to accept the payment</w:t>
+      </w:r>
+      <w:r>
+        <w:t>.</w:t>
+      </w:r>
+      <w:r>
+        <w:t>{% e</w:t>
+      </w:r>
+      <w:r>
+        <w:t>lse</w:t>
+      </w:r>
+      <w:r>
+        <w:t xml:space="preserve"> %}</w:t>
+      </w:r>
+      <w:r>
+        <w:t>.</w:t>
+      </w:r>
+      <w:r>
+        <w:t>{% endif %}</w:t>
       </w:r>
     </w:p>
     <w:p>

</xml_diff>

<commit_message>
added no defense and motion to continue hearing date
</commit_message>
<xml_diff>
--- a/docassemble/MOHUDEvictionProject/data/templates/answer_defenses.docx
+++ b/docassemble/MOHUDEvictionProject/data/templates/answer_defenses.docx
@@ -1,6 +1,6 @@
 
 <file path=word/document.xml><?xml version="1.0" encoding="utf-8"?>
-<w:document xmlns:wpc="http://schemas.microsoft.com/office/word/2010/wordprocessingCanvas" xmlns:cx="http://schemas.microsoft.com/office/drawing/2014/chartex" xmlns:cx1="http://schemas.microsoft.com/office/drawing/2015/9/8/chartex" xmlns:cx2="http://schemas.microsoft.com/office/drawing/2015/10/21/chartex" xmlns:cx3="http://schemas.microsoft.com/office/drawing/2016/5/9/chartex" xmlns:cx4="http://schemas.microsoft.com/office/drawing/2016/5/10/chartex" xmlns:cx5="http://schemas.microsoft.com/office/drawing/2016/5/11/chartex" xmlns:cx6="http://schemas.microsoft.com/office/drawing/2016/5/12/chartex" xmlns:cx7="http://schemas.microsoft.com/office/drawing/2016/5/13/chartex" xmlns:cx8="http://schemas.microsoft.com/office/drawing/2016/5/14/chartex" xmlns:mc="http://schemas.openxmlformats.org/markup-compatibility/2006" xmlns:aink="http://schemas.microsoft.com/office/drawing/2016/ink" xmlns:am3d="http://schemas.microsoft.com/office/drawing/2017/model3d" xmlns:o="urn:schemas-microsoft-com:office:office" xmlns:oel="http://schemas.microsoft.com/office/2019/extlst" xmlns:r="http://schemas.openxmlformats.org/officeDocument/2006/relationships" xmlns:m="http://schemas.openxmlformats.org/officeDocument/2006/math" xmlns:v="urn:schemas-microsoft-com:vml" xmlns:wp14="http://schemas.microsoft.com/office/word/2010/wordprocessingDrawing" xmlns:wp="http://schemas.openxmlformats.org/drawingml/2006/wordprocessingDrawing" xmlns:w10="urn:schemas-microsoft-com:office:word" xmlns:w="http://schemas.openxmlformats.org/wordprocessingml/2006/main" xmlns:w14="http://schemas.microsoft.com/office/word/2010/wordml" xmlns:w15="http://schemas.microsoft.com/office/word/2012/wordml" xmlns:w16cex="http://schemas.microsoft.com/office/word/2018/wordml/cex" xmlns:w16cid="http://schemas.microsoft.com/office/word/2016/wordml/cid" xmlns:w16="http://schemas.microsoft.com/office/word/2018/wordml" xmlns:w16sdtdh="http://schemas.microsoft.com/office/word/2020/wordml/sdtdatahash" xmlns:w16se="http://schemas.microsoft.com/office/word/2015/wordml/symex" xmlns:wpg="http://schemas.microsoft.com/office/word/2010/wordprocessingGroup" xmlns:wpi="http://schemas.microsoft.com/office/word/2010/wordprocessingInk" xmlns:wne="http://schemas.microsoft.com/office/word/2006/wordml" xmlns:wps="http://schemas.microsoft.com/office/word/2010/wordprocessingShape" mc:Ignorable="w14 w15 w16se w16cid w16 w16cex w16sdtdh wp14">
+<w:document xmlns:wpc="http://schemas.microsoft.com/office/word/2010/wordprocessingCanvas" xmlns:cx="http://schemas.microsoft.com/office/drawing/2014/chartex" xmlns:cx1="http://schemas.microsoft.com/office/drawing/2015/9/8/chartex" xmlns:cx2="http://schemas.microsoft.com/office/drawing/2015/10/21/chartex" xmlns:cx3="http://schemas.microsoft.com/office/drawing/2016/5/9/chartex" xmlns:cx4="http://schemas.microsoft.com/office/drawing/2016/5/10/chartex" xmlns:cx5="http://schemas.microsoft.com/office/drawing/2016/5/11/chartex" xmlns:cx6="http://schemas.microsoft.com/office/drawing/2016/5/12/chartex" xmlns:cx7="http://schemas.microsoft.com/office/drawing/2016/5/13/chartex" xmlns:cx8="http://schemas.microsoft.com/office/drawing/2016/5/14/chartex" xmlns:mc="http://schemas.openxmlformats.org/markup-compatibility/2006" xmlns:aink="http://schemas.microsoft.com/office/drawing/2016/ink" xmlns:am3d="http://schemas.microsoft.com/office/drawing/2017/model3d" xmlns:o="urn:schemas-microsoft-com:office:office" xmlns:oel="http://schemas.microsoft.com/office/2019/extlst" xmlns:r="http://schemas.openxmlformats.org/officeDocument/2006/relationships" xmlns:m="http://schemas.openxmlformats.org/officeDocument/2006/math" xmlns:v="urn:schemas-microsoft-com:vml" xmlns:wp14="http://schemas.microsoft.com/office/word/2010/wordprocessingDrawing" xmlns:wp="http://schemas.openxmlformats.org/drawingml/2006/wordprocessingDrawing" xmlns:w10="urn:schemas-microsoft-com:office:word" xmlns:w="http://schemas.openxmlformats.org/wordprocessingml/2006/main" xmlns:w14="http://schemas.microsoft.com/office/word/2010/wordml" xmlns:w15="http://schemas.microsoft.com/office/word/2012/wordml" xmlns:w16cex="http://schemas.microsoft.com/office/word/2018/wordml/cex" xmlns:w16cid="http://schemas.microsoft.com/office/word/2016/wordml/cid" xmlns:w16="http://schemas.microsoft.com/office/word/2018/wordml" xmlns:w16du="http://schemas.microsoft.com/office/word/2023/wordml/word16du" xmlns:w16sdtdh="http://schemas.microsoft.com/office/word/2020/wordml/sdtdatahash" xmlns:w16se="http://schemas.microsoft.com/office/word/2015/wordml/symex" xmlns:wpg="http://schemas.microsoft.com/office/word/2010/wordprocessingGroup" xmlns:wpi="http://schemas.microsoft.com/office/word/2010/wordprocessingInk" xmlns:wne="http://schemas.microsoft.com/office/word/2006/wordml" xmlns:wps="http://schemas.microsoft.com/office/word/2010/wordprocessingShape" mc:Ignorable="w14 w15 w16se w16cid w16 w16cex w16sdtdh w16du wp14">
   <w:body>
     <w:p>
       <w:pPr>
@@ -96,11 +96,6 @@
       </w:r>
     </w:p>
     <w:p>
-      <w:pPr>
-        <w:rPr>
-          <w:noProof w:val="0"/>
-        </w:rPr>
-      </w:pPr>
       <w:r>
         <w:t xml:space="preserve">{{p include_docx_template('include_caption.docx',caption_title = </w:t>
       </w:r>
@@ -137,6 +132,11 @@
       </w:r>
     </w:p>
     <w:p>
+      <w:r>
+        <w:t>{%p if any_defense_true %}</w:t>
+      </w:r>
+    </w:p>
+    <w:p>
       <w:pPr>
         <w:pStyle w:val="AnswerSection"/>
       </w:pPr>
@@ -177,6 +177,11 @@
       </w:r>
     </w:p>
     <w:p>
+      <w:r>
+        <w:t>{%p endif %}</w:t>
+      </w:r>
+    </w:p>
+    <w:p>
       <w:pPr>
         <w:pStyle w:val="ListParagraph"/>
       </w:pPr>
@@ -256,6 +261,7 @@
         <w:pStyle w:val="ListParagraph"/>
       </w:pPr>
       <w:r>
+        <w:lastRenderedPageBreak/>
         <w:t>{%p endif %}</w:t>
       </w:r>
     </w:p>
@@ -264,7 +270,6 @@
         <w:pStyle w:val="ListParagraph"/>
       </w:pPr>
       <w:r>
-        <w:lastRenderedPageBreak/>
         <w:t>{%p if defense_ud_no_rental_period_notice %}</w:t>
       </w:r>
     </w:p>
@@ -1856,7 +1861,6 @@
         </w:numPr>
       </w:pPr>
       <w:r>
-        <w:lastRenderedPageBreak/>
         <w:t>{%p if</w:t>
       </w:r>
       <w:r>
@@ -1881,6 +1885,7 @@
         </w:numPr>
       </w:pPr>
       <w:r>
+        <w:lastRenderedPageBreak/>
         <w:t>the rental periods</w:t>
       </w:r>
       <w:r>
@@ -3702,6 +3707,7 @@
         <w:pStyle w:val="ListParagraph"/>
       </w:pPr>
       <w:r>
+        <w:lastRenderedPageBreak/>
         <w:t>{%p if defense_excessive_rent_for_subsidized_housing %}</w:t>
       </w:r>
     </w:p>
@@ -3710,7 +3716,6 @@
         <w:pStyle w:val="Answersubsection"/>
       </w:pPr>
       <w:r>
-        <w:lastRenderedPageBreak/>
         <w:t xml:space="preserve">{{ </w:t>
       </w:r>
       <w:r>
@@ -3847,7 +3852,7 @@
 </file>
 
 <file path=word/endnotes.xml><?xml version="1.0" encoding="utf-8"?>
-<w:endnotes xmlns:wpc="http://schemas.microsoft.com/office/word/2010/wordprocessingCanvas" xmlns:cx="http://schemas.microsoft.com/office/drawing/2014/chartex" xmlns:cx1="http://schemas.microsoft.com/office/drawing/2015/9/8/chartex" xmlns:cx2="http://schemas.microsoft.com/office/drawing/2015/10/21/chartex" xmlns:cx3="http://schemas.microsoft.com/office/drawing/2016/5/9/chartex" xmlns:cx4="http://schemas.microsoft.com/office/drawing/2016/5/10/chartex" xmlns:cx5="http://schemas.microsoft.com/office/drawing/2016/5/11/chartex" xmlns:cx6="http://schemas.microsoft.com/office/drawing/2016/5/12/chartex" xmlns:cx7="http://schemas.microsoft.com/office/drawing/2016/5/13/chartex" xmlns:cx8="http://schemas.microsoft.com/office/drawing/2016/5/14/chartex" xmlns:mc="http://schemas.openxmlformats.org/markup-compatibility/2006" xmlns:aink="http://schemas.microsoft.com/office/drawing/2016/ink" xmlns:am3d="http://schemas.microsoft.com/office/drawing/2017/model3d" xmlns:o="urn:schemas-microsoft-com:office:office" xmlns:oel="http://schemas.microsoft.com/office/2019/extlst" xmlns:r="http://schemas.openxmlformats.org/officeDocument/2006/relationships" xmlns:m="http://schemas.openxmlformats.org/officeDocument/2006/math" xmlns:v="urn:schemas-microsoft-com:vml" xmlns:wp14="http://schemas.microsoft.com/office/word/2010/wordprocessingDrawing" xmlns:wp="http://schemas.openxmlformats.org/drawingml/2006/wordprocessingDrawing" xmlns:w10="urn:schemas-microsoft-com:office:word" xmlns:w="http://schemas.openxmlformats.org/wordprocessingml/2006/main" xmlns:w14="http://schemas.microsoft.com/office/word/2010/wordml" xmlns:w15="http://schemas.microsoft.com/office/word/2012/wordml" xmlns:w16cex="http://schemas.microsoft.com/office/word/2018/wordml/cex" xmlns:w16cid="http://schemas.microsoft.com/office/word/2016/wordml/cid" xmlns:w16="http://schemas.microsoft.com/office/word/2018/wordml" xmlns:w16sdtdh="http://schemas.microsoft.com/office/word/2020/wordml/sdtdatahash" xmlns:w16se="http://schemas.microsoft.com/office/word/2015/wordml/symex" xmlns:wpg="http://schemas.microsoft.com/office/word/2010/wordprocessingGroup" xmlns:wpi="http://schemas.microsoft.com/office/word/2010/wordprocessingInk" xmlns:wne="http://schemas.microsoft.com/office/word/2006/wordml" xmlns:wps="http://schemas.microsoft.com/office/word/2010/wordprocessingShape" mc:Ignorable="w14 w15 w16se w16cid w16 w16cex w16sdtdh wp14">
+<w:endnotes xmlns:wpc="http://schemas.microsoft.com/office/word/2010/wordprocessingCanvas" xmlns:cx="http://schemas.microsoft.com/office/drawing/2014/chartex" xmlns:cx1="http://schemas.microsoft.com/office/drawing/2015/9/8/chartex" xmlns:cx2="http://schemas.microsoft.com/office/drawing/2015/10/21/chartex" xmlns:cx3="http://schemas.microsoft.com/office/drawing/2016/5/9/chartex" xmlns:cx4="http://schemas.microsoft.com/office/drawing/2016/5/10/chartex" xmlns:cx5="http://schemas.microsoft.com/office/drawing/2016/5/11/chartex" xmlns:cx6="http://schemas.microsoft.com/office/drawing/2016/5/12/chartex" xmlns:cx7="http://schemas.microsoft.com/office/drawing/2016/5/13/chartex" xmlns:cx8="http://schemas.microsoft.com/office/drawing/2016/5/14/chartex" xmlns:mc="http://schemas.openxmlformats.org/markup-compatibility/2006" xmlns:aink="http://schemas.microsoft.com/office/drawing/2016/ink" xmlns:am3d="http://schemas.microsoft.com/office/drawing/2017/model3d" xmlns:o="urn:schemas-microsoft-com:office:office" xmlns:oel="http://schemas.microsoft.com/office/2019/extlst" xmlns:r="http://schemas.openxmlformats.org/officeDocument/2006/relationships" xmlns:m="http://schemas.openxmlformats.org/officeDocument/2006/math" xmlns:v="urn:schemas-microsoft-com:vml" xmlns:wp14="http://schemas.microsoft.com/office/word/2010/wordprocessingDrawing" xmlns:wp="http://schemas.openxmlformats.org/drawingml/2006/wordprocessingDrawing" xmlns:w10="urn:schemas-microsoft-com:office:word" xmlns:w="http://schemas.openxmlformats.org/wordprocessingml/2006/main" xmlns:w14="http://schemas.microsoft.com/office/word/2010/wordml" xmlns:w15="http://schemas.microsoft.com/office/word/2012/wordml" xmlns:w16cex="http://schemas.microsoft.com/office/word/2018/wordml/cex" xmlns:w16cid="http://schemas.microsoft.com/office/word/2016/wordml/cid" xmlns:w16="http://schemas.microsoft.com/office/word/2018/wordml" xmlns:w16du="http://schemas.microsoft.com/office/word/2023/wordml/word16du" xmlns:w16sdtdh="http://schemas.microsoft.com/office/word/2020/wordml/sdtdatahash" xmlns:w16se="http://schemas.microsoft.com/office/word/2015/wordml/symex" xmlns:wpg="http://schemas.microsoft.com/office/word/2010/wordprocessingGroup" xmlns:wpi="http://schemas.microsoft.com/office/word/2010/wordprocessingInk" xmlns:wne="http://schemas.microsoft.com/office/word/2006/wordml" xmlns:wps="http://schemas.microsoft.com/office/word/2010/wordprocessingShape" mc:Ignorable="w14 w15 w16se w16cid w16 w16cex w16sdtdh w16du wp14">
   <w:endnote w:type="separator" w:id="-1">
     <w:p>
       <w:r>
@@ -3866,7 +3871,7 @@
 </file>
 
 <file path=word/footer1.xml><?xml version="1.0" encoding="utf-8"?>
-<w:ftr xmlns:wpc="http://schemas.microsoft.com/office/word/2010/wordprocessingCanvas" xmlns:cx="http://schemas.microsoft.com/office/drawing/2014/chartex" xmlns:cx1="http://schemas.microsoft.com/office/drawing/2015/9/8/chartex" xmlns:cx2="http://schemas.microsoft.com/office/drawing/2015/10/21/chartex" xmlns:cx3="http://schemas.microsoft.com/office/drawing/2016/5/9/chartex" xmlns:cx4="http://schemas.microsoft.com/office/drawing/2016/5/10/chartex" xmlns:cx5="http://schemas.microsoft.com/office/drawing/2016/5/11/chartex" xmlns:cx6="http://schemas.microsoft.com/office/drawing/2016/5/12/chartex" xmlns:cx7="http://schemas.microsoft.com/office/drawing/2016/5/13/chartex" xmlns:cx8="http://schemas.microsoft.com/office/drawing/2016/5/14/chartex" xmlns:mc="http://schemas.openxmlformats.org/markup-compatibility/2006" xmlns:aink="http://schemas.microsoft.com/office/drawing/2016/ink" xmlns:am3d="http://schemas.microsoft.com/office/drawing/2017/model3d" xmlns:o="urn:schemas-microsoft-com:office:office" xmlns:oel="http://schemas.microsoft.com/office/2019/extlst" xmlns:r="http://schemas.openxmlformats.org/officeDocument/2006/relationships" xmlns:m="http://schemas.openxmlformats.org/officeDocument/2006/math" xmlns:v="urn:schemas-microsoft-com:vml" xmlns:wp14="http://schemas.microsoft.com/office/word/2010/wordprocessingDrawing" xmlns:wp="http://schemas.openxmlformats.org/drawingml/2006/wordprocessingDrawing" xmlns:w10="urn:schemas-microsoft-com:office:word" xmlns:w="http://schemas.openxmlformats.org/wordprocessingml/2006/main" xmlns:w14="http://schemas.microsoft.com/office/word/2010/wordml" xmlns:w15="http://schemas.microsoft.com/office/word/2012/wordml" xmlns:w16cex="http://schemas.microsoft.com/office/word/2018/wordml/cex" xmlns:w16cid="http://schemas.microsoft.com/office/word/2016/wordml/cid" xmlns:w16="http://schemas.microsoft.com/office/word/2018/wordml" xmlns:w16sdtdh="http://schemas.microsoft.com/office/word/2020/wordml/sdtdatahash" xmlns:w16se="http://schemas.microsoft.com/office/word/2015/wordml/symex" xmlns:wpg="http://schemas.microsoft.com/office/word/2010/wordprocessingGroup" xmlns:wpi="http://schemas.microsoft.com/office/word/2010/wordprocessingInk" xmlns:wne="http://schemas.microsoft.com/office/word/2006/wordml" xmlns:wps="http://schemas.microsoft.com/office/word/2010/wordprocessingShape" mc:Ignorable="w14 w15 w16se w16cid w16 w16cex w16sdtdh wp14">
+<w:ftr xmlns:wpc="http://schemas.microsoft.com/office/word/2010/wordprocessingCanvas" xmlns:cx="http://schemas.microsoft.com/office/drawing/2014/chartex" xmlns:cx1="http://schemas.microsoft.com/office/drawing/2015/9/8/chartex" xmlns:cx2="http://schemas.microsoft.com/office/drawing/2015/10/21/chartex" xmlns:cx3="http://schemas.microsoft.com/office/drawing/2016/5/9/chartex" xmlns:cx4="http://schemas.microsoft.com/office/drawing/2016/5/10/chartex" xmlns:cx5="http://schemas.microsoft.com/office/drawing/2016/5/11/chartex" xmlns:cx6="http://schemas.microsoft.com/office/drawing/2016/5/12/chartex" xmlns:cx7="http://schemas.microsoft.com/office/drawing/2016/5/13/chartex" xmlns:cx8="http://schemas.microsoft.com/office/drawing/2016/5/14/chartex" xmlns:mc="http://schemas.openxmlformats.org/markup-compatibility/2006" xmlns:aink="http://schemas.microsoft.com/office/drawing/2016/ink" xmlns:am3d="http://schemas.microsoft.com/office/drawing/2017/model3d" xmlns:o="urn:schemas-microsoft-com:office:office" xmlns:oel="http://schemas.microsoft.com/office/2019/extlst" xmlns:r="http://schemas.openxmlformats.org/officeDocument/2006/relationships" xmlns:m="http://schemas.openxmlformats.org/officeDocument/2006/math" xmlns:v="urn:schemas-microsoft-com:vml" xmlns:wp14="http://schemas.microsoft.com/office/word/2010/wordprocessingDrawing" xmlns:wp="http://schemas.openxmlformats.org/drawingml/2006/wordprocessingDrawing" xmlns:w10="urn:schemas-microsoft-com:office:word" xmlns:w="http://schemas.openxmlformats.org/wordprocessingml/2006/main" xmlns:w14="http://schemas.microsoft.com/office/word/2010/wordml" xmlns:w15="http://schemas.microsoft.com/office/word/2012/wordml" xmlns:w16cex="http://schemas.microsoft.com/office/word/2018/wordml/cex" xmlns:w16cid="http://schemas.microsoft.com/office/word/2016/wordml/cid" xmlns:w16="http://schemas.microsoft.com/office/word/2018/wordml" xmlns:w16du="http://schemas.microsoft.com/office/word/2023/wordml/word16du" xmlns:w16sdtdh="http://schemas.microsoft.com/office/word/2020/wordml/sdtdatahash" xmlns:w16se="http://schemas.microsoft.com/office/word/2015/wordml/symex" xmlns:wpg="http://schemas.microsoft.com/office/word/2010/wordprocessingGroup" xmlns:wpi="http://schemas.microsoft.com/office/word/2010/wordprocessingInk" xmlns:wne="http://schemas.microsoft.com/office/word/2006/wordml" xmlns:wps="http://schemas.microsoft.com/office/word/2010/wordprocessingShape" mc:Ignorable="w14 w15 w16se w16cid w16 w16cex w16sdtdh w16du wp14">
   <w:p>
     <w:pPr>
       <w:pStyle w:val="Footer"/>
@@ -3912,7 +3917,7 @@
 </file>
 
 <file path=word/footer2.xml><?xml version="1.0" encoding="utf-8"?>
-<w:ftr xmlns:wpc="http://schemas.microsoft.com/office/word/2010/wordprocessingCanvas" xmlns:cx="http://schemas.microsoft.com/office/drawing/2014/chartex" xmlns:cx1="http://schemas.microsoft.com/office/drawing/2015/9/8/chartex" xmlns:cx2="http://schemas.microsoft.com/office/drawing/2015/10/21/chartex" xmlns:cx3="http://schemas.microsoft.com/office/drawing/2016/5/9/chartex" xmlns:cx4="http://schemas.microsoft.com/office/drawing/2016/5/10/chartex" xmlns:cx5="http://schemas.microsoft.com/office/drawing/2016/5/11/chartex" xmlns:cx6="http://schemas.microsoft.com/office/drawing/2016/5/12/chartex" xmlns:cx7="http://schemas.microsoft.com/office/drawing/2016/5/13/chartex" xmlns:cx8="http://schemas.microsoft.com/office/drawing/2016/5/14/chartex" xmlns:mc="http://schemas.openxmlformats.org/markup-compatibility/2006" xmlns:aink="http://schemas.microsoft.com/office/drawing/2016/ink" xmlns:am3d="http://schemas.microsoft.com/office/drawing/2017/model3d" xmlns:o="urn:schemas-microsoft-com:office:office" xmlns:oel="http://schemas.microsoft.com/office/2019/extlst" xmlns:r="http://schemas.openxmlformats.org/officeDocument/2006/relationships" xmlns:m="http://schemas.openxmlformats.org/officeDocument/2006/math" xmlns:v="urn:schemas-microsoft-com:vml" xmlns:wp14="http://schemas.microsoft.com/office/word/2010/wordprocessingDrawing" xmlns:wp="http://schemas.openxmlformats.org/drawingml/2006/wordprocessingDrawing" xmlns:w10="urn:schemas-microsoft-com:office:word" xmlns:w="http://schemas.openxmlformats.org/wordprocessingml/2006/main" xmlns:w14="http://schemas.microsoft.com/office/word/2010/wordml" xmlns:w15="http://schemas.microsoft.com/office/word/2012/wordml" xmlns:w16cex="http://schemas.microsoft.com/office/word/2018/wordml/cex" xmlns:w16cid="http://schemas.microsoft.com/office/word/2016/wordml/cid" xmlns:w16="http://schemas.microsoft.com/office/word/2018/wordml" xmlns:w16sdtdh="http://schemas.microsoft.com/office/word/2020/wordml/sdtdatahash" xmlns:w16se="http://schemas.microsoft.com/office/word/2015/wordml/symex" xmlns:wpg="http://schemas.microsoft.com/office/word/2010/wordprocessingGroup" xmlns:wpi="http://schemas.microsoft.com/office/word/2010/wordprocessingInk" xmlns:wne="http://schemas.microsoft.com/office/word/2006/wordml" xmlns:wps="http://schemas.microsoft.com/office/word/2010/wordprocessingShape" mc:Ignorable="w14 w15 w16se w16cid w16 w16cex w16sdtdh wp14">
+<w:ftr xmlns:wpc="http://schemas.microsoft.com/office/word/2010/wordprocessingCanvas" xmlns:cx="http://schemas.microsoft.com/office/drawing/2014/chartex" xmlns:cx1="http://schemas.microsoft.com/office/drawing/2015/9/8/chartex" xmlns:cx2="http://schemas.microsoft.com/office/drawing/2015/10/21/chartex" xmlns:cx3="http://schemas.microsoft.com/office/drawing/2016/5/9/chartex" xmlns:cx4="http://schemas.microsoft.com/office/drawing/2016/5/10/chartex" xmlns:cx5="http://schemas.microsoft.com/office/drawing/2016/5/11/chartex" xmlns:cx6="http://schemas.microsoft.com/office/drawing/2016/5/12/chartex" xmlns:cx7="http://schemas.microsoft.com/office/drawing/2016/5/13/chartex" xmlns:cx8="http://schemas.microsoft.com/office/drawing/2016/5/14/chartex" xmlns:mc="http://schemas.openxmlformats.org/markup-compatibility/2006" xmlns:aink="http://schemas.microsoft.com/office/drawing/2016/ink" xmlns:am3d="http://schemas.microsoft.com/office/drawing/2017/model3d" xmlns:o="urn:schemas-microsoft-com:office:office" xmlns:oel="http://schemas.microsoft.com/office/2019/extlst" xmlns:r="http://schemas.openxmlformats.org/officeDocument/2006/relationships" xmlns:m="http://schemas.openxmlformats.org/officeDocument/2006/math" xmlns:v="urn:schemas-microsoft-com:vml" xmlns:wp14="http://schemas.microsoft.com/office/word/2010/wordprocessingDrawing" xmlns:wp="http://schemas.openxmlformats.org/drawingml/2006/wordprocessingDrawing" xmlns:w10="urn:schemas-microsoft-com:office:word" xmlns:w="http://schemas.openxmlformats.org/wordprocessingml/2006/main" xmlns:w14="http://schemas.microsoft.com/office/word/2010/wordml" xmlns:w15="http://schemas.microsoft.com/office/word/2012/wordml" xmlns:w16cex="http://schemas.microsoft.com/office/word/2018/wordml/cex" xmlns:w16cid="http://schemas.microsoft.com/office/word/2016/wordml/cid" xmlns:w16="http://schemas.microsoft.com/office/word/2018/wordml" xmlns:w16du="http://schemas.microsoft.com/office/word/2023/wordml/word16du" xmlns:w16sdtdh="http://schemas.microsoft.com/office/word/2020/wordml/sdtdatahash" xmlns:w16se="http://schemas.microsoft.com/office/word/2015/wordml/symex" xmlns:wpg="http://schemas.microsoft.com/office/word/2010/wordprocessingGroup" xmlns:wpi="http://schemas.microsoft.com/office/word/2010/wordprocessingInk" xmlns:wne="http://schemas.microsoft.com/office/word/2006/wordml" xmlns:wps="http://schemas.microsoft.com/office/word/2010/wordprocessingShape" mc:Ignorable="w14 w15 w16se w16cid w16 w16cex w16sdtdh w16du wp14">
   <w:p>
     <w:pPr>
       <w:pStyle w:val="Footer"/>
@@ -4041,7 +4046,7 @@
 </file>
 
 <file path=word/footer3.xml><?xml version="1.0" encoding="utf-8"?>
-<w:ftr xmlns:wpc="http://schemas.microsoft.com/office/word/2010/wordprocessingCanvas" xmlns:cx="http://schemas.microsoft.com/office/drawing/2014/chartex" xmlns:cx1="http://schemas.microsoft.com/office/drawing/2015/9/8/chartex" xmlns:cx2="http://schemas.microsoft.com/office/drawing/2015/10/21/chartex" xmlns:cx3="http://schemas.microsoft.com/office/drawing/2016/5/9/chartex" xmlns:cx4="http://schemas.microsoft.com/office/drawing/2016/5/10/chartex" xmlns:cx5="http://schemas.microsoft.com/office/drawing/2016/5/11/chartex" xmlns:cx6="http://schemas.microsoft.com/office/drawing/2016/5/12/chartex" xmlns:cx7="http://schemas.microsoft.com/office/drawing/2016/5/13/chartex" xmlns:cx8="http://schemas.microsoft.com/office/drawing/2016/5/14/chartex" xmlns:mc="http://schemas.openxmlformats.org/markup-compatibility/2006" xmlns:aink="http://schemas.microsoft.com/office/drawing/2016/ink" xmlns:am3d="http://schemas.microsoft.com/office/drawing/2017/model3d" xmlns:o="urn:schemas-microsoft-com:office:office" xmlns:oel="http://schemas.microsoft.com/office/2019/extlst" xmlns:r="http://schemas.openxmlformats.org/officeDocument/2006/relationships" xmlns:m="http://schemas.openxmlformats.org/officeDocument/2006/math" xmlns:v="urn:schemas-microsoft-com:vml" xmlns:wp14="http://schemas.microsoft.com/office/word/2010/wordprocessingDrawing" xmlns:wp="http://schemas.openxmlformats.org/drawingml/2006/wordprocessingDrawing" xmlns:w10="urn:schemas-microsoft-com:office:word" xmlns:w="http://schemas.openxmlformats.org/wordprocessingml/2006/main" xmlns:w14="http://schemas.microsoft.com/office/word/2010/wordml" xmlns:w15="http://schemas.microsoft.com/office/word/2012/wordml" xmlns:w16cex="http://schemas.microsoft.com/office/word/2018/wordml/cex" xmlns:w16cid="http://schemas.microsoft.com/office/word/2016/wordml/cid" xmlns:w16="http://schemas.microsoft.com/office/word/2018/wordml" xmlns:w16sdtdh="http://schemas.microsoft.com/office/word/2020/wordml/sdtdatahash" xmlns:w16se="http://schemas.microsoft.com/office/word/2015/wordml/symex" xmlns:wpg="http://schemas.microsoft.com/office/word/2010/wordprocessingGroup" xmlns:wpi="http://schemas.microsoft.com/office/word/2010/wordprocessingInk" xmlns:wne="http://schemas.microsoft.com/office/word/2006/wordml" xmlns:wps="http://schemas.microsoft.com/office/word/2010/wordprocessingShape" mc:Ignorable="w14 w15 w16se w16cid w16 w16cex w16sdtdh wp14">
+<w:ftr xmlns:wpc="http://schemas.microsoft.com/office/word/2010/wordprocessingCanvas" xmlns:cx="http://schemas.microsoft.com/office/drawing/2014/chartex" xmlns:cx1="http://schemas.microsoft.com/office/drawing/2015/9/8/chartex" xmlns:cx2="http://schemas.microsoft.com/office/drawing/2015/10/21/chartex" xmlns:cx3="http://schemas.microsoft.com/office/drawing/2016/5/9/chartex" xmlns:cx4="http://schemas.microsoft.com/office/drawing/2016/5/10/chartex" xmlns:cx5="http://schemas.microsoft.com/office/drawing/2016/5/11/chartex" xmlns:cx6="http://schemas.microsoft.com/office/drawing/2016/5/12/chartex" xmlns:cx7="http://schemas.microsoft.com/office/drawing/2016/5/13/chartex" xmlns:cx8="http://schemas.microsoft.com/office/drawing/2016/5/14/chartex" xmlns:mc="http://schemas.openxmlformats.org/markup-compatibility/2006" xmlns:aink="http://schemas.microsoft.com/office/drawing/2016/ink" xmlns:am3d="http://schemas.microsoft.com/office/drawing/2017/model3d" xmlns:o="urn:schemas-microsoft-com:office:office" xmlns:oel="http://schemas.microsoft.com/office/2019/extlst" xmlns:r="http://schemas.openxmlformats.org/officeDocument/2006/relationships" xmlns:m="http://schemas.openxmlformats.org/officeDocument/2006/math" xmlns:v="urn:schemas-microsoft-com:vml" xmlns:wp14="http://schemas.microsoft.com/office/word/2010/wordprocessingDrawing" xmlns:wp="http://schemas.openxmlformats.org/drawingml/2006/wordprocessingDrawing" xmlns:w10="urn:schemas-microsoft-com:office:word" xmlns:w="http://schemas.openxmlformats.org/wordprocessingml/2006/main" xmlns:w14="http://schemas.microsoft.com/office/word/2010/wordml" xmlns:w15="http://schemas.microsoft.com/office/word/2012/wordml" xmlns:w16cex="http://schemas.microsoft.com/office/word/2018/wordml/cex" xmlns:w16cid="http://schemas.microsoft.com/office/word/2016/wordml/cid" xmlns:w16="http://schemas.microsoft.com/office/word/2018/wordml" xmlns:w16du="http://schemas.microsoft.com/office/word/2023/wordml/word16du" xmlns:w16sdtdh="http://schemas.microsoft.com/office/word/2020/wordml/sdtdatahash" xmlns:w16se="http://schemas.microsoft.com/office/word/2015/wordml/symex" xmlns:wpg="http://schemas.microsoft.com/office/word/2010/wordprocessingGroup" xmlns:wpi="http://schemas.microsoft.com/office/word/2010/wordprocessingInk" xmlns:wne="http://schemas.microsoft.com/office/word/2006/wordml" xmlns:wps="http://schemas.microsoft.com/office/word/2010/wordprocessingShape" mc:Ignorable="w14 w15 w16se w16cid w16 w16cex w16sdtdh w16du wp14">
   <w:p>
     <w:pPr>
       <w:pStyle w:val="Footer"/>
@@ -4096,7 +4101,7 @@
 </file>
 
 <file path=word/footnotes.xml><?xml version="1.0" encoding="utf-8"?>
-<w:footnotes xmlns:wpc="http://schemas.microsoft.com/office/word/2010/wordprocessingCanvas" xmlns:cx="http://schemas.microsoft.com/office/drawing/2014/chartex" xmlns:cx1="http://schemas.microsoft.com/office/drawing/2015/9/8/chartex" xmlns:cx2="http://schemas.microsoft.com/office/drawing/2015/10/21/chartex" xmlns:cx3="http://schemas.microsoft.com/office/drawing/2016/5/9/chartex" xmlns:cx4="http://schemas.microsoft.com/office/drawing/2016/5/10/chartex" xmlns:cx5="http://schemas.microsoft.com/office/drawing/2016/5/11/chartex" xmlns:cx6="http://schemas.microsoft.com/office/drawing/2016/5/12/chartex" xmlns:cx7="http://schemas.microsoft.com/office/drawing/2016/5/13/chartex" xmlns:cx8="http://schemas.microsoft.com/office/drawing/2016/5/14/chartex" xmlns:mc="http://schemas.openxmlformats.org/markup-compatibility/2006" xmlns:aink="http://schemas.microsoft.com/office/drawing/2016/ink" xmlns:am3d="http://schemas.microsoft.com/office/drawing/2017/model3d" xmlns:o="urn:schemas-microsoft-com:office:office" xmlns:oel="http://schemas.microsoft.com/office/2019/extlst" xmlns:r="http://schemas.openxmlformats.org/officeDocument/2006/relationships" xmlns:m="http://schemas.openxmlformats.org/officeDocument/2006/math" xmlns:v="urn:schemas-microsoft-com:vml" xmlns:wp14="http://schemas.microsoft.com/office/word/2010/wordprocessingDrawing" xmlns:wp="http://schemas.openxmlformats.org/drawingml/2006/wordprocessingDrawing" xmlns:w10="urn:schemas-microsoft-com:office:word" xmlns:w="http://schemas.openxmlformats.org/wordprocessingml/2006/main" xmlns:w14="http://schemas.microsoft.com/office/word/2010/wordml" xmlns:w15="http://schemas.microsoft.com/office/word/2012/wordml" xmlns:w16cex="http://schemas.microsoft.com/office/word/2018/wordml/cex" xmlns:w16cid="http://schemas.microsoft.com/office/word/2016/wordml/cid" xmlns:w16="http://schemas.microsoft.com/office/word/2018/wordml" xmlns:w16sdtdh="http://schemas.microsoft.com/office/word/2020/wordml/sdtdatahash" xmlns:w16se="http://schemas.microsoft.com/office/word/2015/wordml/symex" xmlns:wpg="http://schemas.microsoft.com/office/word/2010/wordprocessingGroup" xmlns:wpi="http://schemas.microsoft.com/office/word/2010/wordprocessingInk" xmlns:wne="http://schemas.microsoft.com/office/word/2006/wordml" xmlns:wps="http://schemas.microsoft.com/office/word/2010/wordprocessingShape" mc:Ignorable="w14 w15 w16se w16cid w16 w16cex w16sdtdh wp14">
+<w:footnotes xmlns:wpc="http://schemas.microsoft.com/office/word/2010/wordprocessingCanvas" xmlns:cx="http://schemas.microsoft.com/office/drawing/2014/chartex" xmlns:cx1="http://schemas.microsoft.com/office/drawing/2015/9/8/chartex" xmlns:cx2="http://schemas.microsoft.com/office/drawing/2015/10/21/chartex" xmlns:cx3="http://schemas.microsoft.com/office/drawing/2016/5/9/chartex" xmlns:cx4="http://schemas.microsoft.com/office/drawing/2016/5/10/chartex" xmlns:cx5="http://schemas.microsoft.com/office/drawing/2016/5/11/chartex" xmlns:cx6="http://schemas.microsoft.com/office/drawing/2016/5/12/chartex" xmlns:cx7="http://schemas.microsoft.com/office/drawing/2016/5/13/chartex" xmlns:cx8="http://schemas.microsoft.com/office/drawing/2016/5/14/chartex" xmlns:mc="http://schemas.openxmlformats.org/markup-compatibility/2006" xmlns:aink="http://schemas.microsoft.com/office/drawing/2016/ink" xmlns:am3d="http://schemas.microsoft.com/office/drawing/2017/model3d" xmlns:o="urn:schemas-microsoft-com:office:office" xmlns:oel="http://schemas.microsoft.com/office/2019/extlst" xmlns:r="http://schemas.openxmlformats.org/officeDocument/2006/relationships" xmlns:m="http://schemas.openxmlformats.org/officeDocument/2006/math" xmlns:v="urn:schemas-microsoft-com:vml" xmlns:wp14="http://schemas.microsoft.com/office/word/2010/wordprocessingDrawing" xmlns:wp="http://schemas.openxmlformats.org/drawingml/2006/wordprocessingDrawing" xmlns:w10="urn:schemas-microsoft-com:office:word" xmlns:w="http://schemas.openxmlformats.org/wordprocessingml/2006/main" xmlns:w14="http://schemas.microsoft.com/office/word/2010/wordml" xmlns:w15="http://schemas.microsoft.com/office/word/2012/wordml" xmlns:w16cex="http://schemas.microsoft.com/office/word/2018/wordml/cex" xmlns:w16cid="http://schemas.microsoft.com/office/word/2016/wordml/cid" xmlns:w16="http://schemas.microsoft.com/office/word/2018/wordml" xmlns:w16du="http://schemas.microsoft.com/office/word/2023/wordml/word16du" xmlns:w16sdtdh="http://schemas.microsoft.com/office/word/2020/wordml/sdtdatahash" xmlns:w16se="http://schemas.microsoft.com/office/word/2015/wordml/symex" xmlns:wpg="http://schemas.microsoft.com/office/word/2010/wordprocessingGroup" xmlns:wpi="http://schemas.microsoft.com/office/word/2010/wordprocessingInk" xmlns:wne="http://schemas.microsoft.com/office/word/2006/wordml" xmlns:wps="http://schemas.microsoft.com/office/word/2010/wordprocessingShape" mc:Ignorable="w14 w15 w16se w16cid w16 w16cex w16sdtdh w16du wp14">
   <w:footnote w:type="separator" w:id="-1">
     <w:p>
       <w:r>
@@ -4115,7 +4120,7 @@
 </file>
 
 <file path=word/header1.xml><?xml version="1.0" encoding="utf-8"?>
-<w:hdr xmlns:wpc="http://schemas.microsoft.com/office/word/2010/wordprocessingCanvas" xmlns:cx="http://schemas.microsoft.com/office/drawing/2014/chartex" xmlns:cx1="http://schemas.microsoft.com/office/drawing/2015/9/8/chartex" xmlns:cx2="http://schemas.microsoft.com/office/drawing/2015/10/21/chartex" xmlns:cx3="http://schemas.microsoft.com/office/drawing/2016/5/9/chartex" xmlns:cx4="http://schemas.microsoft.com/office/drawing/2016/5/10/chartex" xmlns:cx5="http://schemas.microsoft.com/office/drawing/2016/5/11/chartex" xmlns:cx6="http://schemas.microsoft.com/office/drawing/2016/5/12/chartex" xmlns:cx7="http://schemas.microsoft.com/office/drawing/2016/5/13/chartex" xmlns:cx8="http://schemas.microsoft.com/office/drawing/2016/5/14/chartex" xmlns:mc="http://schemas.openxmlformats.org/markup-compatibility/2006" xmlns:aink="http://schemas.microsoft.com/office/drawing/2016/ink" xmlns:am3d="http://schemas.microsoft.com/office/drawing/2017/model3d" xmlns:o="urn:schemas-microsoft-com:office:office" xmlns:oel="http://schemas.microsoft.com/office/2019/extlst" xmlns:r="http://schemas.openxmlformats.org/officeDocument/2006/relationships" xmlns:m="http://schemas.openxmlformats.org/officeDocument/2006/math" xmlns:v="urn:schemas-microsoft-com:vml" xmlns:wp14="http://schemas.microsoft.com/office/word/2010/wordprocessingDrawing" xmlns:wp="http://schemas.openxmlformats.org/drawingml/2006/wordprocessingDrawing" xmlns:w10="urn:schemas-microsoft-com:office:word" xmlns:w="http://schemas.openxmlformats.org/wordprocessingml/2006/main" xmlns:w14="http://schemas.microsoft.com/office/word/2010/wordml" xmlns:w15="http://schemas.microsoft.com/office/word/2012/wordml" xmlns:w16cex="http://schemas.microsoft.com/office/word/2018/wordml/cex" xmlns:w16cid="http://schemas.microsoft.com/office/word/2016/wordml/cid" xmlns:w16="http://schemas.microsoft.com/office/word/2018/wordml" xmlns:w16sdtdh="http://schemas.microsoft.com/office/word/2020/wordml/sdtdatahash" xmlns:w16se="http://schemas.microsoft.com/office/word/2015/wordml/symex" xmlns:wpg="http://schemas.microsoft.com/office/word/2010/wordprocessingGroup" xmlns:wpi="http://schemas.microsoft.com/office/word/2010/wordprocessingInk" xmlns:wne="http://schemas.microsoft.com/office/word/2006/wordml" xmlns:wps="http://schemas.microsoft.com/office/word/2010/wordprocessingShape" mc:Ignorable="w14 w15 w16se w16cid w16 w16cex w16sdtdh wp14">
+<w:hdr xmlns:wpc="http://schemas.microsoft.com/office/word/2010/wordprocessingCanvas" xmlns:cx="http://schemas.microsoft.com/office/drawing/2014/chartex" xmlns:cx1="http://schemas.microsoft.com/office/drawing/2015/9/8/chartex" xmlns:cx2="http://schemas.microsoft.com/office/drawing/2015/10/21/chartex" xmlns:cx3="http://schemas.microsoft.com/office/drawing/2016/5/9/chartex" xmlns:cx4="http://schemas.microsoft.com/office/drawing/2016/5/10/chartex" xmlns:cx5="http://schemas.microsoft.com/office/drawing/2016/5/11/chartex" xmlns:cx6="http://schemas.microsoft.com/office/drawing/2016/5/12/chartex" xmlns:cx7="http://schemas.microsoft.com/office/drawing/2016/5/13/chartex" xmlns:cx8="http://schemas.microsoft.com/office/drawing/2016/5/14/chartex" xmlns:mc="http://schemas.openxmlformats.org/markup-compatibility/2006" xmlns:aink="http://schemas.microsoft.com/office/drawing/2016/ink" xmlns:am3d="http://schemas.microsoft.com/office/drawing/2017/model3d" xmlns:o="urn:schemas-microsoft-com:office:office" xmlns:oel="http://schemas.microsoft.com/office/2019/extlst" xmlns:r="http://schemas.openxmlformats.org/officeDocument/2006/relationships" xmlns:m="http://schemas.openxmlformats.org/officeDocument/2006/math" xmlns:v="urn:schemas-microsoft-com:vml" xmlns:wp14="http://schemas.microsoft.com/office/word/2010/wordprocessingDrawing" xmlns:wp="http://schemas.openxmlformats.org/drawingml/2006/wordprocessingDrawing" xmlns:w10="urn:schemas-microsoft-com:office:word" xmlns:w="http://schemas.openxmlformats.org/wordprocessingml/2006/main" xmlns:w14="http://schemas.microsoft.com/office/word/2010/wordml" xmlns:w15="http://schemas.microsoft.com/office/word/2012/wordml" xmlns:w16cex="http://schemas.microsoft.com/office/word/2018/wordml/cex" xmlns:w16cid="http://schemas.microsoft.com/office/word/2016/wordml/cid" xmlns:w16="http://schemas.microsoft.com/office/word/2018/wordml" xmlns:w16du="http://schemas.microsoft.com/office/word/2023/wordml/word16du" xmlns:w16sdtdh="http://schemas.microsoft.com/office/word/2020/wordml/sdtdatahash" xmlns:w16se="http://schemas.microsoft.com/office/word/2015/wordml/symex" xmlns:wpg="http://schemas.microsoft.com/office/word/2010/wordprocessingGroup" xmlns:wpi="http://schemas.microsoft.com/office/word/2010/wordprocessingInk" xmlns:wne="http://schemas.microsoft.com/office/word/2006/wordml" xmlns:wps="http://schemas.microsoft.com/office/word/2010/wordprocessingShape" mc:Ignorable="w14 w15 w16se w16cid w16 w16cex w16sdtdh w16du wp14">
   <w:p>
     <w:pPr>
       <w:pStyle w:val="Header"/>
@@ -4173,7 +4178,7 @@
 </file>
 
 <file path=word/numbering.xml><?xml version="1.0" encoding="utf-8"?>
-<w:numbering xmlns:wpc="http://schemas.microsoft.com/office/word/2010/wordprocessingCanvas" xmlns:cx="http://schemas.microsoft.com/office/drawing/2014/chartex" xmlns:cx1="http://schemas.microsoft.com/office/drawing/2015/9/8/chartex" xmlns:cx2="http://schemas.microsoft.com/office/drawing/2015/10/21/chartex" xmlns:cx3="http://schemas.microsoft.com/office/drawing/2016/5/9/chartex" xmlns:cx4="http://schemas.microsoft.com/office/drawing/2016/5/10/chartex" xmlns:cx5="http://schemas.microsoft.com/office/drawing/2016/5/11/chartex" xmlns:cx6="http://schemas.microsoft.com/office/drawing/2016/5/12/chartex" xmlns:cx7="http://schemas.microsoft.com/office/drawing/2016/5/13/chartex" xmlns:cx8="http://schemas.microsoft.com/office/drawing/2016/5/14/chartex" xmlns:mc="http://schemas.openxmlformats.org/markup-compatibility/2006" xmlns:aink="http://schemas.microsoft.com/office/drawing/2016/ink" xmlns:am3d="http://schemas.microsoft.com/office/drawing/2017/model3d" xmlns:o="urn:schemas-microsoft-com:office:office" xmlns:oel="http://schemas.microsoft.com/office/2019/extlst" xmlns:r="http://schemas.openxmlformats.org/officeDocument/2006/relationships" xmlns:m="http://schemas.openxmlformats.org/officeDocument/2006/math" xmlns:v="urn:schemas-microsoft-com:vml" xmlns:wp14="http://schemas.microsoft.com/office/word/2010/wordprocessingDrawing" xmlns:wp="http://schemas.openxmlformats.org/drawingml/2006/wordprocessingDrawing" xmlns:w10="urn:schemas-microsoft-com:office:word" xmlns:w="http://schemas.openxmlformats.org/wordprocessingml/2006/main" xmlns:w14="http://schemas.microsoft.com/office/word/2010/wordml" xmlns:w15="http://schemas.microsoft.com/office/word/2012/wordml" xmlns:w16cex="http://schemas.microsoft.com/office/word/2018/wordml/cex" xmlns:w16cid="http://schemas.microsoft.com/office/word/2016/wordml/cid" xmlns:w16="http://schemas.microsoft.com/office/word/2018/wordml" xmlns:w16sdtdh="http://schemas.microsoft.com/office/word/2020/wordml/sdtdatahash" xmlns:w16se="http://schemas.microsoft.com/office/word/2015/wordml/symex" xmlns:wpg="http://schemas.microsoft.com/office/word/2010/wordprocessingGroup" xmlns:wpi="http://schemas.microsoft.com/office/word/2010/wordprocessingInk" xmlns:wne="http://schemas.microsoft.com/office/word/2006/wordml" xmlns:wps="http://schemas.microsoft.com/office/word/2010/wordprocessingShape" mc:Ignorable="w14 w15 w16se w16cid w16 w16cex w16sdtdh wp14">
+<w:numbering xmlns:wpc="http://schemas.microsoft.com/office/word/2010/wordprocessingCanvas" xmlns:cx="http://schemas.microsoft.com/office/drawing/2014/chartex" xmlns:cx1="http://schemas.microsoft.com/office/drawing/2015/9/8/chartex" xmlns:cx2="http://schemas.microsoft.com/office/drawing/2015/10/21/chartex" xmlns:cx3="http://schemas.microsoft.com/office/drawing/2016/5/9/chartex" xmlns:cx4="http://schemas.microsoft.com/office/drawing/2016/5/10/chartex" xmlns:cx5="http://schemas.microsoft.com/office/drawing/2016/5/11/chartex" xmlns:cx6="http://schemas.microsoft.com/office/drawing/2016/5/12/chartex" xmlns:cx7="http://schemas.microsoft.com/office/drawing/2016/5/13/chartex" xmlns:cx8="http://schemas.microsoft.com/office/drawing/2016/5/14/chartex" xmlns:mc="http://schemas.openxmlformats.org/markup-compatibility/2006" xmlns:aink="http://schemas.microsoft.com/office/drawing/2016/ink" xmlns:am3d="http://schemas.microsoft.com/office/drawing/2017/model3d" xmlns:o="urn:schemas-microsoft-com:office:office" xmlns:oel="http://schemas.microsoft.com/office/2019/extlst" xmlns:r="http://schemas.openxmlformats.org/officeDocument/2006/relationships" xmlns:m="http://schemas.openxmlformats.org/officeDocument/2006/math" xmlns:v="urn:schemas-microsoft-com:vml" xmlns:wp14="http://schemas.microsoft.com/office/word/2010/wordprocessingDrawing" xmlns:wp="http://schemas.openxmlformats.org/drawingml/2006/wordprocessingDrawing" xmlns:w10="urn:schemas-microsoft-com:office:word" xmlns:w="http://schemas.openxmlformats.org/wordprocessingml/2006/main" xmlns:w14="http://schemas.microsoft.com/office/word/2010/wordml" xmlns:w15="http://schemas.microsoft.com/office/word/2012/wordml" xmlns:w16cex="http://schemas.microsoft.com/office/word/2018/wordml/cex" xmlns:w16cid="http://schemas.microsoft.com/office/word/2016/wordml/cid" xmlns:w16="http://schemas.microsoft.com/office/word/2018/wordml" xmlns:w16du="http://schemas.microsoft.com/office/word/2023/wordml/word16du" xmlns:w16sdtdh="http://schemas.microsoft.com/office/word/2020/wordml/sdtdatahash" xmlns:w16se="http://schemas.microsoft.com/office/word/2015/wordml/symex" xmlns:wpg="http://schemas.microsoft.com/office/word/2010/wordprocessingGroup" xmlns:wpi="http://schemas.microsoft.com/office/word/2010/wordprocessingInk" xmlns:wne="http://schemas.microsoft.com/office/word/2006/wordml" xmlns:wps="http://schemas.microsoft.com/office/word/2010/wordprocessingShape" mc:Ignorable="w14 w15 w16se w16cid w16 w16cex w16sdtdh w16du wp14">
   <w:abstractNum w:abstractNumId="0" w15:restartNumberingAfterBreak="0">
     <w:nsid w:val="03E528D3"/>
     <w:multiLevelType w:val="multilevel"/>
@@ -5070,7 +5075,7 @@
 </file>
 
 <file path=word/styles.xml><?xml version="1.0" encoding="utf-8"?>
-<w:styles xmlns:mc="http://schemas.openxmlformats.org/markup-compatibility/2006" xmlns:r="http://schemas.openxmlformats.org/officeDocument/2006/relationships" xmlns:w="http://schemas.openxmlformats.org/wordprocessingml/2006/main" xmlns:w14="http://schemas.microsoft.com/office/word/2010/wordml" xmlns:w15="http://schemas.microsoft.com/office/word/2012/wordml" xmlns:w16cex="http://schemas.microsoft.com/office/word/2018/wordml/cex" xmlns:w16cid="http://schemas.microsoft.com/office/word/2016/wordml/cid" xmlns:w16="http://schemas.microsoft.com/office/word/2018/wordml" xmlns:w16sdtdh="http://schemas.microsoft.com/office/word/2020/wordml/sdtdatahash" xmlns:w16se="http://schemas.microsoft.com/office/word/2015/wordml/symex" mc:Ignorable="w14 w15 w16se w16cid w16 w16cex w16sdtdh">
+<w:styles xmlns:mc="http://schemas.openxmlformats.org/markup-compatibility/2006" xmlns:r="http://schemas.openxmlformats.org/officeDocument/2006/relationships" xmlns:w="http://schemas.openxmlformats.org/wordprocessingml/2006/main" xmlns:w14="http://schemas.microsoft.com/office/word/2010/wordml" xmlns:w15="http://schemas.microsoft.com/office/word/2012/wordml" xmlns:w16cex="http://schemas.microsoft.com/office/word/2018/wordml/cex" xmlns:w16cid="http://schemas.microsoft.com/office/word/2016/wordml/cid" xmlns:w16="http://schemas.microsoft.com/office/word/2018/wordml" xmlns:w16du="http://schemas.microsoft.com/office/word/2023/wordml/word16du" xmlns:w16sdtdh="http://schemas.microsoft.com/office/word/2020/wordml/sdtdatahash" xmlns:w16se="http://schemas.microsoft.com/office/word/2015/wordml/symex" mc:Ignorable="w14 w15 w16se w16cid w16 w16cex w16sdtdh w16du">
   <w:docDefaults>
     <w:rPrDefault>
       <w:rPr>
@@ -5652,6 +5657,7 @@
   <w:style w:type="character" w:default="1" w:styleId="DefaultParagraphFont">
     <w:name w:val="Default Paragraph Font"/>
     <w:uiPriority w:val="1"/>
+    <w:semiHidden/>
     <w:unhideWhenUsed/>
   </w:style>
   <w:style w:type="table" w:default="1" w:styleId="TableNormal">

</xml_diff>